<commit_message>
Servlet Request Response handling
Servlet Request Response handling
</commit_message>
<xml_diff>
--- a/docs/notes/JSP_Servlet.docx
+++ b/docs/notes/JSP_Servlet.docx
@@ -392,8 +392,13 @@
         </w:numPr>
       </w:pPr>
       <w:r>
-        <w:t>Configure tomcat into Intellji</w:t>
-      </w:r>
+        <w:t xml:space="preserve">Configure tomcat into </w:t>
+      </w:r>
+      <w:proofErr w:type="spellStart"/>
+      <w:r>
+        <w:t>Intellji</w:t>
+      </w:r>
+      <w:proofErr w:type="spellEnd"/>
     </w:p>
     <w:p>
       <w:pPr>
@@ -589,7 +594,15 @@
         <w:t xml:space="preserve">right </w:t>
       </w:r>
       <w:r>
-        <w:t>top of the Inteillj. Select “Edit Configuration” Option</w:t>
+        <w:t xml:space="preserve">top of the </w:t>
+      </w:r>
+      <w:proofErr w:type="spellStart"/>
+      <w:r>
+        <w:t>Inteillj</w:t>
+      </w:r>
+      <w:proofErr w:type="spellEnd"/>
+      <w:r>
+        <w:t>. Select “Edit Configuration” Option</w:t>
       </w:r>
     </w:p>
     <w:p>
@@ -646,7 +659,15 @@
         </w:numPr>
       </w:pPr>
       <w:r>
-        <w:t>Click on ‘+’ button on new window then navigate to a path where you extracted the tomcat server and select a parent folder which has bin,conf folders.</w:t>
+        <w:t xml:space="preserve">Click on ‘+’ button on new window then navigate to a path where you extracted the tomcat server and select a parent folder which has </w:t>
+      </w:r>
+      <w:proofErr w:type="spellStart"/>
+      <w:r>
+        <w:t>bin,conf</w:t>
+      </w:r>
+      <w:proofErr w:type="spellEnd"/>
+      <w:r>
+        <w:t xml:space="preserve"> folders.</w:t>
       </w:r>
     </w:p>
     <w:p>
@@ -875,7 +896,15 @@
         <w:t>inside</w:t>
       </w:r>
       <w:r>
-        <w:t xml:space="preserve"> src/main/java</w:t>
+        <w:t xml:space="preserve"> </w:t>
+      </w:r>
+      <w:proofErr w:type="spellStart"/>
+      <w:r>
+        <w:t>src</w:t>
+      </w:r>
+      <w:proofErr w:type="spellEnd"/>
+      <w:r>
+        <w:t>/main/java</w:t>
       </w:r>
     </w:p>
     <w:p>
@@ -937,11 +966,59 @@
       </w:r>
       <w:r>
         <w:br/>
-        <w:t xml:space="preserve">    &lt;groupId&gt;jakarta.servlet&lt;/groupId&gt;</w:t>
+        <w:t xml:space="preserve">    &lt;</w:t>
+      </w:r>
+      <w:proofErr w:type="spellStart"/>
+      <w:r>
+        <w:t>groupId</w:t>
+      </w:r>
+      <w:proofErr w:type="spellEnd"/>
+      <w:r>
+        <w:t>&gt;</w:t>
+      </w:r>
+      <w:proofErr w:type="spellStart"/>
+      <w:r>
+        <w:t>jakarta.servlet</w:t>
+      </w:r>
+      <w:proofErr w:type="spellEnd"/>
+      <w:r>
+        <w:t>&lt;/</w:t>
+      </w:r>
+      <w:proofErr w:type="spellStart"/>
+      <w:r>
+        <w:t>groupId</w:t>
+      </w:r>
+      <w:proofErr w:type="spellEnd"/>
+      <w:r>
+        <w:t>&gt;</w:t>
       </w:r>
       <w:r>
         <w:br/>
-        <w:t xml:space="preserve">    &lt;artifactId&gt;jakarta.servlet-api&lt;/artifactId&gt;</w:t>
+        <w:t xml:space="preserve">    &lt;</w:t>
+      </w:r>
+      <w:proofErr w:type="spellStart"/>
+      <w:r>
+        <w:t>artifactId</w:t>
+      </w:r>
+      <w:proofErr w:type="spellEnd"/>
+      <w:r>
+        <w:t>&gt;</w:t>
+      </w:r>
+      <w:proofErr w:type="spellStart"/>
+      <w:r>
+        <w:t>jakarta.servlet-api</w:t>
+      </w:r>
+      <w:proofErr w:type="spellEnd"/>
+      <w:r>
+        <w:t>&lt;/</w:t>
+      </w:r>
+      <w:proofErr w:type="spellStart"/>
+      <w:r>
+        <w:t>artifactId</w:t>
+      </w:r>
+      <w:proofErr w:type="spellEnd"/>
+      <w:r>
+        <w:t>&gt;</w:t>
       </w:r>
       <w:r>
         <w:br/>
@@ -1021,12 +1098,21 @@
       <w:r>
         <w:t xml:space="preserve"> (</w:t>
       </w:r>
+      <w:proofErr w:type="spellStart"/>
       <w:r>
         <w:rPr>
           <w:b/>
           <w:bCs/>
         </w:rPr>
-        <w:t>mvn clean install</w:t>
+        <w:t>mvn</w:t>
+      </w:r>
+      <w:proofErr w:type="spellEnd"/>
+      <w:r>
+        <w:rPr>
+          <w:b/>
+          <w:bCs/>
+        </w:rPr>
+        <w:t xml:space="preserve"> clean install</w:t>
       </w:r>
       <w:r>
         <w:t>)</w:t>
@@ -1176,6 +1262,7 @@
       <w:r>
         <w:t xml:space="preserve">Extends </w:t>
       </w:r>
+      <w:proofErr w:type="spellStart"/>
       <w:r>
         <w:rPr>
           <w:b/>
@@ -1190,6 +1277,7 @@
         </w:rPr>
         <w:t>Servlet</w:t>
       </w:r>
+      <w:proofErr w:type="spellEnd"/>
       <w:r>
         <w:rPr>
           <w:b/>
@@ -1212,6 +1300,7 @@
       <w:r>
         <w:t xml:space="preserve">Extends </w:t>
       </w:r>
+      <w:proofErr w:type="spellStart"/>
       <w:r>
         <w:rPr>
           <w:b/>
@@ -1228,6 +1317,7 @@
         </w:rPr>
         <w:t>Servlet</w:t>
       </w:r>
+      <w:proofErr w:type="spellEnd"/>
       <w:r>
         <w:rPr>
           <w:b/>
@@ -1297,7 +1387,254 @@
         </w:numPr>
       </w:pPr>
       <w:r>
-        <w:t>Use small cases to define url</w:t>
+        <w:t xml:space="preserve">Use small cases to define </w:t>
+      </w:r>
+      <w:proofErr w:type="spellStart"/>
+      <w:r>
+        <w:t>url</w:t>
+      </w:r>
+      <w:proofErr w:type="spellEnd"/>
+    </w:p>
+    <w:p>
+      <w:pPr>
+        <w:pStyle w:val="NoSpacing"/>
+      </w:pPr>
+    </w:p>
+    <w:p>
+      <w:pPr>
+        <w:pStyle w:val="NoSpacing"/>
+      </w:pPr>
+      <w:r>
+        <w:t>Parameter:</w:t>
+      </w:r>
+    </w:p>
+    <w:p>
+      <w:pPr>
+        <w:pStyle w:val="NoSpacing"/>
+      </w:pPr>
+    </w:p>
+    <w:p>
+      <w:pPr>
+        <w:pStyle w:val="NoSpacing"/>
+      </w:pPr>
+      <w:r>
+        <w:drawing>
+          <wp:inline distT="0" distB="0" distL="0" distR="0" wp14:anchorId="40802EBD" wp14:editId="2CD6C0EE">
+            <wp:extent cx="5943600" cy="191135"/>
+            <wp:effectExtent l="0" t="0" r="0" b="0"/>
+            <wp:docPr id="1018911117" name="Picture 1"/>
+            <wp:cNvGraphicFramePr>
+              <a:graphicFrameLocks xmlns:a="http://schemas.openxmlformats.org/drawingml/2006/main" noChangeAspect="1"/>
+            </wp:cNvGraphicFramePr>
+            <a:graphic xmlns:a="http://schemas.openxmlformats.org/drawingml/2006/main">
+              <a:graphicData uri="http://schemas.openxmlformats.org/drawingml/2006/picture">
+                <pic:pic xmlns:pic="http://schemas.openxmlformats.org/drawingml/2006/picture">
+                  <pic:nvPicPr>
+                    <pic:cNvPr id="1018911117" name=""/>
+                    <pic:cNvPicPr/>
+                  </pic:nvPicPr>
+                  <pic:blipFill>
+                    <a:blip r:embed="rId12"/>
+                    <a:stretch>
+                      <a:fillRect/>
+                    </a:stretch>
+                  </pic:blipFill>
+                  <pic:spPr>
+                    <a:xfrm>
+                      <a:off x="0" y="0"/>
+                      <a:ext cx="5943600" cy="191135"/>
+                    </a:xfrm>
+                    <a:prstGeom prst="rect">
+                      <a:avLst/>
+                    </a:prstGeom>
+                  </pic:spPr>
+                </pic:pic>
+              </a:graphicData>
+            </a:graphic>
+          </wp:inline>
+        </w:drawing>
+      </w:r>
+    </w:p>
+    <w:p>
+      <w:pPr>
+        <w:pStyle w:val="NoSpacing"/>
+      </w:pPr>
+    </w:p>
+    <w:p>
+      <w:pPr>
+        <w:pStyle w:val="NoSpacing"/>
+        <w:numPr>
+          <w:ilvl w:val="0"/>
+          <w:numId w:val="8"/>
+        </w:numPr>
+      </w:pPr>
+      <w:r>
+        <w:t>Parameters are always pass from the URL (Request).</w:t>
+      </w:r>
+    </w:p>
+    <w:p>
+      <w:pPr>
+        <w:pStyle w:val="NoSpacing"/>
+        <w:numPr>
+          <w:ilvl w:val="0"/>
+          <w:numId w:val="8"/>
+        </w:numPr>
+      </w:pPr>
+      <w:r>
+        <w:t>Parameters</w:t>
+      </w:r>
+      <w:r>
+        <w:t xml:space="preserve"> added in the URL after ‘?’</w:t>
+      </w:r>
+    </w:p>
+    <w:p>
+      <w:pPr>
+        <w:pStyle w:val="NoSpacing"/>
+        <w:numPr>
+          <w:ilvl w:val="0"/>
+          <w:numId w:val="8"/>
+        </w:numPr>
+      </w:pPr>
+      <w:r>
+        <w:t>Parameters</w:t>
+      </w:r>
+      <w:r>
+        <w:t xml:space="preserve"> are the user details which pass at the server side.</w:t>
+      </w:r>
+    </w:p>
+    <w:p>
+      <w:pPr>
+        <w:pStyle w:val="NoSpacing"/>
+        <w:numPr>
+          <w:ilvl w:val="0"/>
+          <w:numId w:val="8"/>
+        </w:numPr>
+      </w:pPr>
+      <w:r>
+        <w:t>Parameters</w:t>
+      </w:r>
+      <w:r>
+        <w:t xml:space="preserve"> are always in string type.</w:t>
+      </w:r>
+    </w:p>
+    <w:p>
+      <w:pPr>
+        <w:pStyle w:val="NoSpacing"/>
+        <w:numPr>
+          <w:ilvl w:val="0"/>
+          <w:numId w:val="8"/>
+        </w:numPr>
+      </w:pPr>
+      <w:r>
+        <w:t>Parameters</w:t>
+      </w:r>
+      <w:r>
+        <w:t xml:space="preserve"> has 2 parts Key and value</w:t>
+      </w:r>
+      <w:r>
+        <w:br/>
+        <w:t>Key is the name of the html component</w:t>
+      </w:r>
+      <w:r>
+        <w:br/>
+        <w:t>Value is the details filled by the client</w:t>
+      </w:r>
+    </w:p>
+    <w:p>
+      <w:pPr>
+        <w:pStyle w:val="NoSpacing"/>
+        <w:numPr>
+          <w:ilvl w:val="0"/>
+          <w:numId w:val="8"/>
+        </w:numPr>
+      </w:pPr>
+      <w:r>
+        <w:t>There can be more than one parameters present in the URL and those are separated by ‘&amp;’</w:t>
+      </w:r>
+    </w:p>
+    <w:p>
+      <w:pPr>
+        <w:pStyle w:val="NoSpacing"/>
+      </w:pPr>
+    </w:p>
+    <w:p>
+      <w:pPr>
+        <w:pStyle w:val="NoSpacing"/>
+        <w:rPr>
+          <w:b/>
+          <w:bCs/>
+          <w:u w:val="single"/>
+        </w:rPr>
+      </w:pPr>
+      <w:r>
+        <w:rPr>
+          <w:b/>
+          <w:bCs/>
+          <w:u w:val="single"/>
+        </w:rPr>
+        <w:t>Ways To generate a new Request</w:t>
+      </w:r>
+    </w:p>
+    <w:p>
+      <w:pPr>
+        <w:pStyle w:val="NoSpacing"/>
+        <w:numPr>
+          <w:ilvl w:val="0"/>
+          <w:numId w:val="9"/>
+        </w:numPr>
+      </w:pPr>
+      <w:r>
+        <w:t>After Click on Submit button and form gets submitted (form-submit button)</w:t>
+      </w:r>
+    </w:p>
+    <w:p>
+      <w:pPr>
+        <w:pStyle w:val="NoSpacing"/>
+        <w:numPr>
+          <w:ilvl w:val="0"/>
+          <w:numId w:val="9"/>
+        </w:numPr>
+      </w:pPr>
+      <w:r>
+        <w:t>After Click on the anchor tag (hyperlink)</w:t>
+      </w:r>
+    </w:p>
+    <w:p>
+      <w:pPr>
+        <w:pStyle w:val="NoSpacing"/>
+        <w:numPr>
+          <w:ilvl w:val="0"/>
+          <w:numId w:val="9"/>
+        </w:numPr>
+      </w:pPr>
+      <w:r>
+        <w:t xml:space="preserve">Using </w:t>
+      </w:r>
+      <w:proofErr w:type="spellStart"/>
+      <w:r>
+        <w:t>sendRedirect</w:t>
+      </w:r>
+      <w:proofErr w:type="spellEnd"/>
+      <w:r>
+        <w:t xml:space="preserve"> for servle</w:t>
+      </w:r>
+      <w:r>
+        <w:t>t</w:t>
+      </w:r>
+      <w:r>
+        <w:t xml:space="preserve"> concept. </w:t>
+      </w:r>
+    </w:p>
+    <w:p>
+      <w:pPr>
+        <w:pStyle w:val="NoSpacing"/>
+        <w:numPr>
+          <w:ilvl w:val="0"/>
+          <w:numId w:val="9"/>
+        </w:numPr>
+      </w:pPr>
+      <w:r>
+        <w:t>By Refresh button</w:t>
       </w:r>
     </w:p>
     <w:sectPr>
@@ -1760,6 +2097,184 @@
     </w:lvl>
   </w:abstractNum>
   <w:abstractNum w:abstractNumId="5" w15:restartNumberingAfterBreak="0">
+    <w:nsid w:val="55903A0C"/>
+    <w:multiLevelType w:val="hybridMultilevel"/>
+    <w:tmpl w:val="F07E99D2"/>
+    <w:lvl w:ilvl="0" w:tplc="0409000F">
+      <w:start w:val="1"/>
+      <w:numFmt w:val="decimal"/>
+      <w:lvlText w:val="%1."/>
+      <w:lvlJc w:val="left"/>
+      <w:pPr>
+        <w:ind w:left="720" w:hanging="360"/>
+      </w:pPr>
+      <w:rPr>
+        <w:rFonts w:hint="default"/>
+      </w:rPr>
+    </w:lvl>
+    <w:lvl w:ilvl="1" w:tplc="04090019" w:tentative="1">
+      <w:start w:val="1"/>
+      <w:numFmt w:val="lowerLetter"/>
+      <w:lvlText w:val="%2."/>
+      <w:lvlJc w:val="left"/>
+      <w:pPr>
+        <w:ind w:left="1440" w:hanging="360"/>
+      </w:pPr>
+    </w:lvl>
+    <w:lvl w:ilvl="2" w:tplc="0409001B" w:tentative="1">
+      <w:start w:val="1"/>
+      <w:numFmt w:val="lowerRoman"/>
+      <w:lvlText w:val="%3."/>
+      <w:lvlJc w:val="right"/>
+      <w:pPr>
+        <w:ind w:left="2160" w:hanging="180"/>
+      </w:pPr>
+    </w:lvl>
+    <w:lvl w:ilvl="3" w:tplc="0409000F" w:tentative="1">
+      <w:start w:val="1"/>
+      <w:numFmt w:val="decimal"/>
+      <w:lvlText w:val="%4."/>
+      <w:lvlJc w:val="left"/>
+      <w:pPr>
+        <w:ind w:left="2880" w:hanging="360"/>
+      </w:pPr>
+    </w:lvl>
+    <w:lvl w:ilvl="4" w:tplc="04090019" w:tentative="1">
+      <w:start w:val="1"/>
+      <w:numFmt w:val="lowerLetter"/>
+      <w:lvlText w:val="%5."/>
+      <w:lvlJc w:val="left"/>
+      <w:pPr>
+        <w:ind w:left="3600" w:hanging="360"/>
+      </w:pPr>
+    </w:lvl>
+    <w:lvl w:ilvl="5" w:tplc="0409001B" w:tentative="1">
+      <w:start w:val="1"/>
+      <w:numFmt w:val="lowerRoman"/>
+      <w:lvlText w:val="%6."/>
+      <w:lvlJc w:val="right"/>
+      <w:pPr>
+        <w:ind w:left="4320" w:hanging="180"/>
+      </w:pPr>
+    </w:lvl>
+    <w:lvl w:ilvl="6" w:tplc="0409000F" w:tentative="1">
+      <w:start w:val="1"/>
+      <w:numFmt w:val="decimal"/>
+      <w:lvlText w:val="%7."/>
+      <w:lvlJc w:val="left"/>
+      <w:pPr>
+        <w:ind w:left="5040" w:hanging="360"/>
+      </w:pPr>
+    </w:lvl>
+    <w:lvl w:ilvl="7" w:tplc="04090019" w:tentative="1">
+      <w:start w:val="1"/>
+      <w:numFmt w:val="lowerLetter"/>
+      <w:lvlText w:val="%8."/>
+      <w:lvlJc w:val="left"/>
+      <w:pPr>
+        <w:ind w:left="5760" w:hanging="360"/>
+      </w:pPr>
+    </w:lvl>
+    <w:lvl w:ilvl="8" w:tplc="0409001B" w:tentative="1">
+      <w:start w:val="1"/>
+      <w:numFmt w:val="lowerRoman"/>
+      <w:lvlText w:val="%9."/>
+      <w:lvlJc w:val="right"/>
+      <w:pPr>
+        <w:ind w:left="6480" w:hanging="180"/>
+      </w:pPr>
+    </w:lvl>
+  </w:abstractNum>
+  <w:abstractNum w:abstractNumId="6" w15:restartNumberingAfterBreak="0">
+    <w:nsid w:val="5E716773"/>
+    <w:multiLevelType w:val="hybridMultilevel"/>
+    <w:tmpl w:val="47E23578"/>
+    <w:lvl w:ilvl="0" w:tplc="0409000F">
+      <w:start w:val="1"/>
+      <w:numFmt w:val="decimal"/>
+      <w:lvlText w:val="%1."/>
+      <w:lvlJc w:val="left"/>
+      <w:pPr>
+        <w:ind w:left="720" w:hanging="360"/>
+      </w:pPr>
+      <w:rPr>
+        <w:rFonts w:hint="default"/>
+      </w:rPr>
+    </w:lvl>
+    <w:lvl w:ilvl="1" w:tplc="04090019" w:tentative="1">
+      <w:start w:val="1"/>
+      <w:numFmt w:val="lowerLetter"/>
+      <w:lvlText w:val="%2."/>
+      <w:lvlJc w:val="left"/>
+      <w:pPr>
+        <w:ind w:left="1440" w:hanging="360"/>
+      </w:pPr>
+    </w:lvl>
+    <w:lvl w:ilvl="2" w:tplc="0409001B" w:tentative="1">
+      <w:start w:val="1"/>
+      <w:numFmt w:val="lowerRoman"/>
+      <w:lvlText w:val="%3."/>
+      <w:lvlJc w:val="right"/>
+      <w:pPr>
+        <w:ind w:left="2160" w:hanging="180"/>
+      </w:pPr>
+    </w:lvl>
+    <w:lvl w:ilvl="3" w:tplc="0409000F" w:tentative="1">
+      <w:start w:val="1"/>
+      <w:numFmt w:val="decimal"/>
+      <w:lvlText w:val="%4."/>
+      <w:lvlJc w:val="left"/>
+      <w:pPr>
+        <w:ind w:left="2880" w:hanging="360"/>
+      </w:pPr>
+    </w:lvl>
+    <w:lvl w:ilvl="4" w:tplc="04090019" w:tentative="1">
+      <w:start w:val="1"/>
+      <w:numFmt w:val="lowerLetter"/>
+      <w:lvlText w:val="%5."/>
+      <w:lvlJc w:val="left"/>
+      <w:pPr>
+        <w:ind w:left="3600" w:hanging="360"/>
+      </w:pPr>
+    </w:lvl>
+    <w:lvl w:ilvl="5" w:tplc="0409001B" w:tentative="1">
+      <w:start w:val="1"/>
+      <w:numFmt w:val="lowerRoman"/>
+      <w:lvlText w:val="%6."/>
+      <w:lvlJc w:val="right"/>
+      <w:pPr>
+        <w:ind w:left="4320" w:hanging="180"/>
+      </w:pPr>
+    </w:lvl>
+    <w:lvl w:ilvl="6" w:tplc="0409000F" w:tentative="1">
+      <w:start w:val="1"/>
+      <w:numFmt w:val="decimal"/>
+      <w:lvlText w:val="%7."/>
+      <w:lvlJc w:val="left"/>
+      <w:pPr>
+        <w:ind w:left="5040" w:hanging="360"/>
+      </w:pPr>
+    </w:lvl>
+    <w:lvl w:ilvl="7" w:tplc="04090019" w:tentative="1">
+      <w:start w:val="1"/>
+      <w:numFmt w:val="lowerLetter"/>
+      <w:lvlText w:val="%8."/>
+      <w:lvlJc w:val="left"/>
+      <w:pPr>
+        <w:ind w:left="5760" w:hanging="360"/>
+      </w:pPr>
+    </w:lvl>
+    <w:lvl w:ilvl="8" w:tplc="0409001B" w:tentative="1">
+      <w:start w:val="1"/>
+      <w:numFmt w:val="lowerRoman"/>
+      <w:lvlText w:val="%9."/>
+      <w:lvlJc w:val="right"/>
+      <w:pPr>
+        <w:ind w:left="6480" w:hanging="180"/>
+      </w:pPr>
+    </w:lvl>
+  </w:abstractNum>
+  <w:abstractNum w:abstractNumId="7" w15:restartNumberingAfterBreak="0">
     <w:nsid w:val="6454473D"/>
     <w:multiLevelType w:val="hybridMultilevel"/>
     <w:tmpl w:val="6C3A4D82"/>
@@ -1848,7 +2363,7 @@
       </w:pPr>
     </w:lvl>
   </w:abstractNum>
-  <w:abstractNum w:abstractNumId="6" w15:restartNumberingAfterBreak="0">
+  <w:abstractNum w:abstractNumId="8" w15:restartNumberingAfterBreak="0">
     <w:nsid w:val="69E838CE"/>
     <w:multiLevelType w:val="hybridMultilevel"/>
     <w:tmpl w:val="3DDC7BE4"/>
@@ -1941,7 +2456,7 @@
     <w:abstractNumId w:val="1"/>
   </w:num>
   <w:num w:numId="2" w16cid:durableId="872888750">
-    <w:abstractNumId w:val="5"/>
+    <w:abstractNumId w:val="7"/>
   </w:num>
   <w:num w:numId="3" w16cid:durableId="175773511">
     <w:abstractNumId w:val="2"/>
@@ -1950,13 +2465,19 @@
     <w:abstractNumId w:val="3"/>
   </w:num>
   <w:num w:numId="5" w16cid:durableId="1610118218">
-    <w:abstractNumId w:val="6"/>
+    <w:abstractNumId w:val="8"/>
   </w:num>
   <w:num w:numId="6" w16cid:durableId="1060402928">
     <w:abstractNumId w:val="4"/>
   </w:num>
   <w:num w:numId="7" w16cid:durableId="1302687035">
     <w:abstractNumId w:val="0"/>
+  </w:num>
+  <w:num w:numId="8" w16cid:durableId="1153133137">
+    <w:abstractNumId w:val="5"/>
+  </w:num>
+  <w:num w:numId="9" w16cid:durableId="263533625">
+    <w:abstractNumId w:val="6"/>
   </w:num>
 </w:numbering>
 </file>

</xml_diff>

<commit_message>
JSP Scripting Tag Example
JSP Scripting Tag Example
</commit_message>
<xml_diff>
--- a/docs/notes/JSP_Servlet.docx
+++ b/docs/notes/JSP_Servlet.docx
@@ -2144,6 +2144,845 @@
         </w:drawing>
       </w:r>
     </w:p>
+    <w:p>
+      <w:pPr>
+        <w:pStyle w:val="NoSpacing"/>
+      </w:pPr>
+    </w:p>
+    <w:p>
+      <w:pPr>
+        <w:pStyle w:val="NoSpacing"/>
+      </w:pPr>
+      <w:r>
+        <w:t xml:space="preserve">Servlet </w:t>
+      </w:r>
+      <w:r>
+        <w:rPr>
+          <w:b/>
+          <w:bCs/>
+        </w:rPr>
+        <w:t>lifecycle</w:t>
+      </w:r>
+    </w:p>
+    <w:p>
+      <w:pPr>
+        <w:pStyle w:val="NoSpacing"/>
+        <w:numPr>
+          <w:ilvl w:val="0"/>
+          <w:numId w:val="13"/>
+        </w:numPr>
+      </w:pPr>
+      <w:r>
+        <w:t>Servlet Life cycle will be manage by Servlet Container.</w:t>
+      </w:r>
+    </w:p>
+    <w:p>
+      <w:pPr>
+        <w:pStyle w:val="NoSpacing"/>
+        <w:numPr>
+          <w:ilvl w:val="0"/>
+          <w:numId w:val="13"/>
+        </w:numPr>
+      </w:pPr>
+      <w:r>
+        <w:t>There are 3 stages of servlet life cycle</w:t>
+      </w:r>
+    </w:p>
+    <w:p>
+      <w:pPr>
+        <w:pStyle w:val="NoSpacing"/>
+        <w:numPr>
+          <w:ilvl w:val="1"/>
+          <w:numId w:val="13"/>
+        </w:numPr>
+      </w:pPr>
+      <w:r>
+        <w:t>Init</w:t>
+      </w:r>
+    </w:p>
+    <w:p>
+      <w:pPr>
+        <w:pStyle w:val="NoSpacing"/>
+        <w:numPr>
+          <w:ilvl w:val="2"/>
+          <w:numId w:val="13"/>
+        </w:numPr>
+      </w:pPr>
+      <w:r>
+        <w:t>In this stage the servlet initialization can be done.</w:t>
+      </w:r>
+    </w:p>
+    <w:p>
+      <w:pPr>
+        <w:pStyle w:val="NoSpacing"/>
+        <w:numPr>
+          <w:ilvl w:val="2"/>
+          <w:numId w:val="13"/>
+        </w:numPr>
+      </w:pPr>
+      <w:r>
+        <w:t>Here you can initialize the properties, resources while servlet creation.</w:t>
+      </w:r>
+    </w:p>
+    <w:p>
+      <w:pPr>
+        <w:pStyle w:val="NoSpacing"/>
+        <w:numPr>
+          <w:ilvl w:val="2"/>
+          <w:numId w:val="13"/>
+        </w:numPr>
+      </w:pPr>
+      <w:r>
+        <w:t xml:space="preserve">As part of this stage internally </w:t>
+      </w:r>
+      <w:r>
+        <w:rPr>
+          <w:b/>
+          <w:bCs/>
+          <w:highlight w:val="yellow"/>
+        </w:rPr>
+        <w:t>init(ServletConfig)</w:t>
+      </w:r>
+      <w:r>
+        <w:t xml:space="preserve"> method gets called and it will call while creating an object of servlet after constructor. </w:t>
+      </w:r>
+    </w:p>
+    <w:p>
+      <w:pPr>
+        <w:pStyle w:val="NoSpacing"/>
+        <w:numPr>
+          <w:ilvl w:val="2"/>
+          <w:numId w:val="13"/>
+        </w:numPr>
+      </w:pPr>
+      <w:r>
+        <w:t xml:space="preserve">There is only one object of the servlet gets created so that init method </w:t>
+      </w:r>
+      <w:r>
+        <w:rPr>
+          <w:b/>
+          <w:bCs/>
+          <w:highlight w:val="yellow"/>
+        </w:rPr>
+        <w:t xml:space="preserve">gets </w:t>
+      </w:r>
+      <w:r>
+        <w:rPr>
+          <w:b/>
+          <w:bCs/>
+          <w:highlight w:val="yellow"/>
+        </w:rPr>
+        <w:t>calls</w:t>
+      </w:r>
+      <w:r>
+        <w:rPr>
+          <w:b/>
+          <w:bCs/>
+          <w:highlight w:val="yellow"/>
+        </w:rPr>
+        <w:t xml:space="preserve"> only once in a life cycle</w:t>
+      </w:r>
+      <w:r>
+        <w:t>.</w:t>
+      </w:r>
+    </w:p>
+    <w:p>
+      <w:pPr>
+        <w:pStyle w:val="NoSpacing"/>
+        <w:numPr>
+          <w:ilvl w:val="1"/>
+          <w:numId w:val="13"/>
+        </w:numPr>
+      </w:pPr>
+      <w:r>
+        <w:t>Service</w:t>
+      </w:r>
+    </w:p>
+    <w:p>
+      <w:pPr>
+        <w:pStyle w:val="NoSpacing"/>
+        <w:numPr>
+          <w:ilvl w:val="2"/>
+          <w:numId w:val="13"/>
+        </w:numPr>
+      </w:pPr>
+      <w:r>
+        <w:t>In this stage the request and response processing will be done.</w:t>
+      </w:r>
+    </w:p>
+    <w:p>
+      <w:pPr>
+        <w:pStyle w:val="NoSpacing"/>
+        <w:numPr>
+          <w:ilvl w:val="2"/>
+          <w:numId w:val="13"/>
+        </w:numPr>
+      </w:pPr>
+      <w:r>
+        <w:t>Here you can get the user request, process the request and generate the response.</w:t>
+      </w:r>
+    </w:p>
+    <w:p>
+      <w:pPr>
+        <w:pStyle w:val="NoSpacing"/>
+        <w:numPr>
+          <w:ilvl w:val="2"/>
+          <w:numId w:val="13"/>
+        </w:numPr>
+      </w:pPr>
+      <w:r>
+        <w:t xml:space="preserve">As part of this stage internally </w:t>
+      </w:r>
+      <w:r>
+        <w:rPr>
+          <w:b/>
+          <w:bCs/>
+          <w:highlight w:val="yellow"/>
+        </w:rPr>
+        <w:t>service(req, resp)</w:t>
+      </w:r>
+      <w:r>
+        <w:t xml:space="preserve"> methos gets called.</w:t>
+      </w:r>
+    </w:p>
+    <w:p>
+      <w:pPr>
+        <w:pStyle w:val="NoSpacing"/>
+        <w:numPr>
+          <w:ilvl w:val="2"/>
+          <w:numId w:val="13"/>
+        </w:numPr>
+      </w:pPr>
+      <w:r>
+        <w:t xml:space="preserve">Service method </w:t>
+      </w:r>
+      <w:r>
+        <w:rPr>
+          <w:b/>
+          <w:bCs/>
+          <w:highlight w:val="yellow"/>
+        </w:rPr>
+        <w:t>gets called multiple time (for each request) in a life cycle</w:t>
+      </w:r>
+      <w:r>
+        <w:t xml:space="preserve">. </w:t>
+      </w:r>
+    </w:p>
+    <w:p>
+      <w:pPr>
+        <w:pStyle w:val="NoSpacing"/>
+        <w:numPr>
+          <w:ilvl w:val="1"/>
+          <w:numId w:val="13"/>
+        </w:numPr>
+      </w:pPr>
+      <w:r>
+        <w:t xml:space="preserve">Destroy  </w:t>
+      </w:r>
+    </w:p>
+    <w:p>
+      <w:pPr>
+        <w:pStyle w:val="NoSpacing"/>
+        <w:numPr>
+          <w:ilvl w:val="2"/>
+          <w:numId w:val="13"/>
+        </w:numPr>
+      </w:pPr>
+      <w:r>
+        <w:t>In this stage you can perform the cleanup activity.</w:t>
+      </w:r>
+    </w:p>
+    <w:p>
+      <w:pPr>
+        <w:pStyle w:val="NoSpacing"/>
+        <w:numPr>
+          <w:ilvl w:val="2"/>
+          <w:numId w:val="13"/>
+        </w:numPr>
+      </w:pPr>
+      <w:r>
+        <w:t>Here you can release the resources or perform the cleanup activities.</w:t>
+      </w:r>
+    </w:p>
+    <w:p>
+      <w:pPr>
+        <w:pStyle w:val="NoSpacing"/>
+        <w:numPr>
+          <w:ilvl w:val="2"/>
+          <w:numId w:val="13"/>
+        </w:numPr>
+      </w:pPr>
+      <w:r>
+        <w:lastRenderedPageBreak/>
+        <w:t xml:space="preserve">As a part of this stage </w:t>
+      </w:r>
+      <w:r>
+        <w:rPr>
+          <w:b/>
+          <w:bCs/>
+          <w:highlight w:val="yellow"/>
+        </w:rPr>
+        <w:t>destroy()</w:t>
+      </w:r>
+      <w:r>
+        <w:t xml:space="preserve"> methos will be called and it get called when object of the servlet gets deleted.</w:t>
+      </w:r>
+    </w:p>
+    <w:p>
+      <w:pPr>
+        <w:pStyle w:val="NoSpacing"/>
+        <w:numPr>
+          <w:ilvl w:val="2"/>
+          <w:numId w:val="13"/>
+        </w:numPr>
+      </w:pPr>
+      <w:r>
+        <w:t xml:space="preserve">As there is only one object of servlet so </w:t>
+      </w:r>
+      <w:r>
+        <w:rPr>
+          <w:b/>
+          <w:bCs/>
+          <w:highlight w:val="yellow"/>
+        </w:rPr>
+        <w:t>delete methos gets called only in a life cycle</w:t>
+      </w:r>
+      <w:r>
+        <w:rPr>
+          <w:b/>
+          <w:bCs/>
+        </w:rPr>
+        <w:t>.</w:t>
+      </w:r>
+    </w:p>
+    <w:p>
+      <w:pPr>
+        <w:pStyle w:val="NoSpacing"/>
+        <w:rPr>
+          <w:b/>
+          <w:bCs/>
+        </w:rPr>
+      </w:pPr>
+    </w:p>
+    <w:p>
+      <w:pPr>
+        <w:pStyle w:val="NoSpacing"/>
+        <w:rPr>
+          <w:b/>
+          <w:bCs/>
+        </w:rPr>
+      </w:pPr>
+      <w:r>
+        <w:rPr>
+          <w:b/>
+          <w:bCs/>
+        </w:rPr>
+        <w:t>JSP LifeCycle</w:t>
+      </w:r>
+    </w:p>
+    <w:p>
+      <w:pPr>
+        <w:pStyle w:val="NoSpacing"/>
+        <w:numPr>
+          <w:ilvl w:val="0"/>
+          <w:numId w:val="14"/>
+        </w:numPr>
+      </w:pPr>
+      <w:r>
+        <w:t>JSP life cycle will also manage by Servlet Container.</w:t>
+      </w:r>
+    </w:p>
+    <w:p>
+      <w:pPr>
+        <w:pStyle w:val="NoSpacing"/>
+        <w:numPr>
+          <w:ilvl w:val="0"/>
+          <w:numId w:val="14"/>
+        </w:numPr>
+      </w:pPr>
+      <w:r>
+        <w:t>There are 5 stage in the JSP life cycle</w:t>
+      </w:r>
+    </w:p>
+    <w:p>
+      <w:pPr>
+        <w:pStyle w:val="NoSpacing"/>
+        <w:numPr>
+          <w:ilvl w:val="1"/>
+          <w:numId w:val="14"/>
+        </w:numPr>
+      </w:pPr>
+      <w:r>
+        <w:t>Translation stage</w:t>
+      </w:r>
+    </w:p>
+    <w:p>
+      <w:pPr>
+        <w:pStyle w:val="NoSpacing"/>
+        <w:numPr>
+          <w:ilvl w:val="2"/>
+          <w:numId w:val="14"/>
+        </w:numPr>
+      </w:pPr>
+      <w:r>
+        <w:t>The JSP Page (.jsp file) get converted into Servlet (.java file) by servlet container.</w:t>
+      </w:r>
+    </w:p>
+    <w:p>
+      <w:pPr>
+        <w:pStyle w:val="NoSpacing"/>
+        <w:numPr>
+          <w:ilvl w:val="1"/>
+          <w:numId w:val="14"/>
+        </w:numPr>
+      </w:pPr>
+      <w:r>
+        <w:t xml:space="preserve">Compilation Stage </w:t>
+      </w:r>
+    </w:p>
+    <w:p>
+      <w:pPr>
+        <w:pStyle w:val="NoSpacing"/>
+        <w:numPr>
+          <w:ilvl w:val="2"/>
+          <w:numId w:val="14"/>
+        </w:numPr>
+      </w:pPr>
+      <w:r>
+        <w:t>Here .java file (converted servlet) gets converted into .class file.</w:t>
+      </w:r>
+    </w:p>
+    <w:p>
+      <w:pPr>
+        <w:pStyle w:val="NoSpacing"/>
+        <w:numPr>
+          <w:ilvl w:val="1"/>
+          <w:numId w:val="14"/>
+        </w:numPr>
+      </w:pPr>
+      <w:r>
+        <w:t>Init</w:t>
+      </w:r>
+    </w:p>
+    <w:p>
+      <w:pPr>
+        <w:pStyle w:val="NoSpacing"/>
+        <w:numPr>
+          <w:ilvl w:val="2"/>
+          <w:numId w:val="14"/>
+        </w:numPr>
+      </w:pPr>
+      <w:r>
+        <w:t>Is used to perform the initialization activities.</w:t>
+      </w:r>
+    </w:p>
+    <w:p>
+      <w:pPr>
+        <w:pStyle w:val="NoSpacing"/>
+        <w:numPr>
+          <w:ilvl w:val="2"/>
+          <w:numId w:val="14"/>
+        </w:numPr>
+      </w:pPr>
+      <w:r>
+        <w:t>Internally _jspInit() will be used.</w:t>
+      </w:r>
+    </w:p>
+    <w:p>
+      <w:pPr>
+        <w:pStyle w:val="NoSpacing"/>
+        <w:numPr>
+          <w:ilvl w:val="2"/>
+          <w:numId w:val="14"/>
+        </w:numPr>
+      </w:pPr>
+      <w:r>
+        <w:t xml:space="preserve">It gets executed only once in a lifecycle. </w:t>
+      </w:r>
+    </w:p>
+    <w:p>
+      <w:pPr>
+        <w:pStyle w:val="NoSpacing"/>
+        <w:numPr>
+          <w:ilvl w:val="1"/>
+          <w:numId w:val="14"/>
+        </w:numPr>
+      </w:pPr>
+      <w:r>
+        <w:t>Service</w:t>
+      </w:r>
+    </w:p>
+    <w:p>
+      <w:pPr>
+        <w:pStyle w:val="NoSpacing"/>
+        <w:numPr>
+          <w:ilvl w:val="2"/>
+          <w:numId w:val="14"/>
+        </w:numPr>
+      </w:pPr>
+      <w:r>
+        <w:t>Is use to perform the request and response processing.</w:t>
+      </w:r>
+    </w:p>
+    <w:p>
+      <w:pPr>
+        <w:pStyle w:val="NoSpacing"/>
+        <w:numPr>
+          <w:ilvl w:val="2"/>
+          <w:numId w:val="14"/>
+        </w:numPr>
+      </w:pPr>
+      <w:r>
+        <w:t>Internally _jspServle() will be used.</w:t>
+      </w:r>
+    </w:p>
+    <w:p>
+      <w:pPr>
+        <w:pStyle w:val="NoSpacing"/>
+        <w:numPr>
+          <w:ilvl w:val="2"/>
+          <w:numId w:val="14"/>
+        </w:numPr>
+      </w:pPr>
+      <w:r>
+        <w:t xml:space="preserve">It gets executed multiple time in a lifecycle. </w:t>
+      </w:r>
+    </w:p>
+    <w:p>
+      <w:pPr>
+        <w:pStyle w:val="NoSpacing"/>
+        <w:numPr>
+          <w:ilvl w:val="1"/>
+          <w:numId w:val="14"/>
+        </w:numPr>
+      </w:pPr>
+      <w:r>
+        <w:t>D</w:t>
+      </w:r>
+      <w:r>
+        <w:t>estroy</w:t>
+      </w:r>
+    </w:p>
+    <w:p>
+      <w:pPr>
+        <w:pStyle w:val="NoSpacing"/>
+        <w:numPr>
+          <w:ilvl w:val="2"/>
+          <w:numId w:val="14"/>
+        </w:numPr>
+      </w:pPr>
+      <w:r>
+        <w:t>Is use to perform the cleanup activities.</w:t>
+      </w:r>
+    </w:p>
+    <w:p>
+      <w:pPr>
+        <w:pStyle w:val="NoSpacing"/>
+        <w:numPr>
+          <w:ilvl w:val="2"/>
+          <w:numId w:val="14"/>
+        </w:numPr>
+      </w:pPr>
+      <w:r>
+        <w:t>Internally _jspDestroy() function gets called.</w:t>
+      </w:r>
+    </w:p>
+    <w:p>
+      <w:pPr>
+        <w:pStyle w:val="NoSpacing"/>
+        <w:numPr>
+          <w:ilvl w:val="2"/>
+          <w:numId w:val="14"/>
+        </w:numPr>
+      </w:pPr>
+      <w:r>
+        <w:t>It gets executed only once.</w:t>
+      </w:r>
+    </w:p>
+    <w:p>
+      <w:pPr>
+        <w:pStyle w:val="NoSpacing"/>
+      </w:pPr>
+    </w:p>
+    <w:p>
+      <w:pPr>
+        <w:pStyle w:val="NoSpacing"/>
+        <w:rPr>
+          <w:b/>
+          <w:bCs/>
+          <w:u w:val="single"/>
+        </w:rPr>
+      </w:pPr>
+      <w:r>
+        <w:rPr>
+          <w:b/>
+          <w:bCs/>
+          <w:u w:val="single"/>
+        </w:rPr>
+        <w:t>Jsp Scripting elements/Tag</w:t>
+      </w:r>
+    </w:p>
+    <w:p>
+      <w:pPr>
+        <w:pStyle w:val="NoSpacing"/>
+        <w:numPr>
+          <w:ilvl w:val="0"/>
+          <w:numId w:val="15"/>
+        </w:numPr>
+      </w:pPr>
+      <w:r>
+        <w:t>Using this tags you can write a java code on JSP Page.</w:t>
+      </w:r>
+    </w:p>
+    <w:p>
+      <w:pPr>
+        <w:pStyle w:val="NoSpacing"/>
+        <w:numPr>
+          <w:ilvl w:val="0"/>
+          <w:numId w:val="15"/>
+        </w:numPr>
+      </w:pPr>
+      <w:r>
+        <w:t xml:space="preserve">You cannot perform nesting between scripting element. </w:t>
+      </w:r>
+    </w:p>
+    <w:p>
+      <w:pPr>
+        <w:pStyle w:val="NoSpacing"/>
+        <w:numPr>
+          <w:ilvl w:val="0"/>
+          <w:numId w:val="15"/>
+        </w:numPr>
+      </w:pPr>
+      <w:r>
+        <w:t xml:space="preserve">There are 3 tags </w:t>
+      </w:r>
+    </w:p>
+    <w:p>
+      <w:pPr>
+        <w:pStyle w:val="NoSpacing"/>
+        <w:numPr>
+          <w:ilvl w:val="0"/>
+          <w:numId w:val="15"/>
+        </w:numPr>
+        <w:rPr>
+          <w:b/>
+          <w:bCs/>
+        </w:rPr>
+      </w:pPr>
+      <w:r>
+        <w:rPr>
+          <w:b/>
+          <w:bCs/>
+        </w:rPr>
+        <w:t>Scriptlet Tag</w:t>
+      </w:r>
+    </w:p>
+    <w:p>
+      <w:pPr>
+        <w:pStyle w:val="NoSpacing"/>
+        <w:numPr>
+          <w:ilvl w:val="1"/>
+          <w:numId w:val="15"/>
+        </w:numPr>
+      </w:pPr>
+      <w:r>
+        <w:t>To write a local java code which gets added within service method.</w:t>
+      </w:r>
+    </w:p>
+    <w:p>
+      <w:pPr>
+        <w:pStyle w:val="NoSpacing"/>
+        <w:numPr>
+          <w:ilvl w:val="1"/>
+          <w:numId w:val="15"/>
+        </w:numPr>
+      </w:pPr>
+      <w:r>
+        <w:t>Syntax:</w:t>
+      </w:r>
+      <w:r>
+        <w:br/>
+        <w:t xml:space="preserve">&lt;% </w:t>
+      </w:r>
+    </w:p>
+    <w:p>
+      <w:pPr>
+        <w:pStyle w:val="NoSpacing"/>
+        <w:ind w:left="1440" w:firstLine="720"/>
+      </w:pPr>
+      <w:r>
+        <w:t xml:space="preserve">Java Code </w:t>
+      </w:r>
+    </w:p>
+    <w:p>
+      <w:pPr>
+        <w:pStyle w:val="NoSpacing"/>
+        <w:ind w:left="720" w:firstLine="720"/>
+      </w:pPr>
+      <w:r>
+        <w:t>%&gt;</w:t>
+      </w:r>
+    </w:p>
+    <w:p>
+      <w:pPr>
+        <w:pStyle w:val="NoSpacing"/>
+        <w:numPr>
+          <w:ilvl w:val="0"/>
+          <w:numId w:val="15"/>
+        </w:numPr>
+        <w:rPr>
+          <w:b/>
+          <w:bCs/>
+        </w:rPr>
+      </w:pPr>
+      <w:r>
+        <w:rPr>
+          <w:b/>
+          <w:bCs/>
+        </w:rPr>
+        <w:t>Expression Tag</w:t>
+      </w:r>
+    </w:p>
+    <w:p>
+      <w:pPr>
+        <w:pStyle w:val="NoSpacing"/>
+        <w:numPr>
+          <w:ilvl w:val="1"/>
+          <w:numId w:val="15"/>
+        </w:numPr>
+      </w:pPr>
+      <w:r>
+        <w:t>To Display a java expression result as an output on browser.</w:t>
+      </w:r>
+    </w:p>
+    <w:p>
+      <w:pPr>
+        <w:pStyle w:val="NoSpacing"/>
+        <w:numPr>
+          <w:ilvl w:val="1"/>
+          <w:numId w:val="15"/>
+        </w:numPr>
+      </w:pPr>
+      <w:r>
+        <w:t>This code is also added within service methos and inside out.print(&lt;expression&gt;)</w:t>
+      </w:r>
+    </w:p>
+    <w:p>
+      <w:pPr>
+        <w:pStyle w:val="NoSpacing"/>
+        <w:numPr>
+          <w:ilvl w:val="1"/>
+          <w:numId w:val="15"/>
+        </w:numPr>
+      </w:pPr>
+      <w:r>
+        <w:t>Syntax:</w:t>
+      </w:r>
+      <w:r>
+        <w:br/>
+        <w:t xml:space="preserve">&lt;%= </w:t>
+      </w:r>
+    </w:p>
+    <w:p>
+      <w:pPr>
+        <w:pStyle w:val="NoSpacing"/>
+        <w:ind w:left="1440" w:firstLine="720"/>
+      </w:pPr>
+      <w:r>
+        <w:t xml:space="preserve">java expression </w:t>
+      </w:r>
+    </w:p>
+    <w:p>
+      <w:pPr>
+        <w:pStyle w:val="NoSpacing"/>
+        <w:ind w:left="1440"/>
+      </w:pPr>
+      <w:r>
+        <w:t>%&gt;</w:t>
+      </w:r>
+      <w:r>
+        <w:br/>
+      </w:r>
+    </w:p>
+    <w:p>
+      <w:pPr>
+        <w:pStyle w:val="NoSpacing"/>
+        <w:ind w:left="1440"/>
+      </w:pPr>
+    </w:p>
+    <w:p>
+      <w:pPr>
+        <w:pStyle w:val="NoSpacing"/>
+        <w:numPr>
+          <w:ilvl w:val="0"/>
+          <w:numId w:val="15"/>
+        </w:numPr>
+        <w:rPr>
+          <w:b/>
+          <w:bCs/>
+        </w:rPr>
+      </w:pPr>
+      <w:r>
+        <w:rPr>
+          <w:b/>
+          <w:bCs/>
+        </w:rPr>
+        <w:t>Declaration tag</w:t>
+      </w:r>
+    </w:p>
+    <w:p>
+      <w:pPr>
+        <w:pStyle w:val="NoSpacing"/>
+        <w:numPr>
+          <w:ilvl w:val="1"/>
+          <w:numId w:val="15"/>
+        </w:numPr>
+      </w:pPr>
+      <w:r>
+        <w:t>To write a java code which is outside any methos and inside java class (Instance and static code)</w:t>
+      </w:r>
+    </w:p>
+    <w:p>
+      <w:pPr>
+        <w:pStyle w:val="NoSpacing"/>
+        <w:numPr>
+          <w:ilvl w:val="1"/>
+          <w:numId w:val="15"/>
+        </w:numPr>
+      </w:pPr>
+      <w:r>
+        <w:t>Syntax:</w:t>
+      </w:r>
+    </w:p>
+    <w:p>
+      <w:pPr>
+        <w:pStyle w:val="NoSpacing"/>
+        <w:ind w:left="1440"/>
+      </w:pPr>
+      <w:r>
+        <w:t>&lt;%!</w:t>
+      </w:r>
+    </w:p>
+    <w:p>
+      <w:pPr>
+        <w:pStyle w:val="NoSpacing"/>
+        <w:ind w:left="1440"/>
+      </w:pPr>
+      <w:r>
+        <w:tab/>
+        <w:t>Java Code</w:t>
+      </w:r>
+    </w:p>
+    <w:p>
+      <w:pPr>
+        <w:pStyle w:val="NoSpacing"/>
+        <w:ind w:left="1440"/>
+      </w:pPr>
+      <w:r>
+        <w:t>%&gt;</w:t>
+      </w:r>
+    </w:p>
     <w:sectPr>
       <w:pgSz w:w="12240" w:h="15840"/>
       <w:pgMar w:top="1440" w:right="1440" w:bottom="1440" w:left="1440" w:header="720" w:footer="720" w:gutter="0"/>
@@ -2157,6 +2996,95 @@
 <file path=word/numbering.xml><?xml version="1.0" encoding="utf-8"?>
 <w:numbering xmlns:wpc="http://schemas.microsoft.com/office/word/2010/wordprocessingCanvas" xmlns:cx="http://schemas.microsoft.com/office/drawing/2014/chartex" xmlns:cx1="http://schemas.microsoft.com/office/drawing/2015/9/8/chartex" xmlns:cx2="http://schemas.microsoft.com/office/drawing/2015/10/21/chartex" xmlns:cx3="http://schemas.microsoft.com/office/drawing/2016/5/9/chartex" xmlns:cx4="http://schemas.microsoft.com/office/drawing/2016/5/10/chartex" xmlns:cx5="http://schemas.microsoft.com/office/drawing/2016/5/11/chartex" xmlns:cx6="http://schemas.microsoft.com/office/drawing/2016/5/12/chartex" xmlns:cx7="http://schemas.microsoft.com/office/drawing/2016/5/13/chartex" xmlns:cx8="http://schemas.microsoft.com/office/drawing/2016/5/14/chartex" xmlns:mc="http://schemas.openxmlformats.org/markup-compatibility/2006" xmlns:aink="http://schemas.microsoft.com/office/drawing/2016/ink" xmlns:am3d="http://schemas.microsoft.com/office/drawing/2017/model3d" xmlns:o="urn:schemas-microsoft-com:office:office" xmlns:oel="http://schemas.microsoft.com/office/2019/extlst" xmlns:r="http://schemas.openxmlformats.org/officeDocument/2006/relationships" xmlns:m="http://schemas.openxmlformats.org/officeDocument/2006/math" xmlns:v="urn:schemas-microsoft-com:vml" xmlns:wp14="http://schemas.microsoft.com/office/word/2010/wordprocessingDrawing" xmlns:wp="http://schemas.openxmlformats.org/drawingml/2006/wordprocessingDrawing" xmlns:w10="urn:schemas-microsoft-com:office:word" xmlns:w="http://schemas.openxmlformats.org/wordprocessingml/2006/main" xmlns:w14="http://schemas.microsoft.com/office/word/2010/wordml" xmlns:w15="http://schemas.microsoft.com/office/word/2012/wordml" xmlns:w16cex="http://schemas.microsoft.com/office/word/2018/wordml/cex" xmlns:w16cid="http://schemas.microsoft.com/office/word/2016/wordml/cid" xmlns:w16="http://schemas.microsoft.com/office/word/2018/wordml" xmlns:w16du="http://schemas.microsoft.com/office/word/2023/wordml/word16du" xmlns:w16sdtdh="http://schemas.microsoft.com/office/word/2020/wordml/sdtdatahash" xmlns:w16sdtfl="http://schemas.microsoft.com/office/word/2024/wordml/sdtformatlock" xmlns:w16se="http://schemas.microsoft.com/office/word/2015/wordml/symex" xmlns:wpg="http://schemas.microsoft.com/office/word/2010/wordprocessingGroup" xmlns:wpi="http://schemas.microsoft.com/office/word/2010/wordprocessingInk" xmlns:wne="http://schemas.microsoft.com/office/word/2006/wordml" xmlns:wps="http://schemas.microsoft.com/office/word/2010/wordprocessingShape" mc:Ignorable="w14 w15 w16se w16cid w16 w16cex w16sdtdh w16sdtfl w16du wp14">
   <w:abstractNum w:abstractNumId="0" w15:restartNumberingAfterBreak="0">
+    <w:nsid w:val="01DD3004"/>
+    <w:multiLevelType w:val="hybridMultilevel"/>
+    <w:tmpl w:val="05F03110"/>
+    <w:lvl w:ilvl="0" w:tplc="0409000F">
+      <w:start w:val="1"/>
+      <w:numFmt w:val="decimal"/>
+      <w:lvlText w:val="%1."/>
+      <w:lvlJc w:val="left"/>
+      <w:pPr>
+        <w:ind w:left="720" w:hanging="360"/>
+      </w:pPr>
+      <w:rPr>
+        <w:rFonts w:hint="default"/>
+      </w:rPr>
+    </w:lvl>
+    <w:lvl w:ilvl="1" w:tplc="04090019">
+      <w:start w:val="1"/>
+      <w:numFmt w:val="lowerLetter"/>
+      <w:lvlText w:val="%2."/>
+      <w:lvlJc w:val="left"/>
+      <w:pPr>
+        <w:ind w:left="1440" w:hanging="360"/>
+      </w:pPr>
+    </w:lvl>
+    <w:lvl w:ilvl="2" w:tplc="0409001B">
+      <w:start w:val="1"/>
+      <w:numFmt w:val="lowerRoman"/>
+      <w:lvlText w:val="%3."/>
+      <w:lvlJc w:val="right"/>
+      <w:pPr>
+        <w:ind w:left="2160" w:hanging="180"/>
+      </w:pPr>
+    </w:lvl>
+    <w:lvl w:ilvl="3" w:tplc="0409000F" w:tentative="1">
+      <w:start w:val="1"/>
+      <w:numFmt w:val="decimal"/>
+      <w:lvlText w:val="%4."/>
+      <w:lvlJc w:val="left"/>
+      <w:pPr>
+        <w:ind w:left="2880" w:hanging="360"/>
+      </w:pPr>
+    </w:lvl>
+    <w:lvl w:ilvl="4" w:tplc="04090019" w:tentative="1">
+      <w:start w:val="1"/>
+      <w:numFmt w:val="lowerLetter"/>
+      <w:lvlText w:val="%5."/>
+      <w:lvlJc w:val="left"/>
+      <w:pPr>
+        <w:ind w:left="3600" w:hanging="360"/>
+      </w:pPr>
+    </w:lvl>
+    <w:lvl w:ilvl="5" w:tplc="0409001B" w:tentative="1">
+      <w:start w:val="1"/>
+      <w:numFmt w:val="lowerRoman"/>
+      <w:lvlText w:val="%6."/>
+      <w:lvlJc w:val="right"/>
+      <w:pPr>
+        <w:ind w:left="4320" w:hanging="180"/>
+      </w:pPr>
+    </w:lvl>
+    <w:lvl w:ilvl="6" w:tplc="0409000F" w:tentative="1">
+      <w:start w:val="1"/>
+      <w:numFmt w:val="decimal"/>
+      <w:lvlText w:val="%7."/>
+      <w:lvlJc w:val="left"/>
+      <w:pPr>
+        <w:ind w:left="5040" w:hanging="360"/>
+      </w:pPr>
+    </w:lvl>
+    <w:lvl w:ilvl="7" w:tplc="04090019" w:tentative="1">
+      <w:start w:val="1"/>
+      <w:numFmt w:val="lowerLetter"/>
+      <w:lvlText w:val="%8."/>
+      <w:lvlJc w:val="left"/>
+      <w:pPr>
+        <w:ind w:left="5760" w:hanging="360"/>
+      </w:pPr>
+    </w:lvl>
+    <w:lvl w:ilvl="8" w:tplc="0409001B" w:tentative="1">
+      <w:start w:val="1"/>
+      <w:numFmt w:val="lowerRoman"/>
+      <w:lvlText w:val="%9."/>
+      <w:lvlJc w:val="right"/>
+      <w:pPr>
+        <w:ind w:left="6480" w:hanging="180"/>
+      </w:pPr>
+    </w:lvl>
+  </w:abstractNum>
+  <w:abstractNum w:abstractNumId="1" w15:restartNumberingAfterBreak="0">
     <w:nsid w:val="084E4701"/>
     <w:multiLevelType w:val="hybridMultilevel"/>
     <w:tmpl w:val="681EA392"/>
@@ -2245,7 +3173,7 @@
       </w:pPr>
     </w:lvl>
   </w:abstractNum>
-  <w:abstractNum w:abstractNumId="1" w15:restartNumberingAfterBreak="0">
+  <w:abstractNum w:abstractNumId="2" w15:restartNumberingAfterBreak="0">
     <w:nsid w:val="0A0224B7"/>
     <w:multiLevelType w:val="hybridMultilevel"/>
     <w:tmpl w:val="76B4395A"/>
@@ -2334,7 +3262,7 @@
       </w:pPr>
     </w:lvl>
   </w:abstractNum>
-  <w:abstractNum w:abstractNumId="2" w15:restartNumberingAfterBreak="0">
+  <w:abstractNum w:abstractNumId="3" w15:restartNumberingAfterBreak="0">
     <w:nsid w:val="16764F59"/>
     <w:multiLevelType w:val="hybridMultilevel"/>
     <w:tmpl w:val="84425C1E"/>
@@ -2423,7 +3351,7 @@
       </w:pPr>
     </w:lvl>
   </w:abstractNum>
-  <w:abstractNum w:abstractNumId="3" w15:restartNumberingAfterBreak="0">
+  <w:abstractNum w:abstractNumId="4" w15:restartNumberingAfterBreak="0">
     <w:nsid w:val="1F7F111C"/>
     <w:multiLevelType w:val="hybridMultilevel"/>
     <w:tmpl w:val="6478E9A4"/>
@@ -2512,7 +3440,7 @@
       </w:pPr>
     </w:lvl>
   </w:abstractNum>
-  <w:abstractNum w:abstractNumId="4" w15:restartNumberingAfterBreak="0">
+  <w:abstractNum w:abstractNumId="5" w15:restartNumberingAfterBreak="0">
     <w:nsid w:val="28AF778B"/>
     <w:multiLevelType w:val="hybridMultilevel"/>
     <w:tmpl w:val="AB36C27A"/>
@@ -2601,7 +3529,7 @@
       </w:pPr>
     </w:lvl>
   </w:abstractNum>
-  <w:abstractNum w:abstractNumId="5" w15:restartNumberingAfterBreak="0">
+  <w:abstractNum w:abstractNumId="6" w15:restartNumberingAfterBreak="0">
     <w:nsid w:val="42AE5063"/>
     <w:multiLevelType w:val="hybridMultilevel"/>
     <w:tmpl w:val="3522B9E4"/>
@@ -2690,7 +3618,7 @@
       </w:pPr>
     </w:lvl>
   </w:abstractNum>
-  <w:abstractNum w:abstractNumId="6" w15:restartNumberingAfterBreak="0">
+  <w:abstractNum w:abstractNumId="7" w15:restartNumberingAfterBreak="0">
     <w:nsid w:val="4EE618A5"/>
     <w:multiLevelType w:val="hybridMultilevel"/>
     <w:tmpl w:val="3CDACF0C"/>
@@ -2781,7 +3709,7 @@
       </w:pPr>
     </w:lvl>
   </w:abstractNum>
-  <w:abstractNum w:abstractNumId="7" w15:restartNumberingAfterBreak="0">
+  <w:abstractNum w:abstractNumId="8" w15:restartNumberingAfterBreak="0">
     <w:nsid w:val="55903A0C"/>
     <w:multiLevelType w:val="hybridMultilevel"/>
     <w:tmpl w:val="F07E99D2"/>
@@ -2870,7 +3798,96 @@
       </w:pPr>
     </w:lvl>
   </w:abstractNum>
-  <w:abstractNum w:abstractNumId="8" w15:restartNumberingAfterBreak="0">
+  <w:abstractNum w:abstractNumId="9" w15:restartNumberingAfterBreak="0">
+    <w:nsid w:val="57E779DF"/>
+    <w:multiLevelType w:val="hybridMultilevel"/>
+    <w:tmpl w:val="8EE2E5DE"/>
+    <w:lvl w:ilvl="0" w:tplc="0409000F">
+      <w:start w:val="1"/>
+      <w:numFmt w:val="decimal"/>
+      <w:lvlText w:val="%1."/>
+      <w:lvlJc w:val="left"/>
+      <w:pPr>
+        <w:ind w:left="720" w:hanging="360"/>
+      </w:pPr>
+      <w:rPr>
+        <w:rFonts w:hint="default"/>
+      </w:rPr>
+    </w:lvl>
+    <w:lvl w:ilvl="1" w:tplc="04090019">
+      <w:start w:val="1"/>
+      <w:numFmt w:val="lowerLetter"/>
+      <w:lvlText w:val="%2."/>
+      <w:lvlJc w:val="left"/>
+      <w:pPr>
+        <w:ind w:left="1440" w:hanging="360"/>
+      </w:pPr>
+    </w:lvl>
+    <w:lvl w:ilvl="2" w:tplc="0409001B">
+      <w:start w:val="1"/>
+      <w:numFmt w:val="lowerRoman"/>
+      <w:lvlText w:val="%3."/>
+      <w:lvlJc w:val="right"/>
+      <w:pPr>
+        <w:ind w:left="2160" w:hanging="180"/>
+      </w:pPr>
+    </w:lvl>
+    <w:lvl w:ilvl="3" w:tplc="0409000F" w:tentative="1">
+      <w:start w:val="1"/>
+      <w:numFmt w:val="decimal"/>
+      <w:lvlText w:val="%4."/>
+      <w:lvlJc w:val="left"/>
+      <w:pPr>
+        <w:ind w:left="2880" w:hanging="360"/>
+      </w:pPr>
+    </w:lvl>
+    <w:lvl w:ilvl="4" w:tplc="04090019" w:tentative="1">
+      <w:start w:val="1"/>
+      <w:numFmt w:val="lowerLetter"/>
+      <w:lvlText w:val="%5."/>
+      <w:lvlJc w:val="left"/>
+      <w:pPr>
+        <w:ind w:left="3600" w:hanging="360"/>
+      </w:pPr>
+    </w:lvl>
+    <w:lvl w:ilvl="5" w:tplc="0409001B" w:tentative="1">
+      <w:start w:val="1"/>
+      <w:numFmt w:val="lowerRoman"/>
+      <w:lvlText w:val="%6."/>
+      <w:lvlJc w:val="right"/>
+      <w:pPr>
+        <w:ind w:left="4320" w:hanging="180"/>
+      </w:pPr>
+    </w:lvl>
+    <w:lvl w:ilvl="6" w:tplc="0409000F" w:tentative="1">
+      <w:start w:val="1"/>
+      <w:numFmt w:val="decimal"/>
+      <w:lvlText w:val="%7."/>
+      <w:lvlJc w:val="left"/>
+      <w:pPr>
+        <w:ind w:left="5040" w:hanging="360"/>
+      </w:pPr>
+    </w:lvl>
+    <w:lvl w:ilvl="7" w:tplc="04090019" w:tentative="1">
+      <w:start w:val="1"/>
+      <w:numFmt w:val="lowerLetter"/>
+      <w:lvlText w:val="%8."/>
+      <w:lvlJc w:val="left"/>
+      <w:pPr>
+        <w:ind w:left="5760" w:hanging="360"/>
+      </w:pPr>
+    </w:lvl>
+    <w:lvl w:ilvl="8" w:tplc="0409001B" w:tentative="1">
+      <w:start w:val="1"/>
+      <w:numFmt w:val="lowerRoman"/>
+      <w:lvlText w:val="%9."/>
+      <w:lvlJc w:val="right"/>
+      <w:pPr>
+        <w:ind w:left="6480" w:hanging="180"/>
+      </w:pPr>
+    </w:lvl>
+  </w:abstractNum>
+  <w:abstractNum w:abstractNumId="10" w15:restartNumberingAfterBreak="0">
     <w:nsid w:val="5E716773"/>
     <w:multiLevelType w:val="hybridMultilevel"/>
     <w:tmpl w:val="47E23578"/>
@@ -2959,7 +3976,96 @@
       </w:pPr>
     </w:lvl>
   </w:abstractNum>
-  <w:abstractNum w:abstractNumId="9" w15:restartNumberingAfterBreak="0">
+  <w:abstractNum w:abstractNumId="11" w15:restartNumberingAfterBreak="0">
+    <w:nsid w:val="60377A17"/>
+    <w:multiLevelType w:val="hybridMultilevel"/>
+    <w:tmpl w:val="3C226482"/>
+    <w:lvl w:ilvl="0" w:tplc="0409000F">
+      <w:start w:val="1"/>
+      <w:numFmt w:val="decimal"/>
+      <w:lvlText w:val="%1."/>
+      <w:lvlJc w:val="left"/>
+      <w:pPr>
+        <w:ind w:left="720" w:hanging="360"/>
+      </w:pPr>
+      <w:rPr>
+        <w:rFonts w:hint="default"/>
+      </w:rPr>
+    </w:lvl>
+    <w:lvl w:ilvl="1" w:tplc="04090019">
+      <w:start w:val="1"/>
+      <w:numFmt w:val="lowerLetter"/>
+      <w:lvlText w:val="%2."/>
+      <w:lvlJc w:val="left"/>
+      <w:pPr>
+        <w:ind w:left="1440" w:hanging="360"/>
+      </w:pPr>
+    </w:lvl>
+    <w:lvl w:ilvl="2" w:tplc="0409001B">
+      <w:start w:val="1"/>
+      <w:numFmt w:val="lowerRoman"/>
+      <w:lvlText w:val="%3."/>
+      <w:lvlJc w:val="right"/>
+      <w:pPr>
+        <w:ind w:left="2160" w:hanging="180"/>
+      </w:pPr>
+    </w:lvl>
+    <w:lvl w:ilvl="3" w:tplc="0409000F" w:tentative="1">
+      <w:start w:val="1"/>
+      <w:numFmt w:val="decimal"/>
+      <w:lvlText w:val="%4."/>
+      <w:lvlJc w:val="left"/>
+      <w:pPr>
+        <w:ind w:left="2880" w:hanging="360"/>
+      </w:pPr>
+    </w:lvl>
+    <w:lvl w:ilvl="4" w:tplc="04090019" w:tentative="1">
+      <w:start w:val="1"/>
+      <w:numFmt w:val="lowerLetter"/>
+      <w:lvlText w:val="%5."/>
+      <w:lvlJc w:val="left"/>
+      <w:pPr>
+        <w:ind w:left="3600" w:hanging="360"/>
+      </w:pPr>
+    </w:lvl>
+    <w:lvl w:ilvl="5" w:tplc="0409001B" w:tentative="1">
+      <w:start w:val="1"/>
+      <w:numFmt w:val="lowerRoman"/>
+      <w:lvlText w:val="%6."/>
+      <w:lvlJc w:val="right"/>
+      <w:pPr>
+        <w:ind w:left="4320" w:hanging="180"/>
+      </w:pPr>
+    </w:lvl>
+    <w:lvl w:ilvl="6" w:tplc="0409000F" w:tentative="1">
+      <w:start w:val="1"/>
+      <w:numFmt w:val="decimal"/>
+      <w:lvlText w:val="%7."/>
+      <w:lvlJc w:val="left"/>
+      <w:pPr>
+        <w:ind w:left="5040" w:hanging="360"/>
+      </w:pPr>
+    </w:lvl>
+    <w:lvl w:ilvl="7" w:tplc="04090019" w:tentative="1">
+      <w:start w:val="1"/>
+      <w:numFmt w:val="lowerLetter"/>
+      <w:lvlText w:val="%8."/>
+      <w:lvlJc w:val="left"/>
+      <w:pPr>
+        <w:ind w:left="5760" w:hanging="360"/>
+      </w:pPr>
+    </w:lvl>
+    <w:lvl w:ilvl="8" w:tplc="0409001B" w:tentative="1">
+      <w:start w:val="1"/>
+      <w:numFmt w:val="lowerRoman"/>
+      <w:lvlText w:val="%9."/>
+      <w:lvlJc w:val="right"/>
+      <w:pPr>
+        <w:ind w:left="6480" w:hanging="180"/>
+      </w:pPr>
+    </w:lvl>
+  </w:abstractNum>
+  <w:abstractNum w:abstractNumId="12" w15:restartNumberingAfterBreak="0">
     <w:nsid w:val="6454473D"/>
     <w:multiLevelType w:val="hybridMultilevel"/>
     <w:tmpl w:val="6C3A4D82"/>
@@ -3048,7 +4154,7 @@
       </w:pPr>
     </w:lvl>
   </w:abstractNum>
-  <w:abstractNum w:abstractNumId="10" w15:restartNumberingAfterBreak="0">
+  <w:abstractNum w:abstractNumId="13" w15:restartNumberingAfterBreak="0">
     <w:nsid w:val="69E838CE"/>
     <w:multiLevelType w:val="hybridMultilevel"/>
     <w:tmpl w:val="3DDC7BE4"/>
@@ -3137,7 +4243,7 @@
       </w:pPr>
     </w:lvl>
   </w:abstractNum>
-  <w:abstractNum w:abstractNumId="11" w15:restartNumberingAfterBreak="0">
+  <w:abstractNum w:abstractNumId="14" w15:restartNumberingAfterBreak="0">
     <w:nsid w:val="6B932EC3"/>
     <w:multiLevelType w:val="hybridMultilevel"/>
     <w:tmpl w:val="007284BC"/>
@@ -3228,40 +4334,49 @@
     </w:lvl>
   </w:abstractNum>
   <w:num w:numId="1" w16cid:durableId="736124628">
+    <w:abstractNumId w:val="2"/>
+  </w:num>
+  <w:num w:numId="2" w16cid:durableId="872888750">
+    <w:abstractNumId w:val="12"/>
+  </w:num>
+  <w:num w:numId="3" w16cid:durableId="175773511">
+    <w:abstractNumId w:val="4"/>
+  </w:num>
+  <w:num w:numId="4" w16cid:durableId="823083781">
+    <w:abstractNumId w:val="5"/>
+  </w:num>
+  <w:num w:numId="5" w16cid:durableId="1610118218">
+    <w:abstractNumId w:val="13"/>
+  </w:num>
+  <w:num w:numId="6" w16cid:durableId="1060402928">
+    <w:abstractNumId w:val="7"/>
+  </w:num>
+  <w:num w:numId="7" w16cid:durableId="1302687035">
     <w:abstractNumId w:val="1"/>
   </w:num>
-  <w:num w:numId="2" w16cid:durableId="872888750">
-    <w:abstractNumId w:val="9"/>
+  <w:num w:numId="8" w16cid:durableId="1153133137">
+    <w:abstractNumId w:val="8"/>
   </w:num>
-  <w:num w:numId="3" w16cid:durableId="175773511">
+  <w:num w:numId="9" w16cid:durableId="263533625">
+    <w:abstractNumId w:val="10"/>
+  </w:num>
+  <w:num w:numId="10" w16cid:durableId="1376849223">
+    <w:abstractNumId w:val="6"/>
+  </w:num>
+  <w:num w:numId="11" w16cid:durableId="367919416">
+    <w:abstractNumId w:val="14"/>
+  </w:num>
+  <w:num w:numId="12" w16cid:durableId="1661229496">
     <w:abstractNumId w:val="3"/>
   </w:num>
-  <w:num w:numId="4" w16cid:durableId="823083781">
-    <w:abstractNumId w:val="4"/>
+  <w:num w:numId="13" w16cid:durableId="1681470998">
+    <w:abstractNumId w:val="11"/>
   </w:num>
-  <w:num w:numId="5" w16cid:durableId="1610118218">
-    <w:abstractNumId w:val="10"/>
-  </w:num>
-  <w:num w:numId="6" w16cid:durableId="1060402928">
-    <w:abstractNumId w:val="6"/>
-  </w:num>
-  <w:num w:numId="7" w16cid:durableId="1302687035">
+  <w:num w:numId="14" w16cid:durableId="820658326">
     <w:abstractNumId w:val="0"/>
   </w:num>
-  <w:num w:numId="8" w16cid:durableId="1153133137">
-    <w:abstractNumId w:val="7"/>
-  </w:num>
-  <w:num w:numId="9" w16cid:durableId="263533625">
-    <w:abstractNumId w:val="8"/>
-  </w:num>
-  <w:num w:numId="10" w16cid:durableId="1376849223">
-    <w:abstractNumId w:val="5"/>
-  </w:num>
-  <w:num w:numId="11" w16cid:durableId="367919416">
-    <w:abstractNumId w:val="11"/>
-  </w:num>
-  <w:num w:numId="12" w16cid:durableId="1661229496">
-    <w:abstractNumId w:val="2"/>
+  <w:num w:numId="15" w16cid:durableId="714741776">
+    <w:abstractNumId w:val="9"/>
   </w:num>
 </w:numbering>
 </file>

</xml_diff>

<commit_message>
jsp servlet database example
</commit_message>
<xml_diff>
--- a/docs/notes/JSP_Servlet.docx
+++ b/docs/notes/JSP_Servlet.docx
@@ -2983,6 +2983,448 @@
         <w:t>%&gt;</w:t>
       </w:r>
     </w:p>
+    <w:p>
+      <w:pPr>
+        <w:pStyle w:val="NoSpacing"/>
+      </w:pPr>
+    </w:p>
+    <w:p>
+      <w:pPr>
+        <w:pStyle w:val="NoSpacing"/>
+        <w:rPr>
+          <w:b/>
+          <w:bCs/>
+          <w:u w:val="single"/>
+        </w:rPr>
+      </w:pPr>
+      <w:r>
+        <w:rPr>
+          <w:b/>
+          <w:bCs/>
+          <w:u w:val="single"/>
+        </w:rPr>
+        <w:t>Implicit Object</w:t>
+      </w:r>
+    </w:p>
+    <w:p>
+      <w:pPr>
+        <w:pStyle w:val="NoSpacing"/>
+        <w:numPr>
+          <w:ilvl w:val="0"/>
+          <w:numId w:val="16"/>
+        </w:numPr>
+        <w:rPr>
+          <w:b/>
+          <w:bCs/>
+          <w:u w:val="single"/>
+        </w:rPr>
+      </w:pPr>
+      <w:r>
+        <w:t>The object which are readily created on every jsp page.</w:t>
+      </w:r>
+    </w:p>
+    <w:p>
+      <w:pPr>
+        <w:pStyle w:val="NoSpacing"/>
+        <w:numPr>
+          <w:ilvl w:val="0"/>
+          <w:numId w:val="16"/>
+        </w:numPr>
+        <w:rPr>
+          <w:b/>
+          <w:bCs/>
+          <w:u w:val="single"/>
+        </w:rPr>
+      </w:pPr>
+      <w:r>
+        <w:t>There are total 9 implicit object.</w:t>
+      </w:r>
+    </w:p>
+    <w:p>
+      <w:pPr>
+        <w:pStyle w:val="NoSpacing"/>
+        <w:numPr>
+          <w:ilvl w:val="0"/>
+          <w:numId w:val="16"/>
+        </w:numPr>
+        <w:rPr>
+          <w:b/>
+          <w:bCs/>
+          <w:u w:val="single"/>
+        </w:rPr>
+      </w:pPr>
+      <w:r>
+        <w:t xml:space="preserve">These Object are available within Service(_jspService()) method and hence these object </w:t>
+      </w:r>
+      <w:r>
+        <w:rPr>
+          <w:b/>
+          <w:bCs/>
+          <w:highlight w:val="yellow"/>
+        </w:rPr>
+        <w:t>can be access on the JSP page only within scriptlet and expression tag</w:t>
+      </w:r>
+      <w:r>
+        <w:t xml:space="preserve">. </w:t>
+      </w:r>
+      <w:r>
+        <w:rPr>
+          <w:b/>
+          <w:bCs/>
+          <w:u w:val="single"/>
+        </w:rPr>
+        <w:t xml:space="preserve"> </w:t>
+      </w:r>
+      <w:r>
+        <w:rPr>
+          <w:b/>
+          <w:bCs/>
+          <w:u w:val="single"/>
+        </w:rPr>
+        <w:br/>
+      </w:r>
+    </w:p>
+    <w:tbl>
+      <w:tblPr>
+        <w:tblStyle w:val="TableGrid"/>
+        <w:tblW w:w="0" w:type="auto"/>
+        <w:tblInd w:w="720" w:type="dxa"/>
+        <w:tblLook w:val="04A0" w:firstRow="1" w:lastRow="0" w:firstColumn="1" w:lastColumn="0" w:noHBand="0" w:noVBand="1"/>
+      </w:tblPr>
+      <w:tblGrid>
+        <w:gridCol w:w="4264"/>
+        <w:gridCol w:w="4366"/>
+      </w:tblGrid>
+      <w:tr>
+        <w:tc>
+          <w:tcPr>
+            <w:tcW w:w="4675" w:type="dxa"/>
+          </w:tcPr>
+          <w:p>
+            <w:pPr>
+              <w:pStyle w:val="NoSpacing"/>
+              <w:rPr>
+                <w:b/>
+                <w:bCs/>
+                <w:u w:val="single"/>
+              </w:rPr>
+            </w:pPr>
+            <w:r>
+              <w:rPr>
+                <w:b/>
+                <w:bCs/>
+                <w:u w:val="single"/>
+              </w:rPr>
+              <w:t>Object</w:t>
+            </w:r>
+          </w:p>
+        </w:tc>
+        <w:tc>
+          <w:tcPr>
+            <w:tcW w:w="4675" w:type="dxa"/>
+          </w:tcPr>
+          <w:p>
+            <w:pPr>
+              <w:pStyle w:val="NoSpacing"/>
+              <w:rPr>
+                <w:b/>
+                <w:bCs/>
+                <w:u w:val="single"/>
+              </w:rPr>
+            </w:pPr>
+            <w:r>
+              <w:rPr>
+                <w:b/>
+                <w:bCs/>
+                <w:u w:val="single"/>
+              </w:rPr>
+              <w:t>Class/Interface Name</w:t>
+            </w:r>
+          </w:p>
+        </w:tc>
+      </w:tr>
+      <w:tr>
+        <w:tc>
+          <w:tcPr>
+            <w:tcW w:w="4675" w:type="dxa"/>
+          </w:tcPr>
+          <w:p>
+            <w:pPr>
+              <w:pStyle w:val="NoSpacing"/>
+              <w:jc w:val="both"/>
+            </w:pPr>
+            <w:r>
+              <w:t>request</w:t>
+            </w:r>
+          </w:p>
+        </w:tc>
+        <w:tc>
+          <w:tcPr>
+            <w:tcW w:w="4675" w:type="dxa"/>
+          </w:tcPr>
+          <w:p>
+            <w:pPr>
+              <w:pStyle w:val="NoSpacing"/>
+              <w:jc w:val="both"/>
+            </w:pPr>
+            <w:r>
+              <w:t>HttpServeltRequest</w:t>
+            </w:r>
+          </w:p>
+        </w:tc>
+      </w:tr>
+      <w:tr>
+        <w:tc>
+          <w:tcPr>
+            <w:tcW w:w="4675" w:type="dxa"/>
+          </w:tcPr>
+          <w:p>
+            <w:pPr>
+              <w:pStyle w:val="NoSpacing"/>
+              <w:jc w:val="both"/>
+            </w:pPr>
+            <w:r>
+              <w:t>response</w:t>
+            </w:r>
+          </w:p>
+        </w:tc>
+        <w:tc>
+          <w:tcPr>
+            <w:tcW w:w="4675" w:type="dxa"/>
+          </w:tcPr>
+          <w:p>
+            <w:pPr>
+              <w:pStyle w:val="NoSpacing"/>
+              <w:jc w:val="both"/>
+            </w:pPr>
+            <w:r>
+              <w:t>HttpServletResponse</w:t>
+            </w:r>
+          </w:p>
+        </w:tc>
+      </w:tr>
+      <w:tr>
+        <w:tc>
+          <w:tcPr>
+            <w:tcW w:w="4675" w:type="dxa"/>
+          </w:tcPr>
+          <w:p>
+            <w:pPr>
+              <w:pStyle w:val="NoSpacing"/>
+              <w:jc w:val="both"/>
+            </w:pPr>
+            <w:r>
+              <w:t>session</w:t>
+            </w:r>
+          </w:p>
+        </w:tc>
+        <w:tc>
+          <w:tcPr>
+            <w:tcW w:w="4675" w:type="dxa"/>
+          </w:tcPr>
+          <w:p>
+            <w:pPr>
+              <w:pStyle w:val="NoSpacing"/>
+              <w:jc w:val="both"/>
+            </w:pPr>
+            <w:r>
+              <w:t>HttpSession</w:t>
+            </w:r>
+          </w:p>
+        </w:tc>
+      </w:tr>
+      <w:tr>
+        <w:tc>
+          <w:tcPr>
+            <w:tcW w:w="4675" w:type="dxa"/>
+          </w:tcPr>
+          <w:p>
+            <w:pPr>
+              <w:pStyle w:val="NoSpacing"/>
+              <w:jc w:val="both"/>
+            </w:pPr>
+            <w:r>
+              <w:t>page</w:t>
+            </w:r>
+          </w:p>
+        </w:tc>
+        <w:tc>
+          <w:tcPr>
+            <w:tcW w:w="4675" w:type="dxa"/>
+          </w:tcPr>
+          <w:p>
+            <w:pPr>
+              <w:pStyle w:val="NoSpacing"/>
+              <w:jc w:val="both"/>
+            </w:pPr>
+            <w:r>
+              <w:t>Same class object which is same as ‘this’ keyword in java</w:t>
+            </w:r>
+          </w:p>
+        </w:tc>
+      </w:tr>
+      <w:tr>
+        <w:tc>
+          <w:tcPr>
+            <w:tcW w:w="4675" w:type="dxa"/>
+          </w:tcPr>
+          <w:p>
+            <w:pPr>
+              <w:pStyle w:val="NoSpacing"/>
+              <w:jc w:val="both"/>
+            </w:pPr>
+            <w:r>
+              <w:t>application</w:t>
+            </w:r>
+          </w:p>
+        </w:tc>
+        <w:tc>
+          <w:tcPr>
+            <w:tcW w:w="4675" w:type="dxa"/>
+          </w:tcPr>
+          <w:p>
+            <w:pPr>
+              <w:pStyle w:val="NoSpacing"/>
+              <w:jc w:val="both"/>
+            </w:pPr>
+            <w:r>
+              <w:t>ServletContext</w:t>
+            </w:r>
+          </w:p>
+        </w:tc>
+      </w:tr>
+      <w:tr>
+        <w:tc>
+          <w:tcPr>
+            <w:tcW w:w="4675" w:type="dxa"/>
+          </w:tcPr>
+          <w:p>
+            <w:pPr>
+              <w:pStyle w:val="NoSpacing"/>
+              <w:jc w:val="both"/>
+            </w:pPr>
+            <w:r>
+              <w:t>out</w:t>
+            </w:r>
+          </w:p>
+        </w:tc>
+        <w:tc>
+          <w:tcPr>
+            <w:tcW w:w="4675" w:type="dxa"/>
+          </w:tcPr>
+          <w:p>
+            <w:pPr>
+              <w:pStyle w:val="NoSpacing"/>
+              <w:jc w:val="both"/>
+            </w:pPr>
+            <w:r>
+              <w:t>JspWriter</w:t>
+            </w:r>
+          </w:p>
+        </w:tc>
+      </w:tr>
+      <w:tr>
+        <w:tc>
+          <w:tcPr>
+            <w:tcW w:w="4675" w:type="dxa"/>
+          </w:tcPr>
+          <w:p>
+            <w:pPr>
+              <w:pStyle w:val="NoSpacing"/>
+              <w:jc w:val="both"/>
+            </w:pPr>
+            <w:r>
+              <w:t>pageContext</w:t>
+            </w:r>
+          </w:p>
+        </w:tc>
+        <w:tc>
+          <w:tcPr>
+            <w:tcW w:w="4675" w:type="dxa"/>
+          </w:tcPr>
+          <w:p>
+            <w:pPr>
+              <w:pStyle w:val="NoSpacing"/>
+              <w:jc w:val="both"/>
+            </w:pPr>
+            <w:r>
+              <w:t>PageContext</w:t>
+            </w:r>
+          </w:p>
+        </w:tc>
+      </w:tr>
+      <w:tr>
+        <w:tc>
+          <w:tcPr>
+            <w:tcW w:w="4675" w:type="dxa"/>
+          </w:tcPr>
+          <w:p>
+            <w:pPr>
+              <w:pStyle w:val="NoSpacing"/>
+              <w:jc w:val="both"/>
+            </w:pPr>
+            <w:r>
+              <w:t>exception</w:t>
+            </w:r>
+          </w:p>
+        </w:tc>
+        <w:tc>
+          <w:tcPr>
+            <w:tcW w:w="4675" w:type="dxa"/>
+          </w:tcPr>
+          <w:p>
+            <w:pPr>
+              <w:pStyle w:val="NoSpacing"/>
+              <w:jc w:val="both"/>
+            </w:pPr>
+            <w:r>
+              <w:t>Throwable</w:t>
+            </w:r>
+          </w:p>
+        </w:tc>
+      </w:tr>
+      <w:tr>
+        <w:tc>
+          <w:tcPr>
+            <w:tcW w:w="4675" w:type="dxa"/>
+          </w:tcPr>
+          <w:p>
+            <w:pPr>
+              <w:pStyle w:val="NoSpacing"/>
+              <w:jc w:val="both"/>
+            </w:pPr>
+            <w:r>
+              <w:t>config</w:t>
+            </w:r>
+          </w:p>
+        </w:tc>
+        <w:tc>
+          <w:tcPr>
+            <w:tcW w:w="4675" w:type="dxa"/>
+          </w:tcPr>
+          <w:p>
+            <w:pPr>
+              <w:pStyle w:val="NoSpacing"/>
+              <w:jc w:val="both"/>
+            </w:pPr>
+            <w:r>
+              <w:t>ServletConfig</w:t>
+            </w:r>
+          </w:p>
+        </w:tc>
+      </w:tr>
+    </w:tbl>
+    <w:p>
+      <w:pPr>
+        <w:pStyle w:val="NoSpacing"/>
+        <w:ind w:left="720"/>
+        <w:rPr>
+          <w:b/>
+          <w:bCs/>
+          <w:u w:val="single"/>
+        </w:rPr>
+      </w:pPr>
+    </w:p>
     <w:sectPr>
       <w:pgSz w:w="12240" w:h="15840"/>
       <w:pgMar w:top="1440" w:right="1440" w:bottom="1440" w:left="1440" w:header="720" w:footer="720" w:gutter="0"/>
@@ -3174,454 +3616,9 @@
     </w:lvl>
   </w:abstractNum>
   <w:abstractNum w:abstractNumId="2" w15:restartNumberingAfterBreak="0">
-    <w:nsid w:val="0A0224B7"/>
+    <w:nsid w:val="09AD70E4"/>
     <w:multiLevelType w:val="hybridMultilevel"/>
-    <w:tmpl w:val="76B4395A"/>
-    <w:lvl w:ilvl="0" w:tplc="0409000F">
-      <w:start w:val="1"/>
-      <w:numFmt w:val="decimal"/>
-      <w:lvlText w:val="%1."/>
-      <w:lvlJc w:val="left"/>
-      <w:pPr>
-        <w:ind w:left="720" w:hanging="360"/>
-      </w:pPr>
-      <w:rPr>
-        <w:rFonts w:hint="default"/>
-      </w:rPr>
-    </w:lvl>
-    <w:lvl w:ilvl="1" w:tplc="04090019">
-      <w:start w:val="1"/>
-      <w:numFmt w:val="lowerLetter"/>
-      <w:lvlText w:val="%2."/>
-      <w:lvlJc w:val="left"/>
-      <w:pPr>
-        <w:ind w:left="1440" w:hanging="360"/>
-      </w:pPr>
-    </w:lvl>
-    <w:lvl w:ilvl="2" w:tplc="0409001B">
-      <w:start w:val="1"/>
-      <w:numFmt w:val="lowerRoman"/>
-      <w:lvlText w:val="%3."/>
-      <w:lvlJc w:val="right"/>
-      <w:pPr>
-        <w:ind w:left="2160" w:hanging="180"/>
-      </w:pPr>
-    </w:lvl>
-    <w:lvl w:ilvl="3" w:tplc="0409000F" w:tentative="1">
-      <w:start w:val="1"/>
-      <w:numFmt w:val="decimal"/>
-      <w:lvlText w:val="%4."/>
-      <w:lvlJc w:val="left"/>
-      <w:pPr>
-        <w:ind w:left="2880" w:hanging="360"/>
-      </w:pPr>
-    </w:lvl>
-    <w:lvl w:ilvl="4" w:tplc="04090019" w:tentative="1">
-      <w:start w:val="1"/>
-      <w:numFmt w:val="lowerLetter"/>
-      <w:lvlText w:val="%5."/>
-      <w:lvlJc w:val="left"/>
-      <w:pPr>
-        <w:ind w:left="3600" w:hanging="360"/>
-      </w:pPr>
-    </w:lvl>
-    <w:lvl w:ilvl="5" w:tplc="0409001B" w:tentative="1">
-      <w:start w:val="1"/>
-      <w:numFmt w:val="lowerRoman"/>
-      <w:lvlText w:val="%6."/>
-      <w:lvlJc w:val="right"/>
-      <w:pPr>
-        <w:ind w:left="4320" w:hanging="180"/>
-      </w:pPr>
-    </w:lvl>
-    <w:lvl w:ilvl="6" w:tplc="0409000F" w:tentative="1">
-      <w:start w:val="1"/>
-      <w:numFmt w:val="decimal"/>
-      <w:lvlText w:val="%7."/>
-      <w:lvlJc w:val="left"/>
-      <w:pPr>
-        <w:ind w:left="5040" w:hanging="360"/>
-      </w:pPr>
-    </w:lvl>
-    <w:lvl w:ilvl="7" w:tplc="04090019" w:tentative="1">
-      <w:start w:val="1"/>
-      <w:numFmt w:val="lowerLetter"/>
-      <w:lvlText w:val="%8."/>
-      <w:lvlJc w:val="left"/>
-      <w:pPr>
-        <w:ind w:left="5760" w:hanging="360"/>
-      </w:pPr>
-    </w:lvl>
-    <w:lvl w:ilvl="8" w:tplc="0409001B" w:tentative="1">
-      <w:start w:val="1"/>
-      <w:numFmt w:val="lowerRoman"/>
-      <w:lvlText w:val="%9."/>
-      <w:lvlJc w:val="right"/>
-      <w:pPr>
-        <w:ind w:left="6480" w:hanging="180"/>
-      </w:pPr>
-    </w:lvl>
-  </w:abstractNum>
-  <w:abstractNum w:abstractNumId="3" w15:restartNumberingAfterBreak="0">
-    <w:nsid w:val="16764F59"/>
-    <w:multiLevelType w:val="hybridMultilevel"/>
-    <w:tmpl w:val="84425C1E"/>
-    <w:lvl w:ilvl="0" w:tplc="0409000F">
-      <w:start w:val="1"/>
-      <w:numFmt w:val="decimal"/>
-      <w:lvlText w:val="%1."/>
-      <w:lvlJc w:val="left"/>
-      <w:pPr>
-        <w:ind w:left="720" w:hanging="360"/>
-      </w:pPr>
-      <w:rPr>
-        <w:rFonts w:hint="default"/>
-      </w:rPr>
-    </w:lvl>
-    <w:lvl w:ilvl="1" w:tplc="04090019" w:tentative="1">
-      <w:start w:val="1"/>
-      <w:numFmt w:val="lowerLetter"/>
-      <w:lvlText w:val="%2."/>
-      <w:lvlJc w:val="left"/>
-      <w:pPr>
-        <w:ind w:left="1440" w:hanging="360"/>
-      </w:pPr>
-    </w:lvl>
-    <w:lvl w:ilvl="2" w:tplc="0409001B" w:tentative="1">
-      <w:start w:val="1"/>
-      <w:numFmt w:val="lowerRoman"/>
-      <w:lvlText w:val="%3."/>
-      <w:lvlJc w:val="right"/>
-      <w:pPr>
-        <w:ind w:left="2160" w:hanging="180"/>
-      </w:pPr>
-    </w:lvl>
-    <w:lvl w:ilvl="3" w:tplc="0409000F" w:tentative="1">
-      <w:start w:val="1"/>
-      <w:numFmt w:val="decimal"/>
-      <w:lvlText w:val="%4."/>
-      <w:lvlJc w:val="left"/>
-      <w:pPr>
-        <w:ind w:left="2880" w:hanging="360"/>
-      </w:pPr>
-    </w:lvl>
-    <w:lvl w:ilvl="4" w:tplc="04090019" w:tentative="1">
-      <w:start w:val="1"/>
-      <w:numFmt w:val="lowerLetter"/>
-      <w:lvlText w:val="%5."/>
-      <w:lvlJc w:val="left"/>
-      <w:pPr>
-        <w:ind w:left="3600" w:hanging="360"/>
-      </w:pPr>
-    </w:lvl>
-    <w:lvl w:ilvl="5" w:tplc="0409001B" w:tentative="1">
-      <w:start w:val="1"/>
-      <w:numFmt w:val="lowerRoman"/>
-      <w:lvlText w:val="%6."/>
-      <w:lvlJc w:val="right"/>
-      <w:pPr>
-        <w:ind w:left="4320" w:hanging="180"/>
-      </w:pPr>
-    </w:lvl>
-    <w:lvl w:ilvl="6" w:tplc="0409000F" w:tentative="1">
-      <w:start w:val="1"/>
-      <w:numFmt w:val="decimal"/>
-      <w:lvlText w:val="%7."/>
-      <w:lvlJc w:val="left"/>
-      <w:pPr>
-        <w:ind w:left="5040" w:hanging="360"/>
-      </w:pPr>
-    </w:lvl>
-    <w:lvl w:ilvl="7" w:tplc="04090019" w:tentative="1">
-      <w:start w:val="1"/>
-      <w:numFmt w:val="lowerLetter"/>
-      <w:lvlText w:val="%8."/>
-      <w:lvlJc w:val="left"/>
-      <w:pPr>
-        <w:ind w:left="5760" w:hanging="360"/>
-      </w:pPr>
-    </w:lvl>
-    <w:lvl w:ilvl="8" w:tplc="0409001B" w:tentative="1">
-      <w:start w:val="1"/>
-      <w:numFmt w:val="lowerRoman"/>
-      <w:lvlText w:val="%9."/>
-      <w:lvlJc w:val="right"/>
-      <w:pPr>
-        <w:ind w:left="6480" w:hanging="180"/>
-      </w:pPr>
-    </w:lvl>
-  </w:abstractNum>
-  <w:abstractNum w:abstractNumId="4" w15:restartNumberingAfterBreak="0">
-    <w:nsid w:val="1F7F111C"/>
-    <w:multiLevelType w:val="hybridMultilevel"/>
-    <w:tmpl w:val="6478E9A4"/>
-    <w:lvl w:ilvl="0" w:tplc="0409000F">
-      <w:start w:val="1"/>
-      <w:numFmt w:val="decimal"/>
-      <w:lvlText w:val="%1."/>
-      <w:lvlJc w:val="left"/>
-      <w:pPr>
-        <w:ind w:left="720" w:hanging="360"/>
-      </w:pPr>
-      <w:rPr>
-        <w:rFonts w:hint="default"/>
-      </w:rPr>
-    </w:lvl>
-    <w:lvl w:ilvl="1" w:tplc="04090019">
-      <w:start w:val="1"/>
-      <w:numFmt w:val="lowerLetter"/>
-      <w:lvlText w:val="%2."/>
-      <w:lvlJc w:val="left"/>
-      <w:pPr>
-        <w:ind w:left="1440" w:hanging="360"/>
-      </w:pPr>
-    </w:lvl>
-    <w:lvl w:ilvl="2" w:tplc="0409001B" w:tentative="1">
-      <w:start w:val="1"/>
-      <w:numFmt w:val="lowerRoman"/>
-      <w:lvlText w:val="%3."/>
-      <w:lvlJc w:val="right"/>
-      <w:pPr>
-        <w:ind w:left="2160" w:hanging="180"/>
-      </w:pPr>
-    </w:lvl>
-    <w:lvl w:ilvl="3" w:tplc="0409000F" w:tentative="1">
-      <w:start w:val="1"/>
-      <w:numFmt w:val="decimal"/>
-      <w:lvlText w:val="%4."/>
-      <w:lvlJc w:val="left"/>
-      <w:pPr>
-        <w:ind w:left="2880" w:hanging="360"/>
-      </w:pPr>
-    </w:lvl>
-    <w:lvl w:ilvl="4" w:tplc="04090019" w:tentative="1">
-      <w:start w:val="1"/>
-      <w:numFmt w:val="lowerLetter"/>
-      <w:lvlText w:val="%5."/>
-      <w:lvlJc w:val="left"/>
-      <w:pPr>
-        <w:ind w:left="3600" w:hanging="360"/>
-      </w:pPr>
-    </w:lvl>
-    <w:lvl w:ilvl="5" w:tplc="0409001B" w:tentative="1">
-      <w:start w:val="1"/>
-      <w:numFmt w:val="lowerRoman"/>
-      <w:lvlText w:val="%6."/>
-      <w:lvlJc w:val="right"/>
-      <w:pPr>
-        <w:ind w:left="4320" w:hanging="180"/>
-      </w:pPr>
-    </w:lvl>
-    <w:lvl w:ilvl="6" w:tplc="0409000F" w:tentative="1">
-      <w:start w:val="1"/>
-      <w:numFmt w:val="decimal"/>
-      <w:lvlText w:val="%7."/>
-      <w:lvlJc w:val="left"/>
-      <w:pPr>
-        <w:ind w:left="5040" w:hanging="360"/>
-      </w:pPr>
-    </w:lvl>
-    <w:lvl w:ilvl="7" w:tplc="04090019" w:tentative="1">
-      <w:start w:val="1"/>
-      <w:numFmt w:val="lowerLetter"/>
-      <w:lvlText w:val="%8."/>
-      <w:lvlJc w:val="left"/>
-      <w:pPr>
-        <w:ind w:left="5760" w:hanging="360"/>
-      </w:pPr>
-    </w:lvl>
-    <w:lvl w:ilvl="8" w:tplc="0409001B" w:tentative="1">
-      <w:start w:val="1"/>
-      <w:numFmt w:val="lowerRoman"/>
-      <w:lvlText w:val="%9."/>
-      <w:lvlJc w:val="right"/>
-      <w:pPr>
-        <w:ind w:left="6480" w:hanging="180"/>
-      </w:pPr>
-    </w:lvl>
-  </w:abstractNum>
-  <w:abstractNum w:abstractNumId="5" w15:restartNumberingAfterBreak="0">
-    <w:nsid w:val="28AF778B"/>
-    <w:multiLevelType w:val="hybridMultilevel"/>
-    <w:tmpl w:val="AB36C27A"/>
-    <w:lvl w:ilvl="0" w:tplc="0409000F">
-      <w:start w:val="1"/>
-      <w:numFmt w:val="decimal"/>
-      <w:lvlText w:val="%1."/>
-      <w:lvlJc w:val="left"/>
-      <w:pPr>
-        <w:ind w:left="720" w:hanging="360"/>
-      </w:pPr>
-      <w:rPr>
-        <w:rFonts w:hint="default"/>
-      </w:rPr>
-    </w:lvl>
-    <w:lvl w:ilvl="1" w:tplc="04090019" w:tentative="1">
-      <w:start w:val="1"/>
-      <w:numFmt w:val="lowerLetter"/>
-      <w:lvlText w:val="%2."/>
-      <w:lvlJc w:val="left"/>
-      <w:pPr>
-        <w:ind w:left="1440" w:hanging="360"/>
-      </w:pPr>
-    </w:lvl>
-    <w:lvl w:ilvl="2" w:tplc="0409001B" w:tentative="1">
-      <w:start w:val="1"/>
-      <w:numFmt w:val="lowerRoman"/>
-      <w:lvlText w:val="%3."/>
-      <w:lvlJc w:val="right"/>
-      <w:pPr>
-        <w:ind w:left="2160" w:hanging="180"/>
-      </w:pPr>
-    </w:lvl>
-    <w:lvl w:ilvl="3" w:tplc="0409000F" w:tentative="1">
-      <w:start w:val="1"/>
-      <w:numFmt w:val="decimal"/>
-      <w:lvlText w:val="%4."/>
-      <w:lvlJc w:val="left"/>
-      <w:pPr>
-        <w:ind w:left="2880" w:hanging="360"/>
-      </w:pPr>
-    </w:lvl>
-    <w:lvl w:ilvl="4" w:tplc="04090019" w:tentative="1">
-      <w:start w:val="1"/>
-      <w:numFmt w:val="lowerLetter"/>
-      <w:lvlText w:val="%5."/>
-      <w:lvlJc w:val="left"/>
-      <w:pPr>
-        <w:ind w:left="3600" w:hanging="360"/>
-      </w:pPr>
-    </w:lvl>
-    <w:lvl w:ilvl="5" w:tplc="0409001B" w:tentative="1">
-      <w:start w:val="1"/>
-      <w:numFmt w:val="lowerRoman"/>
-      <w:lvlText w:val="%6."/>
-      <w:lvlJc w:val="right"/>
-      <w:pPr>
-        <w:ind w:left="4320" w:hanging="180"/>
-      </w:pPr>
-    </w:lvl>
-    <w:lvl w:ilvl="6" w:tplc="0409000F" w:tentative="1">
-      <w:start w:val="1"/>
-      <w:numFmt w:val="decimal"/>
-      <w:lvlText w:val="%7."/>
-      <w:lvlJc w:val="left"/>
-      <w:pPr>
-        <w:ind w:left="5040" w:hanging="360"/>
-      </w:pPr>
-    </w:lvl>
-    <w:lvl w:ilvl="7" w:tplc="04090019" w:tentative="1">
-      <w:start w:val="1"/>
-      <w:numFmt w:val="lowerLetter"/>
-      <w:lvlText w:val="%8."/>
-      <w:lvlJc w:val="left"/>
-      <w:pPr>
-        <w:ind w:left="5760" w:hanging="360"/>
-      </w:pPr>
-    </w:lvl>
-    <w:lvl w:ilvl="8" w:tplc="0409001B" w:tentative="1">
-      <w:start w:val="1"/>
-      <w:numFmt w:val="lowerRoman"/>
-      <w:lvlText w:val="%9."/>
-      <w:lvlJc w:val="right"/>
-      <w:pPr>
-        <w:ind w:left="6480" w:hanging="180"/>
-      </w:pPr>
-    </w:lvl>
-  </w:abstractNum>
-  <w:abstractNum w:abstractNumId="6" w15:restartNumberingAfterBreak="0">
-    <w:nsid w:val="42AE5063"/>
-    <w:multiLevelType w:val="hybridMultilevel"/>
-    <w:tmpl w:val="3522B9E4"/>
-    <w:lvl w:ilvl="0" w:tplc="0409000F">
-      <w:start w:val="1"/>
-      <w:numFmt w:val="decimal"/>
-      <w:lvlText w:val="%1."/>
-      <w:lvlJc w:val="left"/>
-      <w:pPr>
-        <w:ind w:left="720" w:hanging="360"/>
-      </w:pPr>
-      <w:rPr>
-        <w:rFonts w:hint="default"/>
-      </w:rPr>
-    </w:lvl>
-    <w:lvl w:ilvl="1" w:tplc="04090019">
-      <w:start w:val="1"/>
-      <w:numFmt w:val="lowerLetter"/>
-      <w:lvlText w:val="%2."/>
-      <w:lvlJc w:val="left"/>
-      <w:pPr>
-        <w:ind w:left="1440" w:hanging="360"/>
-      </w:pPr>
-    </w:lvl>
-    <w:lvl w:ilvl="2" w:tplc="0409001B">
-      <w:start w:val="1"/>
-      <w:numFmt w:val="lowerRoman"/>
-      <w:lvlText w:val="%3."/>
-      <w:lvlJc w:val="right"/>
-      <w:pPr>
-        <w:ind w:left="2160" w:hanging="180"/>
-      </w:pPr>
-    </w:lvl>
-    <w:lvl w:ilvl="3" w:tplc="0409000F" w:tentative="1">
-      <w:start w:val="1"/>
-      <w:numFmt w:val="decimal"/>
-      <w:lvlText w:val="%4."/>
-      <w:lvlJc w:val="left"/>
-      <w:pPr>
-        <w:ind w:left="2880" w:hanging="360"/>
-      </w:pPr>
-    </w:lvl>
-    <w:lvl w:ilvl="4" w:tplc="04090019" w:tentative="1">
-      <w:start w:val="1"/>
-      <w:numFmt w:val="lowerLetter"/>
-      <w:lvlText w:val="%5."/>
-      <w:lvlJc w:val="left"/>
-      <w:pPr>
-        <w:ind w:left="3600" w:hanging="360"/>
-      </w:pPr>
-    </w:lvl>
-    <w:lvl w:ilvl="5" w:tplc="0409001B" w:tentative="1">
-      <w:start w:val="1"/>
-      <w:numFmt w:val="lowerRoman"/>
-      <w:lvlText w:val="%6."/>
-      <w:lvlJc w:val="right"/>
-      <w:pPr>
-        <w:ind w:left="4320" w:hanging="180"/>
-      </w:pPr>
-    </w:lvl>
-    <w:lvl w:ilvl="6" w:tplc="0409000F" w:tentative="1">
-      <w:start w:val="1"/>
-      <w:numFmt w:val="decimal"/>
-      <w:lvlText w:val="%7."/>
-      <w:lvlJc w:val="left"/>
-      <w:pPr>
-        <w:ind w:left="5040" w:hanging="360"/>
-      </w:pPr>
-    </w:lvl>
-    <w:lvl w:ilvl="7" w:tplc="04090019" w:tentative="1">
-      <w:start w:val="1"/>
-      <w:numFmt w:val="lowerLetter"/>
-      <w:lvlText w:val="%8."/>
-      <w:lvlJc w:val="left"/>
-      <w:pPr>
-        <w:ind w:left="5760" w:hanging="360"/>
-      </w:pPr>
-    </w:lvl>
-    <w:lvl w:ilvl="8" w:tplc="0409001B" w:tentative="1">
-      <w:start w:val="1"/>
-      <w:numFmt w:val="lowerRoman"/>
-      <w:lvlText w:val="%9."/>
-      <w:lvlJc w:val="right"/>
-      <w:pPr>
-        <w:ind w:left="6480" w:hanging="180"/>
-      </w:pPr>
-    </w:lvl>
-  </w:abstractNum>
-  <w:abstractNum w:abstractNumId="7" w15:restartNumberingAfterBreak="0">
-    <w:nsid w:val="4EE618A5"/>
-    <w:multiLevelType w:val="hybridMultilevel"/>
-    <w:tmpl w:val="3CDACF0C"/>
+    <w:tmpl w:val="D6B0CB9E"/>
     <w:lvl w:ilvl="0" w:tplc="0409000F">
       <w:start w:val="1"/>
       <w:numFmt w:val="decimal"/>
@@ -3709,7 +3706,543 @@
       </w:pPr>
     </w:lvl>
   </w:abstractNum>
+  <w:abstractNum w:abstractNumId="3" w15:restartNumberingAfterBreak="0">
+    <w:nsid w:val="0A0224B7"/>
+    <w:multiLevelType w:val="hybridMultilevel"/>
+    <w:tmpl w:val="76B4395A"/>
+    <w:lvl w:ilvl="0" w:tplc="0409000F">
+      <w:start w:val="1"/>
+      <w:numFmt w:val="decimal"/>
+      <w:lvlText w:val="%1."/>
+      <w:lvlJc w:val="left"/>
+      <w:pPr>
+        <w:ind w:left="720" w:hanging="360"/>
+      </w:pPr>
+      <w:rPr>
+        <w:rFonts w:hint="default"/>
+      </w:rPr>
+    </w:lvl>
+    <w:lvl w:ilvl="1" w:tplc="04090019">
+      <w:start w:val="1"/>
+      <w:numFmt w:val="lowerLetter"/>
+      <w:lvlText w:val="%2."/>
+      <w:lvlJc w:val="left"/>
+      <w:pPr>
+        <w:ind w:left="1440" w:hanging="360"/>
+      </w:pPr>
+    </w:lvl>
+    <w:lvl w:ilvl="2" w:tplc="0409001B">
+      <w:start w:val="1"/>
+      <w:numFmt w:val="lowerRoman"/>
+      <w:lvlText w:val="%3."/>
+      <w:lvlJc w:val="right"/>
+      <w:pPr>
+        <w:ind w:left="2160" w:hanging="180"/>
+      </w:pPr>
+    </w:lvl>
+    <w:lvl w:ilvl="3" w:tplc="0409000F" w:tentative="1">
+      <w:start w:val="1"/>
+      <w:numFmt w:val="decimal"/>
+      <w:lvlText w:val="%4."/>
+      <w:lvlJc w:val="left"/>
+      <w:pPr>
+        <w:ind w:left="2880" w:hanging="360"/>
+      </w:pPr>
+    </w:lvl>
+    <w:lvl w:ilvl="4" w:tplc="04090019" w:tentative="1">
+      <w:start w:val="1"/>
+      <w:numFmt w:val="lowerLetter"/>
+      <w:lvlText w:val="%5."/>
+      <w:lvlJc w:val="left"/>
+      <w:pPr>
+        <w:ind w:left="3600" w:hanging="360"/>
+      </w:pPr>
+    </w:lvl>
+    <w:lvl w:ilvl="5" w:tplc="0409001B" w:tentative="1">
+      <w:start w:val="1"/>
+      <w:numFmt w:val="lowerRoman"/>
+      <w:lvlText w:val="%6."/>
+      <w:lvlJc w:val="right"/>
+      <w:pPr>
+        <w:ind w:left="4320" w:hanging="180"/>
+      </w:pPr>
+    </w:lvl>
+    <w:lvl w:ilvl="6" w:tplc="0409000F" w:tentative="1">
+      <w:start w:val="1"/>
+      <w:numFmt w:val="decimal"/>
+      <w:lvlText w:val="%7."/>
+      <w:lvlJc w:val="left"/>
+      <w:pPr>
+        <w:ind w:left="5040" w:hanging="360"/>
+      </w:pPr>
+    </w:lvl>
+    <w:lvl w:ilvl="7" w:tplc="04090019" w:tentative="1">
+      <w:start w:val="1"/>
+      <w:numFmt w:val="lowerLetter"/>
+      <w:lvlText w:val="%8."/>
+      <w:lvlJc w:val="left"/>
+      <w:pPr>
+        <w:ind w:left="5760" w:hanging="360"/>
+      </w:pPr>
+    </w:lvl>
+    <w:lvl w:ilvl="8" w:tplc="0409001B" w:tentative="1">
+      <w:start w:val="1"/>
+      <w:numFmt w:val="lowerRoman"/>
+      <w:lvlText w:val="%9."/>
+      <w:lvlJc w:val="right"/>
+      <w:pPr>
+        <w:ind w:left="6480" w:hanging="180"/>
+      </w:pPr>
+    </w:lvl>
+  </w:abstractNum>
+  <w:abstractNum w:abstractNumId="4" w15:restartNumberingAfterBreak="0">
+    <w:nsid w:val="16764F59"/>
+    <w:multiLevelType w:val="hybridMultilevel"/>
+    <w:tmpl w:val="84425C1E"/>
+    <w:lvl w:ilvl="0" w:tplc="0409000F">
+      <w:start w:val="1"/>
+      <w:numFmt w:val="decimal"/>
+      <w:lvlText w:val="%1."/>
+      <w:lvlJc w:val="left"/>
+      <w:pPr>
+        <w:ind w:left="720" w:hanging="360"/>
+      </w:pPr>
+      <w:rPr>
+        <w:rFonts w:hint="default"/>
+      </w:rPr>
+    </w:lvl>
+    <w:lvl w:ilvl="1" w:tplc="04090019" w:tentative="1">
+      <w:start w:val="1"/>
+      <w:numFmt w:val="lowerLetter"/>
+      <w:lvlText w:val="%2."/>
+      <w:lvlJc w:val="left"/>
+      <w:pPr>
+        <w:ind w:left="1440" w:hanging="360"/>
+      </w:pPr>
+    </w:lvl>
+    <w:lvl w:ilvl="2" w:tplc="0409001B" w:tentative="1">
+      <w:start w:val="1"/>
+      <w:numFmt w:val="lowerRoman"/>
+      <w:lvlText w:val="%3."/>
+      <w:lvlJc w:val="right"/>
+      <w:pPr>
+        <w:ind w:left="2160" w:hanging="180"/>
+      </w:pPr>
+    </w:lvl>
+    <w:lvl w:ilvl="3" w:tplc="0409000F" w:tentative="1">
+      <w:start w:val="1"/>
+      <w:numFmt w:val="decimal"/>
+      <w:lvlText w:val="%4."/>
+      <w:lvlJc w:val="left"/>
+      <w:pPr>
+        <w:ind w:left="2880" w:hanging="360"/>
+      </w:pPr>
+    </w:lvl>
+    <w:lvl w:ilvl="4" w:tplc="04090019" w:tentative="1">
+      <w:start w:val="1"/>
+      <w:numFmt w:val="lowerLetter"/>
+      <w:lvlText w:val="%5."/>
+      <w:lvlJc w:val="left"/>
+      <w:pPr>
+        <w:ind w:left="3600" w:hanging="360"/>
+      </w:pPr>
+    </w:lvl>
+    <w:lvl w:ilvl="5" w:tplc="0409001B" w:tentative="1">
+      <w:start w:val="1"/>
+      <w:numFmt w:val="lowerRoman"/>
+      <w:lvlText w:val="%6."/>
+      <w:lvlJc w:val="right"/>
+      <w:pPr>
+        <w:ind w:left="4320" w:hanging="180"/>
+      </w:pPr>
+    </w:lvl>
+    <w:lvl w:ilvl="6" w:tplc="0409000F" w:tentative="1">
+      <w:start w:val="1"/>
+      <w:numFmt w:val="decimal"/>
+      <w:lvlText w:val="%7."/>
+      <w:lvlJc w:val="left"/>
+      <w:pPr>
+        <w:ind w:left="5040" w:hanging="360"/>
+      </w:pPr>
+    </w:lvl>
+    <w:lvl w:ilvl="7" w:tplc="04090019" w:tentative="1">
+      <w:start w:val="1"/>
+      <w:numFmt w:val="lowerLetter"/>
+      <w:lvlText w:val="%8."/>
+      <w:lvlJc w:val="left"/>
+      <w:pPr>
+        <w:ind w:left="5760" w:hanging="360"/>
+      </w:pPr>
+    </w:lvl>
+    <w:lvl w:ilvl="8" w:tplc="0409001B" w:tentative="1">
+      <w:start w:val="1"/>
+      <w:numFmt w:val="lowerRoman"/>
+      <w:lvlText w:val="%9."/>
+      <w:lvlJc w:val="right"/>
+      <w:pPr>
+        <w:ind w:left="6480" w:hanging="180"/>
+      </w:pPr>
+    </w:lvl>
+  </w:abstractNum>
+  <w:abstractNum w:abstractNumId="5" w15:restartNumberingAfterBreak="0">
+    <w:nsid w:val="1F7F111C"/>
+    <w:multiLevelType w:val="hybridMultilevel"/>
+    <w:tmpl w:val="6478E9A4"/>
+    <w:lvl w:ilvl="0" w:tplc="0409000F">
+      <w:start w:val="1"/>
+      <w:numFmt w:val="decimal"/>
+      <w:lvlText w:val="%1."/>
+      <w:lvlJc w:val="left"/>
+      <w:pPr>
+        <w:ind w:left="720" w:hanging="360"/>
+      </w:pPr>
+      <w:rPr>
+        <w:rFonts w:hint="default"/>
+      </w:rPr>
+    </w:lvl>
+    <w:lvl w:ilvl="1" w:tplc="04090019">
+      <w:start w:val="1"/>
+      <w:numFmt w:val="lowerLetter"/>
+      <w:lvlText w:val="%2."/>
+      <w:lvlJc w:val="left"/>
+      <w:pPr>
+        <w:ind w:left="1440" w:hanging="360"/>
+      </w:pPr>
+    </w:lvl>
+    <w:lvl w:ilvl="2" w:tplc="0409001B" w:tentative="1">
+      <w:start w:val="1"/>
+      <w:numFmt w:val="lowerRoman"/>
+      <w:lvlText w:val="%3."/>
+      <w:lvlJc w:val="right"/>
+      <w:pPr>
+        <w:ind w:left="2160" w:hanging="180"/>
+      </w:pPr>
+    </w:lvl>
+    <w:lvl w:ilvl="3" w:tplc="0409000F" w:tentative="1">
+      <w:start w:val="1"/>
+      <w:numFmt w:val="decimal"/>
+      <w:lvlText w:val="%4."/>
+      <w:lvlJc w:val="left"/>
+      <w:pPr>
+        <w:ind w:left="2880" w:hanging="360"/>
+      </w:pPr>
+    </w:lvl>
+    <w:lvl w:ilvl="4" w:tplc="04090019" w:tentative="1">
+      <w:start w:val="1"/>
+      <w:numFmt w:val="lowerLetter"/>
+      <w:lvlText w:val="%5."/>
+      <w:lvlJc w:val="left"/>
+      <w:pPr>
+        <w:ind w:left="3600" w:hanging="360"/>
+      </w:pPr>
+    </w:lvl>
+    <w:lvl w:ilvl="5" w:tplc="0409001B" w:tentative="1">
+      <w:start w:val="1"/>
+      <w:numFmt w:val="lowerRoman"/>
+      <w:lvlText w:val="%6."/>
+      <w:lvlJc w:val="right"/>
+      <w:pPr>
+        <w:ind w:left="4320" w:hanging="180"/>
+      </w:pPr>
+    </w:lvl>
+    <w:lvl w:ilvl="6" w:tplc="0409000F" w:tentative="1">
+      <w:start w:val="1"/>
+      <w:numFmt w:val="decimal"/>
+      <w:lvlText w:val="%7."/>
+      <w:lvlJc w:val="left"/>
+      <w:pPr>
+        <w:ind w:left="5040" w:hanging="360"/>
+      </w:pPr>
+    </w:lvl>
+    <w:lvl w:ilvl="7" w:tplc="04090019" w:tentative="1">
+      <w:start w:val="1"/>
+      <w:numFmt w:val="lowerLetter"/>
+      <w:lvlText w:val="%8."/>
+      <w:lvlJc w:val="left"/>
+      <w:pPr>
+        <w:ind w:left="5760" w:hanging="360"/>
+      </w:pPr>
+    </w:lvl>
+    <w:lvl w:ilvl="8" w:tplc="0409001B" w:tentative="1">
+      <w:start w:val="1"/>
+      <w:numFmt w:val="lowerRoman"/>
+      <w:lvlText w:val="%9."/>
+      <w:lvlJc w:val="right"/>
+      <w:pPr>
+        <w:ind w:left="6480" w:hanging="180"/>
+      </w:pPr>
+    </w:lvl>
+  </w:abstractNum>
+  <w:abstractNum w:abstractNumId="6" w15:restartNumberingAfterBreak="0">
+    <w:nsid w:val="28AF778B"/>
+    <w:multiLevelType w:val="hybridMultilevel"/>
+    <w:tmpl w:val="AB36C27A"/>
+    <w:lvl w:ilvl="0" w:tplc="0409000F">
+      <w:start w:val="1"/>
+      <w:numFmt w:val="decimal"/>
+      <w:lvlText w:val="%1."/>
+      <w:lvlJc w:val="left"/>
+      <w:pPr>
+        <w:ind w:left="720" w:hanging="360"/>
+      </w:pPr>
+      <w:rPr>
+        <w:rFonts w:hint="default"/>
+      </w:rPr>
+    </w:lvl>
+    <w:lvl w:ilvl="1" w:tplc="04090019" w:tentative="1">
+      <w:start w:val="1"/>
+      <w:numFmt w:val="lowerLetter"/>
+      <w:lvlText w:val="%2."/>
+      <w:lvlJc w:val="left"/>
+      <w:pPr>
+        <w:ind w:left="1440" w:hanging="360"/>
+      </w:pPr>
+    </w:lvl>
+    <w:lvl w:ilvl="2" w:tplc="0409001B" w:tentative="1">
+      <w:start w:val="1"/>
+      <w:numFmt w:val="lowerRoman"/>
+      <w:lvlText w:val="%3."/>
+      <w:lvlJc w:val="right"/>
+      <w:pPr>
+        <w:ind w:left="2160" w:hanging="180"/>
+      </w:pPr>
+    </w:lvl>
+    <w:lvl w:ilvl="3" w:tplc="0409000F" w:tentative="1">
+      <w:start w:val="1"/>
+      <w:numFmt w:val="decimal"/>
+      <w:lvlText w:val="%4."/>
+      <w:lvlJc w:val="left"/>
+      <w:pPr>
+        <w:ind w:left="2880" w:hanging="360"/>
+      </w:pPr>
+    </w:lvl>
+    <w:lvl w:ilvl="4" w:tplc="04090019" w:tentative="1">
+      <w:start w:val="1"/>
+      <w:numFmt w:val="lowerLetter"/>
+      <w:lvlText w:val="%5."/>
+      <w:lvlJc w:val="left"/>
+      <w:pPr>
+        <w:ind w:left="3600" w:hanging="360"/>
+      </w:pPr>
+    </w:lvl>
+    <w:lvl w:ilvl="5" w:tplc="0409001B" w:tentative="1">
+      <w:start w:val="1"/>
+      <w:numFmt w:val="lowerRoman"/>
+      <w:lvlText w:val="%6."/>
+      <w:lvlJc w:val="right"/>
+      <w:pPr>
+        <w:ind w:left="4320" w:hanging="180"/>
+      </w:pPr>
+    </w:lvl>
+    <w:lvl w:ilvl="6" w:tplc="0409000F" w:tentative="1">
+      <w:start w:val="1"/>
+      <w:numFmt w:val="decimal"/>
+      <w:lvlText w:val="%7."/>
+      <w:lvlJc w:val="left"/>
+      <w:pPr>
+        <w:ind w:left="5040" w:hanging="360"/>
+      </w:pPr>
+    </w:lvl>
+    <w:lvl w:ilvl="7" w:tplc="04090019" w:tentative="1">
+      <w:start w:val="1"/>
+      <w:numFmt w:val="lowerLetter"/>
+      <w:lvlText w:val="%8."/>
+      <w:lvlJc w:val="left"/>
+      <w:pPr>
+        <w:ind w:left="5760" w:hanging="360"/>
+      </w:pPr>
+    </w:lvl>
+    <w:lvl w:ilvl="8" w:tplc="0409001B" w:tentative="1">
+      <w:start w:val="1"/>
+      <w:numFmt w:val="lowerRoman"/>
+      <w:lvlText w:val="%9."/>
+      <w:lvlJc w:val="right"/>
+      <w:pPr>
+        <w:ind w:left="6480" w:hanging="180"/>
+      </w:pPr>
+    </w:lvl>
+  </w:abstractNum>
+  <w:abstractNum w:abstractNumId="7" w15:restartNumberingAfterBreak="0">
+    <w:nsid w:val="42AE5063"/>
+    <w:multiLevelType w:val="hybridMultilevel"/>
+    <w:tmpl w:val="3522B9E4"/>
+    <w:lvl w:ilvl="0" w:tplc="0409000F">
+      <w:start w:val="1"/>
+      <w:numFmt w:val="decimal"/>
+      <w:lvlText w:val="%1."/>
+      <w:lvlJc w:val="left"/>
+      <w:pPr>
+        <w:ind w:left="720" w:hanging="360"/>
+      </w:pPr>
+      <w:rPr>
+        <w:rFonts w:hint="default"/>
+      </w:rPr>
+    </w:lvl>
+    <w:lvl w:ilvl="1" w:tplc="04090019">
+      <w:start w:val="1"/>
+      <w:numFmt w:val="lowerLetter"/>
+      <w:lvlText w:val="%2."/>
+      <w:lvlJc w:val="left"/>
+      <w:pPr>
+        <w:ind w:left="1440" w:hanging="360"/>
+      </w:pPr>
+    </w:lvl>
+    <w:lvl w:ilvl="2" w:tplc="0409001B">
+      <w:start w:val="1"/>
+      <w:numFmt w:val="lowerRoman"/>
+      <w:lvlText w:val="%3."/>
+      <w:lvlJc w:val="right"/>
+      <w:pPr>
+        <w:ind w:left="2160" w:hanging="180"/>
+      </w:pPr>
+    </w:lvl>
+    <w:lvl w:ilvl="3" w:tplc="0409000F" w:tentative="1">
+      <w:start w:val="1"/>
+      <w:numFmt w:val="decimal"/>
+      <w:lvlText w:val="%4."/>
+      <w:lvlJc w:val="left"/>
+      <w:pPr>
+        <w:ind w:left="2880" w:hanging="360"/>
+      </w:pPr>
+    </w:lvl>
+    <w:lvl w:ilvl="4" w:tplc="04090019" w:tentative="1">
+      <w:start w:val="1"/>
+      <w:numFmt w:val="lowerLetter"/>
+      <w:lvlText w:val="%5."/>
+      <w:lvlJc w:val="left"/>
+      <w:pPr>
+        <w:ind w:left="3600" w:hanging="360"/>
+      </w:pPr>
+    </w:lvl>
+    <w:lvl w:ilvl="5" w:tplc="0409001B" w:tentative="1">
+      <w:start w:val="1"/>
+      <w:numFmt w:val="lowerRoman"/>
+      <w:lvlText w:val="%6."/>
+      <w:lvlJc w:val="right"/>
+      <w:pPr>
+        <w:ind w:left="4320" w:hanging="180"/>
+      </w:pPr>
+    </w:lvl>
+    <w:lvl w:ilvl="6" w:tplc="0409000F" w:tentative="1">
+      <w:start w:val="1"/>
+      <w:numFmt w:val="decimal"/>
+      <w:lvlText w:val="%7."/>
+      <w:lvlJc w:val="left"/>
+      <w:pPr>
+        <w:ind w:left="5040" w:hanging="360"/>
+      </w:pPr>
+    </w:lvl>
+    <w:lvl w:ilvl="7" w:tplc="04090019" w:tentative="1">
+      <w:start w:val="1"/>
+      <w:numFmt w:val="lowerLetter"/>
+      <w:lvlText w:val="%8."/>
+      <w:lvlJc w:val="left"/>
+      <w:pPr>
+        <w:ind w:left="5760" w:hanging="360"/>
+      </w:pPr>
+    </w:lvl>
+    <w:lvl w:ilvl="8" w:tplc="0409001B" w:tentative="1">
+      <w:start w:val="1"/>
+      <w:numFmt w:val="lowerRoman"/>
+      <w:lvlText w:val="%9."/>
+      <w:lvlJc w:val="right"/>
+      <w:pPr>
+        <w:ind w:left="6480" w:hanging="180"/>
+      </w:pPr>
+    </w:lvl>
+  </w:abstractNum>
   <w:abstractNum w:abstractNumId="8" w15:restartNumberingAfterBreak="0">
+    <w:nsid w:val="4EE618A5"/>
+    <w:multiLevelType w:val="hybridMultilevel"/>
+    <w:tmpl w:val="3CDACF0C"/>
+    <w:lvl w:ilvl="0" w:tplc="0409000F">
+      <w:start w:val="1"/>
+      <w:numFmt w:val="decimal"/>
+      <w:lvlText w:val="%1."/>
+      <w:lvlJc w:val="left"/>
+      <w:pPr>
+        <w:ind w:left="720" w:hanging="360"/>
+      </w:pPr>
+      <w:rPr>
+        <w:rFonts w:hint="default"/>
+        <w:b w:val="0"/>
+        <w:u w:val="none"/>
+      </w:rPr>
+    </w:lvl>
+    <w:lvl w:ilvl="1" w:tplc="04090019" w:tentative="1">
+      <w:start w:val="1"/>
+      <w:numFmt w:val="lowerLetter"/>
+      <w:lvlText w:val="%2."/>
+      <w:lvlJc w:val="left"/>
+      <w:pPr>
+        <w:ind w:left="1440" w:hanging="360"/>
+      </w:pPr>
+    </w:lvl>
+    <w:lvl w:ilvl="2" w:tplc="0409001B" w:tentative="1">
+      <w:start w:val="1"/>
+      <w:numFmt w:val="lowerRoman"/>
+      <w:lvlText w:val="%3."/>
+      <w:lvlJc w:val="right"/>
+      <w:pPr>
+        <w:ind w:left="2160" w:hanging="180"/>
+      </w:pPr>
+    </w:lvl>
+    <w:lvl w:ilvl="3" w:tplc="0409000F" w:tentative="1">
+      <w:start w:val="1"/>
+      <w:numFmt w:val="decimal"/>
+      <w:lvlText w:val="%4."/>
+      <w:lvlJc w:val="left"/>
+      <w:pPr>
+        <w:ind w:left="2880" w:hanging="360"/>
+      </w:pPr>
+    </w:lvl>
+    <w:lvl w:ilvl="4" w:tplc="04090019" w:tentative="1">
+      <w:start w:val="1"/>
+      <w:numFmt w:val="lowerLetter"/>
+      <w:lvlText w:val="%5."/>
+      <w:lvlJc w:val="left"/>
+      <w:pPr>
+        <w:ind w:left="3600" w:hanging="360"/>
+      </w:pPr>
+    </w:lvl>
+    <w:lvl w:ilvl="5" w:tplc="0409001B" w:tentative="1">
+      <w:start w:val="1"/>
+      <w:numFmt w:val="lowerRoman"/>
+      <w:lvlText w:val="%6."/>
+      <w:lvlJc w:val="right"/>
+      <w:pPr>
+        <w:ind w:left="4320" w:hanging="180"/>
+      </w:pPr>
+    </w:lvl>
+    <w:lvl w:ilvl="6" w:tplc="0409000F" w:tentative="1">
+      <w:start w:val="1"/>
+      <w:numFmt w:val="decimal"/>
+      <w:lvlText w:val="%7."/>
+      <w:lvlJc w:val="left"/>
+      <w:pPr>
+        <w:ind w:left="5040" w:hanging="360"/>
+      </w:pPr>
+    </w:lvl>
+    <w:lvl w:ilvl="7" w:tplc="04090019" w:tentative="1">
+      <w:start w:val="1"/>
+      <w:numFmt w:val="lowerLetter"/>
+      <w:lvlText w:val="%8."/>
+      <w:lvlJc w:val="left"/>
+      <w:pPr>
+        <w:ind w:left="5760" w:hanging="360"/>
+      </w:pPr>
+    </w:lvl>
+    <w:lvl w:ilvl="8" w:tplc="0409001B" w:tentative="1">
+      <w:start w:val="1"/>
+      <w:numFmt w:val="lowerRoman"/>
+      <w:lvlText w:val="%9."/>
+      <w:lvlJc w:val="right"/>
+      <w:pPr>
+        <w:ind w:left="6480" w:hanging="180"/>
+      </w:pPr>
+    </w:lvl>
+  </w:abstractNum>
+  <w:abstractNum w:abstractNumId="9" w15:restartNumberingAfterBreak="0">
     <w:nsid w:val="55903A0C"/>
     <w:multiLevelType w:val="hybridMultilevel"/>
     <w:tmpl w:val="F07E99D2"/>
@@ -3798,7 +4331,7 @@
       </w:pPr>
     </w:lvl>
   </w:abstractNum>
-  <w:abstractNum w:abstractNumId="9" w15:restartNumberingAfterBreak="0">
+  <w:abstractNum w:abstractNumId="10" w15:restartNumberingAfterBreak="0">
     <w:nsid w:val="57E779DF"/>
     <w:multiLevelType w:val="hybridMultilevel"/>
     <w:tmpl w:val="8EE2E5DE"/>
@@ -3887,7 +4420,7 @@
       </w:pPr>
     </w:lvl>
   </w:abstractNum>
-  <w:abstractNum w:abstractNumId="10" w15:restartNumberingAfterBreak="0">
+  <w:abstractNum w:abstractNumId="11" w15:restartNumberingAfterBreak="0">
     <w:nsid w:val="5E716773"/>
     <w:multiLevelType w:val="hybridMultilevel"/>
     <w:tmpl w:val="47E23578"/>
@@ -3976,7 +4509,7 @@
       </w:pPr>
     </w:lvl>
   </w:abstractNum>
-  <w:abstractNum w:abstractNumId="11" w15:restartNumberingAfterBreak="0">
+  <w:abstractNum w:abstractNumId="12" w15:restartNumberingAfterBreak="0">
     <w:nsid w:val="60377A17"/>
     <w:multiLevelType w:val="hybridMultilevel"/>
     <w:tmpl w:val="3C226482"/>
@@ -4065,7 +4598,7 @@
       </w:pPr>
     </w:lvl>
   </w:abstractNum>
-  <w:abstractNum w:abstractNumId="12" w15:restartNumberingAfterBreak="0">
+  <w:abstractNum w:abstractNumId="13" w15:restartNumberingAfterBreak="0">
     <w:nsid w:val="6454473D"/>
     <w:multiLevelType w:val="hybridMultilevel"/>
     <w:tmpl w:val="6C3A4D82"/>
@@ -4154,7 +4687,7 @@
       </w:pPr>
     </w:lvl>
   </w:abstractNum>
-  <w:abstractNum w:abstractNumId="13" w15:restartNumberingAfterBreak="0">
+  <w:abstractNum w:abstractNumId="14" w15:restartNumberingAfterBreak="0">
     <w:nsid w:val="69E838CE"/>
     <w:multiLevelType w:val="hybridMultilevel"/>
     <w:tmpl w:val="3DDC7BE4"/>
@@ -4243,7 +4776,7 @@
       </w:pPr>
     </w:lvl>
   </w:abstractNum>
-  <w:abstractNum w:abstractNumId="14" w15:restartNumberingAfterBreak="0">
+  <w:abstractNum w:abstractNumId="15" w15:restartNumberingAfterBreak="0">
     <w:nsid w:val="6B932EC3"/>
     <w:multiLevelType w:val="hybridMultilevel"/>
     <w:tmpl w:val="007284BC"/>
@@ -4334,49 +4867,52 @@
     </w:lvl>
   </w:abstractNum>
   <w:num w:numId="1" w16cid:durableId="736124628">
-    <w:abstractNumId w:val="2"/>
+    <w:abstractNumId w:val="3"/>
   </w:num>
   <w:num w:numId="2" w16cid:durableId="872888750">
-    <w:abstractNumId w:val="12"/>
+    <w:abstractNumId w:val="13"/>
   </w:num>
   <w:num w:numId="3" w16cid:durableId="175773511">
-    <w:abstractNumId w:val="4"/>
+    <w:abstractNumId w:val="5"/>
   </w:num>
   <w:num w:numId="4" w16cid:durableId="823083781">
-    <w:abstractNumId w:val="5"/>
+    <w:abstractNumId w:val="6"/>
   </w:num>
   <w:num w:numId="5" w16cid:durableId="1610118218">
-    <w:abstractNumId w:val="13"/>
+    <w:abstractNumId w:val="14"/>
   </w:num>
   <w:num w:numId="6" w16cid:durableId="1060402928">
-    <w:abstractNumId w:val="7"/>
+    <w:abstractNumId w:val="8"/>
   </w:num>
   <w:num w:numId="7" w16cid:durableId="1302687035">
     <w:abstractNumId w:val="1"/>
   </w:num>
   <w:num w:numId="8" w16cid:durableId="1153133137">
-    <w:abstractNumId w:val="8"/>
+    <w:abstractNumId w:val="9"/>
   </w:num>
   <w:num w:numId="9" w16cid:durableId="263533625">
-    <w:abstractNumId w:val="10"/>
+    <w:abstractNumId w:val="11"/>
   </w:num>
   <w:num w:numId="10" w16cid:durableId="1376849223">
-    <w:abstractNumId w:val="6"/>
+    <w:abstractNumId w:val="7"/>
   </w:num>
   <w:num w:numId="11" w16cid:durableId="367919416">
-    <w:abstractNumId w:val="14"/>
+    <w:abstractNumId w:val="15"/>
   </w:num>
   <w:num w:numId="12" w16cid:durableId="1661229496">
-    <w:abstractNumId w:val="3"/>
+    <w:abstractNumId w:val="4"/>
   </w:num>
   <w:num w:numId="13" w16cid:durableId="1681470998">
-    <w:abstractNumId w:val="11"/>
+    <w:abstractNumId w:val="12"/>
   </w:num>
   <w:num w:numId="14" w16cid:durableId="820658326">
     <w:abstractNumId w:val="0"/>
   </w:num>
   <w:num w:numId="15" w16cid:durableId="714741776">
-    <w:abstractNumId w:val="9"/>
+    <w:abstractNumId w:val="10"/>
+  </w:num>
+  <w:num w:numId="16" w16cid:durableId="1940327760">
+    <w:abstractNumId w:val="2"/>
   </w:num>
 </w:numbering>
 </file>
@@ -5330,6 +5866,25 @@
       <w:shd w:val="clear" w:color="auto" w:fill="E1DFDD"/>
     </w:rPr>
   </w:style>
+  <w:style w:type="table" w:styleId="TableGrid">
+    <w:name w:val="Table Grid"/>
+    <w:basedOn w:val="TableNormal"/>
+    <w:uiPriority w:val="39"/>
+    <w:rsid w:val="005262E7"/>
+    <w:pPr>
+      <w:spacing w:after="0" w:line="240" w:lineRule="auto"/>
+    </w:pPr>
+    <w:tblPr>
+      <w:tblBorders>
+        <w:top w:val="single" w:sz="4" w:space="0" w:color="auto"/>
+        <w:left w:val="single" w:sz="4" w:space="0" w:color="auto"/>
+        <w:bottom w:val="single" w:sz="4" w:space="0" w:color="auto"/>
+        <w:right w:val="single" w:sz="4" w:space="0" w:color="auto"/>
+        <w:insideH w:val="single" w:sz="4" w:space="0" w:color="auto"/>
+        <w:insideV w:val="single" w:sz="4" w:space="0" w:color="auto"/>
+      </w:tblBorders>
+    </w:tblPr>
+  </w:style>
 </w:styles>
 </file>
 

</xml_diff>

<commit_message>
Session Tracking Technique Intro
Session Tracking Technique Intro
</commit_message>
<xml_diff>
--- a/docs/notes/JSP_Servlet.docx
+++ b/docs/notes/JSP_Servlet.docx
@@ -3037,7 +3037,13 @@
         </w:rPr>
       </w:pPr>
       <w:r>
-        <w:t>There are total 9 implicit object.</w:t>
+        <w:t xml:space="preserve">There </w:t>
+      </w:r>
+      <w:r>
+        <w:t>is</w:t>
+      </w:r>
+      <w:r>
+        <w:t xml:space="preserve"> total 9 implicit object.</w:t>
       </w:r>
     </w:p>
     <w:p>
@@ -3417,13 +3423,275 @@
     <w:p>
       <w:pPr>
         <w:pStyle w:val="NoSpacing"/>
-        <w:ind w:left="720"/>
         <w:rPr>
           <w:b/>
           <w:bCs/>
           <w:u w:val="single"/>
         </w:rPr>
       </w:pPr>
+    </w:p>
+    <w:p>
+      <w:pPr>
+        <w:pStyle w:val="NoSpacing"/>
+        <w:rPr>
+          <w:b/>
+          <w:bCs/>
+          <w:u w:val="single"/>
+        </w:rPr>
+      </w:pPr>
+      <w:r>
+        <w:rPr>
+          <w:b/>
+          <w:bCs/>
+          <w:u w:val="single"/>
+        </w:rPr>
+        <w:t>Session Tracking techniques</w:t>
+      </w:r>
+    </w:p>
+    <w:p>
+      <w:pPr>
+        <w:pStyle w:val="NoSpacing"/>
+        <w:numPr>
+          <w:ilvl w:val="0"/>
+          <w:numId w:val="17"/>
+        </w:numPr>
+      </w:pPr>
+      <w:r>
+        <w:t xml:space="preserve">Maintaining a user details into multiple </w:t>
+      </w:r>
+      <w:r>
+        <w:t>requests</w:t>
+      </w:r>
+      <w:r>
+        <w:t xml:space="preserve">. </w:t>
+      </w:r>
+    </w:p>
+    <w:p>
+      <w:pPr>
+        <w:pStyle w:val="NoSpacing"/>
+        <w:numPr>
+          <w:ilvl w:val="0"/>
+          <w:numId w:val="17"/>
+        </w:numPr>
+      </w:pPr>
+      <w:r>
+        <w:t xml:space="preserve">Usually, whenever new request gets generated, the old request will be deleted and hence the data from the old request will also be deleted. </w:t>
+      </w:r>
+    </w:p>
+    <w:p>
+      <w:pPr>
+        <w:pStyle w:val="NoSpacing"/>
+        <w:numPr>
+          <w:ilvl w:val="0"/>
+          <w:numId w:val="17"/>
+        </w:numPr>
+      </w:pPr>
+      <w:r>
+        <w:t>Following are the session tracking techniques</w:t>
+      </w:r>
+    </w:p>
+    <w:p>
+      <w:pPr>
+        <w:pStyle w:val="NoSpacing"/>
+        <w:numPr>
+          <w:ilvl w:val="1"/>
+          <w:numId w:val="17"/>
+        </w:numPr>
+      </w:pPr>
+      <w:r>
+        <w:t>Hidden Form Field</w:t>
+      </w:r>
+    </w:p>
+    <w:p>
+      <w:pPr>
+        <w:pStyle w:val="NoSpacing"/>
+        <w:numPr>
+          <w:ilvl w:val="2"/>
+          <w:numId w:val="17"/>
+        </w:numPr>
+      </w:pPr>
+      <w:r>
+        <w:t>When new request gets generated using Form tab and submit button.</w:t>
+      </w:r>
+    </w:p>
+    <w:p>
+      <w:pPr>
+        <w:pStyle w:val="NoSpacing"/>
+        <w:numPr>
+          <w:ilvl w:val="2"/>
+          <w:numId w:val="17"/>
+        </w:numPr>
+      </w:pPr>
+      <w:r>
+        <w:t>In this case the data will be added within a form in the hidden format and it will pass from the request automatically once form is submitted.</w:t>
+      </w:r>
+    </w:p>
+    <w:p>
+      <w:pPr>
+        <w:pStyle w:val="NoSpacing"/>
+        <w:numPr>
+          <w:ilvl w:val="1"/>
+          <w:numId w:val="17"/>
+        </w:numPr>
+      </w:pPr>
+      <w:r>
+        <w:t>URL rewriting</w:t>
+      </w:r>
+    </w:p>
+    <w:p>
+      <w:pPr>
+        <w:pStyle w:val="NoSpacing"/>
+        <w:numPr>
+          <w:ilvl w:val="2"/>
+          <w:numId w:val="17"/>
+        </w:numPr>
+      </w:pPr>
+      <w:r>
+        <w:t>When new request gets generated using anchor tag or send redirect techniques.</w:t>
+      </w:r>
+    </w:p>
+    <w:p>
+      <w:pPr>
+        <w:pStyle w:val="NoSpacing"/>
+        <w:numPr>
+          <w:ilvl w:val="2"/>
+          <w:numId w:val="17"/>
+        </w:numPr>
+      </w:pPr>
+      <w:r>
+        <w:t>In this case you can add a parameters inside URL manually by rewriting the URL.</w:t>
+      </w:r>
+    </w:p>
+    <w:p>
+      <w:pPr>
+        <w:pStyle w:val="NoSpacing"/>
+      </w:pPr>
+    </w:p>
+    <w:p>
+      <w:pPr>
+        <w:pStyle w:val="NoSpacing"/>
+      </w:pPr>
+    </w:p>
+    <w:p>
+      <w:pPr>
+        <w:pStyle w:val="NoSpacing"/>
+        <w:numPr>
+          <w:ilvl w:val="1"/>
+          <w:numId w:val="17"/>
+        </w:numPr>
+      </w:pPr>
+      <w:r>
+        <w:lastRenderedPageBreak/>
+        <w:t xml:space="preserve">Cookie </w:t>
+      </w:r>
+    </w:p>
+    <w:p>
+      <w:pPr>
+        <w:pStyle w:val="NoSpacing"/>
+        <w:numPr>
+          <w:ilvl w:val="2"/>
+          <w:numId w:val="17"/>
+        </w:numPr>
+      </w:pPr>
+      <w:r>
+        <w:t>User data will save at the user/client side which is in the browser and it will be sent to server with every request.</w:t>
+      </w:r>
+    </w:p>
+    <w:p>
+      <w:pPr>
+        <w:pStyle w:val="NoSpacing"/>
+        <w:numPr>
+          <w:ilvl w:val="1"/>
+          <w:numId w:val="17"/>
+        </w:numPr>
+      </w:pPr>
+      <w:r>
+        <w:t>HttpSession</w:t>
+      </w:r>
+    </w:p>
+    <w:p>
+      <w:pPr>
+        <w:pStyle w:val="NoSpacing"/>
+        <w:numPr>
+          <w:ilvl w:val="2"/>
+          <w:numId w:val="17"/>
+        </w:numPr>
+      </w:pPr>
+      <w:r>
+        <w:t>User data will be save at the server side and can be access anytime within session at the server</w:t>
+      </w:r>
+      <w:r>
+        <w:t>.</w:t>
+      </w:r>
+    </w:p>
+    <w:p>
+      <w:pPr>
+        <w:pStyle w:val="NoSpacing"/>
+      </w:pPr>
+    </w:p>
+    <w:p>
+      <w:pPr>
+        <w:pStyle w:val="NoSpacing"/>
+      </w:pPr>
+      <w:r>
+        <w:t>Example-1</w:t>
+      </w:r>
+      <w:r>
+        <w:br/>
+      </w:r>
+      <w:r>
+        <w:rPr>
+          <w:noProof/>
+        </w:rPr>
+        <w:drawing>
+          <wp:inline distT="0" distB="0" distL="0" distR="0" wp14:anchorId="675713B0" wp14:editId="03698A7A">
+            <wp:extent cx="5943600" cy="2643505"/>
+            <wp:effectExtent l="0" t="0" r="0" b="4445"/>
+            <wp:docPr id="979730882" name="Picture 1"/>
+            <wp:cNvGraphicFramePr>
+              <a:graphicFrameLocks xmlns:a="http://schemas.openxmlformats.org/drawingml/2006/main" noChangeAspect="1"/>
+            </wp:cNvGraphicFramePr>
+            <a:graphic xmlns:a="http://schemas.openxmlformats.org/drawingml/2006/main">
+              <a:graphicData uri="http://schemas.openxmlformats.org/drawingml/2006/picture">
+                <pic:pic xmlns:pic="http://schemas.openxmlformats.org/drawingml/2006/picture">
+                  <pic:nvPicPr>
+                    <pic:cNvPr id="0" name="Picture 1"/>
+                    <pic:cNvPicPr>
+                      <a:picLocks noChangeAspect="1" noChangeArrowheads="1"/>
+                    </pic:cNvPicPr>
+                  </pic:nvPicPr>
+                  <pic:blipFill>
+                    <a:blip r:embed="rId15" cstate="print">
+                      <a:extLst>
+                        <a:ext uri="{28A0092B-C50C-407E-A947-70E740481C1C}">
+                          <a14:useLocalDpi xmlns:a14="http://schemas.microsoft.com/office/drawing/2010/main" val="0"/>
+                        </a:ext>
+                      </a:extLst>
+                    </a:blip>
+                    <a:srcRect/>
+                    <a:stretch>
+                      <a:fillRect/>
+                    </a:stretch>
+                  </pic:blipFill>
+                  <pic:spPr bwMode="auto">
+                    <a:xfrm>
+                      <a:off x="0" y="0"/>
+                      <a:ext cx="5943600" cy="2643505"/>
+                    </a:xfrm>
+                    <a:prstGeom prst="rect">
+                      <a:avLst/>
+                    </a:prstGeom>
+                    <a:noFill/>
+                    <a:ln>
+                      <a:noFill/>
+                    </a:ln>
+                  </pic:spPr>
+                </pic:pic>
+              </a:graphicData>
+            </a:graphic>
+          </wp:inline>
+        </w:drawing>
+      </w:r>
     </w:p>
     <w:sectPr>
       <w:pgSz w:w="12240" w:h="15840"/>
@@ -4599,6 +4867,95 @@
     </w:lvl>
   </w:abstractNum>
   <w:abstractNum w:abstractNumId="13" w15:restartNumberingAfterBreak="0">
+    <w:nsid w:val="60463631"/>
+    <w:multiLevelType w:val="hybridMultilevel"/>
+    <w:tmpl w:val="247E4798"/>
+    <w:lvl w:ilvl="0" w:tplc="0409000F">
+      <w:start w:val="1"/>
+      <w:numFmt w:val="decimal"/>
+      <w:lvlText w:val="%1."/>
+      <w:lvlJc w:val="left"/>
+      <w:pPr>
+        <w:ind w:left="720" w:hanging="360"/>
+      </w:pPr>
+      <w:rPr>
+        <w:rFonts w:hint="default"/>
+      </w:rPr>
+    </w:lvl>
+    <w:lvl w:ilvl="1" w:tplc="04090019">
+      <w:start w:val="1"/>
+      <w:numFmt w:val="lowerLetter"/>
+      <w:lvlText w:val="%2."/>
+      <w:lvlJc w:val="left"/>
+      <w:pPr>
+        <w:ind w:left="1440" w:hanging="360"/>
+      </w:pPr>
+    </w:lvl>
+    <w:lvl w:ilvl="2" w:tplc="0409001B">
+      <w:start w:val="1"/>
+      <w:numFmt w:val="lowerRoman"/>
+      <w:lvlText w:val="%3."/>
+      <w:lvlJc w:val="right"/>
+      <w:pPr>
+        <w:ind w:left="2160" w:hanging="180"/>
+      </w:pPr>
+    </w:lvl>
+    <w:lvl w:ilvl="3" w:tplc="0409000F" w:tentative="1">
+      <w:start w:val="1"/>
+      <w:numFmt w:val="decimal"/>
+      <w:lvlText w:val="%4."/>
+      <w:lvlJc w:val="left"/>
+      <w:pPr>
+        <w:ind w:left="2880" w:hanging="360"/>
+      </w:pPr>
+    </w:lvl>
+    <w:lvl w:ilvl="4" w:tplc="04090019" w:tentative="1">
+      <w:start w:val="1"/>
+      <w:numFmt w:val="lowerLetter"/>
+      <w:lvlText w:val="%5."/>
+      <w:lvlJc w:val="left"/>
+      <w:pPr>
+        <w:ind w:left="3600" w:hanging="360"/>
+      </w:pPr>
+    </w:lvl>
+    <w:lvl w:ilvl="5" w:tplc="0409001B" w:tentative="1">
+      <w:start w:val="1"/>
+      <w:numFmt w:val="lowerRoman"/>
+      <w:lvlText w:val="%6."/>
+      <w:lvlJc w:val="right"/>
+      <w:pPr>
+        <w:ind w:left="4320" w:hanging="180"/>
+      </w:pPr>
+    </w:lvl>
+    <w:lvl w:ilvl="6" w:tplc="0409000F" w:tentative="1">
+      <w:start w:val="1"/>
+      <w:numFmt w:val="decimal"/>
+      <w:lvlText w:val="%7."/>
+      <w:lvlJc w:val="left"/>
+      <w:pPr>
+        <w:ind w:left="5040" w:hanging="360"/>
+      </w:pPr>
+    </w:lvl>
+    <w:lvl w:ilvl="7" w:tplc="04090019" w:tentative="1">
+      <w:start w:val="1"/>
+      <w:numFmt w:val="lowerLetter"/>
+      <w:lvlText w:val="%8."/>
+      <w:lvlJc w:val="left"/>
+      <w:pPr>
+        <w:ind w:left="5760" w:hanging="360"/>
+      </w:pPr>
+    </w:lvl>
+    <w:lvl w:ilvl="8" w:tplc="0409001B" w:tentative="1">
+      <w:start w:val="1"/>
+      <w:numFmt w:val="lowerRoman"/>
+      <w:lvlText w:val="%9."/>
+      <w:lvlJc w:val="right"/>
+      <w:pPr>
+        <w:ind w:left="6480" w:hanging="180"/>
+      </w:pPr>
+    </w:lvl>
+  </w:abstractNum>
+  <w:abstractNum w:abstractNumId="14" w15:restartNumberingAfterBreak="0">
     <w:nsid w:val="6454473D"/>
     <w:multiLevelType w:val="hybridMultilevel"/>
     <w:tmpl w:val="6C3A4D82"/>
@@ -4687,7 +5044,7 @@
       </w:pPr>
     </w:lvl>
   </w:abstractNum>
-  <w:abstractNum w:abstractNumId="14" w15:restartNumberingAfterBreak="0">
+  <w:abstractNum w:abstractNumId="15" w15:restartNumberingAfterBreak="0">
     <w:nsid w:val="69E838CE"/>
     <w:multiLevelType w:val="hybridMultilevel"/>
     <w:tmpl w:val="3DDC7BE4"/>
@@ -4776,7 +5133,7 @@
       </w:pPr>
     </w:lvl>
   </w:abstractNum>
-  <w:abstractNum w:abstractNumId="15" w15:restartNumberingAfterBreak="0">
+  <w:abstractNum w:abstractNumId="16" w15:restartNumberingAfterBreak="0">
     <w:nsid w:val="6B932EC3"/>
     <w:multiLevelType w:val="hybridMultilevel"/>
     <w:tmpl w:val="007284BC"/>
@@ -4870,7 +5227,7 @@
     <w:abstractNumId w:val="3"/>
   </w:num>
   <w:num w:numId="2" w16cid:durableId="872888750">
-    <w:abstractNumId w:val="13"/>
+    <w:abstractNumId w:val="14"/>
   </w:num>
   <w:num w:numId="3" w16cid:durableId="175773511">
     <w:abstractNumId w:val="5"/>
@@ -4879,7 +5236,7 @@
     <w:abstractNumId w:val="6"/>
   </w:num>
   <w:num w:numId="5" w16cid:durableId="1610118218">
-    <w:abstractNumId w:val="14"/>
+    <w:abstractNumId w:val="15"/>
   </w:num>
   <w:num w:numId="6" w16cid:durableId="1060402928">
     <w:abstractNumId w:val="8"/>
@@ -4897,7 +5254,7 @@
     <w:abstractNumId w:val="7"/>
   </w:num>
   <w:num w:numId="11" w16cid:durableId="367919416">
-    <w:abstractNumId w:val="15"/>
+    <w:abstractNumId w:val="16"/>
   </w:num>
   <w:num w:numId="12" w16cid:durableId="1661229496">
     <w:abstractNumId w:val="4"/>
@@ -4913,6 +5270,9 @@
   </w:num>
   <w:num w:numId="16" w16cid:durableId="1940327760">
     <w:abstractNumId w:val="2"/>
+  </w:num>
+  <w:num w:numId="17" w16cid:durableId="1958759022">
+    <w:abstractNumId w:val="13"/>
   </w:num>
 </w:numbering>
 </file>

</xml_diff>

<commit_message>
Session Tracking Technique example and task
Session Tracking Technique example and task
</commit_message>
<xml_diff>
--- a/docs/notes/JSP_Servlet.docx
+++ b/docs/notes/JSP_Servlet.docx
@@ -392,8 +392,13 @@
         </w:numPr>
       </w:pPr>
       <w:r>
-        <w:t>Configure tomcat into Intellji</w:t>
-      </w:r>
+        <w:t xml:space="preserve">Configure tomcat into </w:t>
+      </w:r>
+      <w:proofErr w:type="spellStart"/>
+      <w:r>
+        <w:t>Intellji</w:t>
+      </w:r>
+      <w:proofErr w:type="spellEnd"/>
     </w:p>
     <w:p>
       <w:pPr>
@@ -589,7 +594,15 @@
         <w:t xml:space="preserve">right </w:t>
       </w:r>
       <w:r>
-        <w:t>top of the Inteillj. Select “Edit Configuration” Option</w:t>
+        <w:t xml:space="preserve">top of the </w:t>
+      </w:r>
+      <w:proofErr w:type="spellStart"/>
+      <w:r>
+        <w:t>Inteillj</w:t>
+      </w:r>
+      <w:proofErr w:type="spellEnd"/>
+      <w:r>
+        <w:t>. Select “Edit Configuration” Option</w:t>
       </w:r>
     </w:p>
     <w:p>
@@ -622,7 +635,15 @@
         <w:t>n</w:t>
       </w:r>
       <w:r>
-        <w:t xml:space="preserve"> Application name.</w:t>
+        <w:t xml:space="preserve"> </w:t>
+      </w:r>
+      <w:proofErr w:type="gramStart"/>
+      <w:r>
+        <w:t>Application</w:t>
+      </w:r>
+      <w:proofErr w:type="gramEnd"/>
+      <w:r>
+        <w:t xml:space="preserve"> name.</w:t>
       </w:r>
     </w:p>
     <w:p>
@@ -646,7 +667,17 @@
         </w:numPr>
       </w:pPr>
       <w:r>
-        <w:t>Click on ‘+’ button on new window then navigate to a path where you extracted the tomcat server and select a parent folder which has bin,conf folders.</w:t>
+        <w:t xml:space="preserve">Click on ‘+’ button on new window then navigate to a path where you extracted the tomcat server and select a parent folder which has </w:t>
+      </w:r>
+      <w:proofErr w:type="spellStart"/>
+      <w:proofErr w:type="gramStart"/>
+      <w:r>
+        <w:t>bin,conf</w:t>
+      </w:r>
+      <w:proofErr w:type="spellEnd"/>
+      <w:proofErr w:type="gramEnd"/>
+      <w:r>
+        <w:t xml:space="preserve"> folders.</w:t>
       </w:r>
     </w:p>
     <w:p>
@@ -869,13 +900,29 @@
         </w:numPr>
       </w:pPr>
       <w:r>
-        <w:t xml:space="preserve">Servlets gets created </w:t>
+        <w:t xml:space="preserve">Servlets </w:t>
+      </w:r>
+      <w:proofErr w:type="gramStart"/>
+      <w:r>
+        <w:t>gets</w:t>
+      </w:r>
+      <w:proofErr w:type="gramEnd"/>
+      <w:r>
+        <w:t xml:space="preserve"> created </w:t>
       </w:r>
       <w:r>
         <w:t>inside</w:t>
       </w:r>
       <w:r>
-        <w:t xml:space="preserve"> src/main/java</w:t>
+        <w:t xml:space="preserve"> </w:t>
+      </w:r>
+      <w:proofErr w:type="spellStart"/>
+      <w:r>
+        <w:t>src</w:t>
+      </w:r>
+      <w:proofErr w:type="spellEnd"/>
+      <w:r>
+        <w:t>/main/java</w:t>
       </w:r>
     </w:p>
     <w:p>
@@ -937,11 +984,59 @@
       </w:r>
       <w:r>
         <w:br/>
-        <w:t xml:space="preserve">    &lt;groupId&gt;jakarta.servlet&lt;/groupId&gt;</w:t>
+        <w:t xml:space="preserve">    &lt;</w:t>
+      </w:r>
+      <w:proofErr w:type="spellStart"/>
+      <w:r>
+        <w:t>groupId</w:t>
+      </w:r>
+      <w:proofErr w:type="spellEnd"/>
+      <w:r>
+        <w:t>&gt;</w:t>
+      </w:r>
+      <w:proofErr w:type="spellStart"/>
+      <w:r>
+        <w:t>jakarta.servlet</w:t>
+      </w:r>
+      <w:proofErr w:type="spellEnd"/>
+      <w:r>
+        <w:t>&lt;/</w:t>
+      </w:r>
+      <w:proofErr w:type="spellStart"/>
+      <w:r>
+        <w:t>groupId</w:t>
+      </w:r>
+      <w:proofErr w:type="spellEnd"/>
+      <w:r>
+        <w:t>&gt;</w:t>
       </w:r>
       <w:r>
         <w:br/>
-        <w:t xml:space="preserve">    &lt;artifactId&gt;jakarta.servlet-api&lt;/artifactId&gt;</w:t>
+        <w:t xml:space="preserve">    &lt;</w:t>
+      </w:r>
+      <w:proofErr w:type="spellStart"/>
+      <w:r>
+        <w:t>artifactId</w:t>
+      </w:r>
+      <w:proofErr w:type="spellEnd"/>
+      <w:r>
+        <w:t>&gt;</w:t>
+      </w:r>
+      <w:proofErr w:type="spellStart"/>
+      <w:r>
+        <w:t>jakarta.servlet-api</w:t>
+      </w:r>
+      <w:proofErr w:type="spellEnd"/>
+      <w:r>
+        <w:t>&lt;/</w:t>
+      </w:r>
+      <w:proofErr w:type="spellStart"/>
+      <w:r>
+        <w:t>artifactId</w:t>
+      </w:r>
+      <w:proofErr w:type="spellEnd"/>
+      <w:r>
+        <w:t>&gt;</w:t>
       </w:r>
       <w:r>
         <w:br/>
@@ -1016,17 +1111,34 @@
         <w:pStyle w:val="NoSpacing"/>
       </w:pPr>
       <w:r>
-        <w:t>Cleans and Build the application</w:t>
+        <w:t xml:space="preserve">Cleans and </w:t>
+      </w:r>
+      <w:proofErr w:type="gramStart"/>
+      <w:r>
+        <w:t>Build</w:t>
+      </w:r>
+      <w:proofErr w:type="gramEnd"/>
+      <w:r>
+        <w:t xml:space="preserve"> the application</w:t>
       </w:r>
       <w:r>
         <w:t xml:space="preserve"> (</w:t>
       </w:r>
-      <w:r>
-        <w:rPr>
-          <w:b/>
-          <w:bCs/>
-        </w:rPr>
-        <w:t>mvn clean install</w:t>
+      <w:proofErr w:type="spellStart"/>
+      <w:r>
+        <w:rPr>
+          <w:b/>
+          <w:bCs/>
+        </w:rPr>
+        <w:t>mvn</w:t>
+      </w:r>
+      <w:proofErr w:type="spellEnd"/>
+      <w:r>
+        <w:rPr>
+          <w:b/>
+          <w:bCs/>
+        </w:rPr>
+        <w:t xml:space="preserve"> clean install</w:t>
       </w:r>
       <w:r>
         <w:t>)</w:t>
@@ -1125,7 +1237,15 @@
         </w:numPr>
       </w:pPr>
       <w:r>
-        <w:t>Create a Java class (which must not contains main method).</w:t>
+        <w:t xml:space="preserve">Create a Java class (which must not </w:t>
+      </w:r>
+      <w:proofErr w:type="gramStart"/>
+      <w:r>
+        <w:t>contains</w:t>
+      </w:r>
+      <w:proofErr w:type="gramEnd"/>
+      <w:r>
+        <w:t xml:space="preserve"> main method).</w:t>
       </w:r>
     </w:p>
     <w:p>
@@ -1176,6 +1296,7 @@
       <w:r>
         <w:t xml:space="preserve">Extends </w:t>
       </w:r>
+      <w:proofErr w:type="spellStart"/>
       <w:r>
         <w:rPr>
           <w:b/>
@@ -1190,6 +1311,7 @@
         </w:rPr>
         <w:t>Servlet</w:t>
       </w:r>
+      <w:proofErr w:type="spellEnd"/>
       <w:r>
         <w:rPr>
           <w:b/>
@@ -1212,6 +1334,7 @@
       <w:r>
         <w:t xml:space="preserve">Extends </w:t>
       </w:r>
+      <w:proofErr w:type="spellStart"/>
       <w:r>
         <w:rPr>
           <w:b/>
@@ -1228,6 +1351,7 @@
         </w:rPr>
         <w:t>Servlet</w:t>
       </w:r>
+      <w:proofErr w:type="spellEnd"/>
       <w:r>
         <w:rPr>
           <w:b/>
@@ -1297,8 +1421,13 @@
         </w:numPr>
       </w:pPr>
       <w:r>
-        <w:t>Use small cases to define url</w:t>
-      </w:r>
+        <w:t xml:space="preserve">Use small cases to define </w:t>
+      </w:r>
+      <w:proofErr w:type="spellStart"/>
+      <w:r>
+        <w:t>url</w:t>
+      </w:r>
+      <w:proofErr w:type="spellEnd"/>
     </w:p>
     <w:p>
       <w:pPr>
@@ -1434,7 +1563,15 @@
         </w:numPr>
       </w:pPr>
       <w:r>
-        <w:t>Parameters has 2 parts Key and value</w:t>
+        <w:t xml:space="preserve">Parameters </w:t>
+      </w:r>
+      <w:proofErr w:type="gramStart"/>
+      <w:r>
+        <w:t>has</w:t>
+      </w:r>
+      <w:proofErr w:type="gramEnd"/>
+      <w:r>
+        <w:t xml:space="preserve"> 2 parts Key and value</w:t>
       </w:r>
       <w:r>
         <w:br/>
@@ -1454,7 +1591,15 @@
         </w:numPr>
       </w:pPr>
       <w:r>
-        <w:t>There can be more than one parameters present in the URL and those are separated by ‘&amp;’</w:t>
+        <w:t xml:space="preserve">There can be more than one </w:t>
+      </w:r>
+      <w:proofErr w:type="gramStart"/>
+      <w:r>
+        <w:t>parameters</w:t>
+      </w:r>
+      <w:proofErr w:type="gramEnd"/>
+      <w:r>
+        <w:t xml:space="preserve"> present in the URL and those are separated by ‘&amp;’</w:t>
       </w:r>
     </w:p>
     <w:p>
@@ -1513,7 +1658,15 @@
         </w:numPr>
       </w:pPr>
       <w:r>
-        <w:t>Using sendRedirect for servle</w:t>
+        <w:t xml:space="preserve">Using </w:t>
+      </w:r>
+      <w:proofErr w:type="spellStart"/>
+      <w:r>
+        <w:t>sendRedirect</w:t>
+      </w:r>
+      <w:proofErr w:type="spellEnd"/>
+      <w:r>
+        <w:t xml:space="preserve"> for servle</w:t>
       </w:r>
       <w:r>
         <w:t>t</w:t>
@@ -1615,20 +1768,50 @@
         </w:numPr>
       </w:pPr>
       <w:r>
-        <w:t>Can set and get the attribute manually using following  methods</w:t>
-      </w:r>
+        <w:t xml:space="preserve">Can set and get the attribute manually using </w:t>
+      </w:r>
+      <w:proofErr w:type="gramStart"/>
+      <w:r>
+        <w:t>following  methods</w:t>
+      </w:r>
+      <w:proofErr w:type="gramEnd"/>
     </w:p>
     <w:p>
       <w:pPr>
         <w:pStyle w:val="NoSpacing"/>
         <w:ind w:left="720"/>
       </w:pPr>
-      <w:r>
-        <w:t>setAttribute(“KEY”, Object);</w:t>
+      <w:proofErr w:type="spellStart"/>
+      <w:proofErr w:type="gramStart"/>
+      <w:r>
+        <w:t>setAttribute</w:t>
+      </w:r>
+      <w:proofErr w:type="spellEnd"/>
+      <w:r>
+        <w:t>(</w:t>
+      </w:r>
+      <w:proofErr w:type="gramEnd"/>
+      <w:r>
+        <w:t>“KEY”, Object);</w:t>
       </w:r>
       <w:r>
         <w:br/>
-        <w:t>getAttribute(“KEY”) : Object</w:t>
+      </w:r>
+      <w:proofErr w:type="spellStart"/>
+      <w:r>
+        <w:t>getAttribute</w:t>
+      </w:r>
+      <w:proofErr w:type="spellEnd"/>
+      <w:r>
+        <w:t>(“KEY”</w:t>
+      </w:r>
+      <w:proofErr w:type="gramStart"/>
+      <w:r>
+        <w:t>) :</w:t>
+      </w:r>
+      <w:proofErr w:type="gramEnd"/>
+      <w:r>
+        <w:t xml:space="preserve"> Object</w:t>
       </w:r>
       <w:r>
         <w:br/>
@@ -1774,8 +1957,21 @@
         <w:pStyle w:val="NoSpacing"/>
         <w:ind w:left="2160"/>
       </w:pPr>
-      <w:r>
-        <w:t>RequestDispatcher des = requestObj.getRequestDispatcher(“&lt;URL&gt;”);</w:t>
+      <w:proofErr w:type="spellStart"/>
+      <w:r>
+        <w:t>RequestDispatcher</w:t>
+      </w:r>
+      <w:proofErr w:type="spellEnd"/>
+      <w:r>
+        <w:t xml:space="preserve"> des = </w:t>
+      </w:r>
+      <w:proofErr w:type="spellStart"/>
+      <w:r>
+        <w:t>requestObj.getRequestDispatcher</w:t>
+      </w:r>
+      <w:proofErr w:type="spellEnd"/>
+      <w:r>
+        <w:t>(“&lt;URL&gt;”);</w:t>
       </w:r>
     </w:p>
     <w:p>
@@ -1783,8 +1979,34 @@
         <w:pStyle w:val="NoSpacing"/>
         <w:ind w:left="2160"/>
       </w:pPr>
-      <w:r>
-        <w:t>des.forward(requestObj, responseObj);</w:t>
+      <w:proofErr w:type="spellStart"/>
+      <w:r>
+        <w:t>des.</w:t>
+      </w:r>
+      <w:proofErr w:type="gramStart"/>
+      <w:r>
+        <w:t>forward</w:t>
+      </w:r>
+      <w:proofErr w:type="spellEnd"/>
+      <w:r>
+        <w:t>(</w:t>
+      </w:r>
+      <w:proofErr w:type="spellStart"/>
+      <w:proofErr w:type="gramEnd"/>
+      <w:r>
+        <w:t>requestObj</w:t>
+      </w:r>
+      <w:proofErr w:type="spellEnd"/>
+      <w:r>
+        <w:t xml:space="preserve">, </w:t>
+      </w:r>
+      <w:proofErr w:type="spellStart"/>
+      <w:r>
+        <w:t>responseObj</w:t>
+      </w:r>
+      <w:proofErr w:type="spellEnd"/>
+      <w:r>
+        <w:t>);</w:t>
       </w:r>
     </w:p>
     <w:p>
@@ -1792,8 +2014,31 @@
         <w:pStyle w:val="NoSpacing"/>
         <w:ind w:left="2160"/>
       </w:pPr>
-      <w:r>
-        <w:t>des.include(requestObj, responseObj);</w:t>
+      <w:proofErr w:type="spellStart"/>
+      <w:proofErr w:type="gramStart"/>
+      <w:r>
+        <w:t>des.include</w:t>
+      </w:r>
+      <w:proofErr w:type="spellEnd"/>
+      <w:proofErr w:type="gramEnd"/>
+      <w:r>
+        <w:t>(</w:t>
+      </w:r>
+      <w:proofErr w:type="spellStart"/>
+      <w:r>
+        <w:t>requestObj</w:t>
+      </w:r>
+      <w:proofErr w:type="spellEnd"/>
+      <w:r>
+        <w:t xml:space="preserve">, </w:t>
+      </w:r>
+      <w:proofErr w:type="spellStart"/>
+      <w:r>
+        <w:t>responseObj</w:t>
+      </w:r>
+      <w:proofErr w:type="spellEnd"/>
+      <w:r>
+        <w:t>);</w:t>
       </w:r>
     </w:p>
     <w:p>
@@ -1868,7 +2113,14 @@
       </w:r>
       <w:r>
         <w:br/>
-        <w:t>responseObj.sendRedirect(“&lt;URL&gt;”);</w:t>
+      </w:r>
+      <w:proofErr w:type="spellStart"/>
+      <w:r>
+        <w:t>responseObj.sendRedirect</w:t>
+      </w:r>
+      <w:proofErr w:type="spellEnd"/>
+      <w:r>
+        <w:t>(“&lt;URL&gt;”);</w:t>
       </w:r>
     </w:p>
     <w:p>
@@ -1969,7 +2221,15 @@
         </w:numPr>
       </w:pPr>
       <w:r>
-        <w:t>JSP is use to create a dynamic web pages.</w:t>
+        <w:t xml:space="preserve">JSP is use to create a dynamic web </w:t>
+      </w:r>
+      <w:proofErr w:type="gramStart"/>
+      <w:r>
+        <w:t>pages</w:t>
+      </w:r>
+      <w:proofErr w:type="gramEnd"/>
+      <w:r>
+        <w:t>.</w:t>
       </w:r>
     </w:p>
     <w:p>
@@ -2035,7 +2295,15 @@
         </w:numPr>
       </w:pPr>
       <w:r>
-        <w:t>File extension of the JSP page is .jsp.</w:t>
+        <w:t>File extension of the JSP page is .</w:t>
+      </w:r>
+      <w:proofErr w:type="spellStart"/>
+      <w:r>
+        <w:t>jsp</w:t>
+      </w:r>
+      <w:proofErr w:type="spellEnd"/>
+      <w:r>
+        <w:t>.</w:t>
       </w:r>
     </w:p>
     <w:p>
@@ -2047,8 +2315,13 @@
         </w:numPr>
       </w:pPr>
       <w:r>
-        <w:t>Every JSP page has a URL which is by default its /pageName.jsp</w:t>
-      </w:r>
+        <w:t>Every JSP page has a URL which is by default its /</w:t>
+      </w:r>
+      <w:proofErr w:type="spellStart"/>
+      <w:r>
+        <w:t>pageName.jsp</w:t>
+      </w:r>
+      <w:proofErr w:type="spellEnd"/>
     </w:p>
     <w:p>
       <w:pPr>
@@ -2073,8 +2346,13 @@
       <w:r>
         <w:t xml:space="preserve">JSP pages has to create inside </w:t>
       </w:r>
-      <w:r>
-        <w:t>src/main/</w:t>
+      <w:proofErr w:type="spellStart"/>
+      <w:r>
+        <w:t>src</w:t>
+      </w:r>
+      <w:proofErr w:type="spellEnd"/>
+      <w:r>
+        <w:t>/main/</w:t>
       </w:r>
       <w:r>
         <w:t>webapp folder of the application</w:t>
@@ -2173,7 +2451,15 @@
         </w:numPr>
       </w:pPr>
       <w:r>
-        <w:t>Servlet Life cycle will be manage by Servlet Container.</w:t>
+        <w:t xml:space="preserve">Servlet Life cycle will be </w:t>
+      </w:r>
+      <w:proofErr w:type="gramStart"/>
+      <w:r>
+        <w:t>manage</w:t>
+      </w:r>
+      <w:proofErr w:type="gramEnd"/>
+      <w:r>
+        <w:t xml:space="preserve"> by Servlet Container.</w:t>
       </w:r>
     </w:p>
     <w:p>
@@ -2235,13 +2521,43 @@
       <w:r>
         <w:t xml:space="preserve">As part of this stage internally </w:t>
       </w:r>
+      <w:proofErr w:type="spellStart"/>
+      <w:proofErr w:type="gramStart"/>
       <w:r>
         <w:rPr>
           <w:b/>
           <w:bCs/>
           <w:highlight w:val="yellow"/>
         </w:rPr>
-        <w:t>init(ServletConfig)</w:t>
+        <w:t>init</w:t>
+      </w:r>
+      <w:proofErr w:type="spellEnd"/>
+      <w:r>
+        <w:rPr>
+          <w:b/>
+          <w:bCs/>
+          <w:highlight w:val="yellow"/>
+        </w:rPr>
+        <w:t>(</w:t>
+      </w:r>
+      <w:proofErr w:type="spellStart"/>
+      <w:proofErr w:type="gramEnd"/>
+      <w:r>
+        <w:rPr>
+          <w:b/>
+          <w:bCs/>
+          <w:highlight w:val="yellow"/>
+        </w:rPr>
+        <w:t>ServletConfig</w:t>
+      </w:r>
+      <w:proofErr w:type="spellEnd"/>
+      <w:r>
+        <w:rPr>
+          <w:b/>
+          <w:bCs/>
+          <w:highlight w:val="yellow"/>
+        </w:rPr>
+        <w:t>)</w:t>
       </w:r>
       <w:r>
         <w:t xml:space="preserve"> method gets called and it will call while creating an object of servlet after constructor. </w:t>
@@ -2256,7 +2572,23 @@
         </w:numPr>
       </w:pPr>
       <w:r>
-        <w:t xml:space="preserve">There is only one object of the servlet gets created so that init method </w:t>
+        <w:t xml:space="preserve">There </w:t>
+      </w:r>
+      <w:proofErr w:type="gramStart"/>
+      <w:r>
+        <w:t>is</w:t>
+      </w:r>
+      <w:proofErr w:type="gramEnd"/>
+      <w:r>
+        <w:t xml:space="preserve"> only one object of the servlet gets created so that </w:t>
+      </w:r>
+      <w:proofErr w:type="spellStart"/>
+      <w:r>
+        <w:t>init</w:t>
+      </w:r>
+      <w:proofErr w:type="spellEnd"/>
+      <w:r>
+        <w:t xml:space="preserve"> method </w:t>
       </w:r>
       <w:r>
         <w:rPr>
@@ -2333,13 +2665,23 @@
       <w:r>
         <w:t xml:space="preserve">As part of this stage internally </w:t>
       </w:r>
+      <w:proofErr w:type="gramStart"/>
       <w:r>
         <w:rPr>
           <w:b/>
           <w:bCs/>
           <w:highlight w:val="yellow"/>
         </w:rPr>
-        <w:t>service(req, resp)</w:t>
+        <w:t>service(</w:t>
+      </w:r>
+      <w:proofErr w:type="gramEnd"/>
+      <w:r>
+        <w:rPr>
+          <w:b/>
+          <w:bCs/>
+          <w:highlight w:val="yellow"/>
+        </w:rPr>
+        <w:t>req, resp)</w:t>
       </w:r>
       <w:r>
         <w:t xml:space="preserve"> methos gets called.</w:t>
@@ -2416,13 +2758,23 @@
         <w:lastRenderedPageBreak/>
         <w:t xml:space="preserve">As a part of this stage </w:t>
       </w:r>
+      <w:proofErr w:type="gramStart"/>
       <w:r>
         <w:rPr>
           <w:b/>
           <w:bCs/>
           <w:highlight w:val="yellow"/>
         </w:rPr>
-        <w:t>destroy()</w:t>
+        <w:t>destroy(</w:t>
+      </w:r>
+      <w:proofErr w:type="gramEnd"/>
+      <w:r>
+        <w:rPr>
+          <w:b/>
+          <w:bCs/>
+          <w:highlight w:val="yellow"/>
+        </w:rPr>
+        <w:t>)</w:t>
       </w:r>
       <w:r>
         <w:t xml:space="preserve"> methos will be called and it get called when object of the servlet gets deleted.</w:t>
@@ -2477,8 +2829,17 @@
           <w:b/>
           <w:bCs/>
         </w:rPr>
-        <w:t>JSP LifeCycle</w:t>
-      </w:r>
+        <w:t xml:space="preserve">JSP </w:t>
+      </w:r>
+      <w:proofErr w:type="spellStart"/>
+      <w:r>
+        <w:rPr>
+          <w:b/>
+          <w:bCs/>
+        </w:rPr>
+        <w:t>LifeCycle</w:t>
+      </w:r>
+      <w:proofErr w:type="spellEnd"/>
     </w:p>
     <w:p>
       <w:pPr>
@@ -2501,7 +2862,15 @@
         </w:numPr>
       </w:pPr>
       <w:r>
-        <w:t>There are 5 stage in the JSP life cycle</w:t>
+        <w:t xml:space="preserve">There are 5 </w:t>
+      </w:r>
+      <w:proofErr w:type="gramStart"/>
+      <w:r>
+        <w:t>stage</w:t>
+      </w:r>
+      <w:proofErr w:type="gramEnd"/>
+      <w:r>
+        <w:t xml:space="preserve"> in the JSP life cycle</w:t>
       </w:r>
     </w:p>
     <w:p>
@@ -2525,7 +2894,15 @@
         </w:numPr>
       </w:pPr>
       <w:r>
-        <w:t>The JSP Page (.jsp file) get converted into Servlet (.java file) by servlet container.</w:t>
+        <w:t>The JSP Page (.</w:t>
+      </w:r>
+      <w:proofErr w:type="spellStart"/>
+      <w:r>
+        <w:t>jsp</w:t>
+      </w:r>
+      <w:proofErr w:type="spellEnd"/>
+      <w:r>
+        <w:t xml:space="preserve"> file) get converted into Servlet (.java file) by servlet container.</w:t>
       </w:r>
     </w:p>
     <w:p>
@@ -2585,7 +2962,20 @@
         </w:numPr>
       </w:pPr>
       <w:r>
-        <w:t>Internally _jspInit() will be used.</w:t>
+        <w:t>Internally _</w:t>
+      </w:r>
+      <w:proofErr w:type="spellStart"/>
+      <w:proofErr w:type="gramStart"/>
+      <w:r>
+        <w:t>jspInit</w:t>
+      </w:r>
+      <w:proofErr w:type="spellEnd"/>
+      <w:r>
+        <w:t>(</w:t>
+      </w:r>
+      <w:proofErr w:type="gramEnd"/>
+      <w:r>
+        <w:t>) will be used.</w:t>
       </w:r>
     </w:p>
     <w:p>
@@ -2633,7 +3023,20 @@
         </w:numPr>
       </w:pPr>
       <w:r>
-        <w:t>Internally _jspServle() will be used.</w:t>
+        <w:t>Internally _</w:t>
+      </w:r>
+      <w:proofErr w:type="spellStart"/>
+      <w:proofErr w:type="gramStart"/>
+      <w:r>
+        <w:t>jspServle</w:t>
+      </w:r>
+      <w:proofErr w:type="spellEnd"/>
+      <w:r>
+        <w:t>(</w:t>
+      </w:r>
+      <w:proofErr w:type="gramEnd"/>
+      <w:r>
+        <w:t>) will be used.</w:t>
       </w:r>
     </w:p>
     <w:p>
@@ -2684,7 +3087,20 @@
         </w:numPr>
       </w:pPr>
       <w:r>
-        <w:t>Internally _jspDestroy() function gets called.</w:t>
+        <w:t>Internally _</w:t>
+      </w:r>
+      <w:proofErr w:type="spellStart"/>
+      <w:proofErr w:type="gramStart"/>
+      <w:r>
+        <w:t>jspDestroy</w:t>
+      </w:r>
+      <w:proofErr w:type="spellEnd"/>
+      <w:r>
+        <w:t>(</w:t>
+      </w:r>
+      <w:proofErr w:type="gramEnd"/>
+      <w:r>
+        <w:t>) function gets called.</w:t>
       </w:r>
     </w:p>
     <w:p>
@@ -2713,13 +3129,23 @@
           <w:u w:val="single"/>
         </w:rPr>
       </w:pPr>
+      <w:proofErr w:type="spellStart"/>
       <w:r>
         <w:rPr>
           <w:b/>
           <w:bCs/>
           <w:u w:val="single"/>
         </w:rPr>
-        <w:t>Jsp Scripting elements/Tag</w:t>
+        <w:t>Jsp</w:t>
+      </w:r>
+      <w:proofErr w:type="spellEnd"/>
+      <w:r>
+        <w:rPr>
+          <w:b/>
+          <w:bCs/>
+          <w:u w:val="single"/>
+        </w:rPr>
+        <w:t xml:space="preserve"> Scripting elements/Tag</w:t>
       </w:r>
     </w:p>
     <w:p>
@@ -2731,7 +3157,15 @@
         </w:numPr>
       </w:pPr>
       <w:r>
-        <w:t>Using this tags you can write a java code on JSP Page.</w:t>
+        <w:t xml:space="preserve">Using </w:t>
+      </w:r>
+      <w:proofErr w:type="gramStart"/>
+      <w:r>
+        <w:t>this tags</w:t>
+      </w:r>
+      <w:proofErr w:type="gramEnd"/>
+      <w:r>
+        <w:t xml:space="preserve"> you can write a java code on JSP Page.</w:t>
       </w:r>
     </w:p>
     <w:p>
@@ -2770,12 +3204,21 @@
           <w:bCs/>
         </w:rPr>
       </w:pPr>
-      <w:r>
-        <w:rPr>
-          <w:b/>
-          <w:bCs/>
-        </w:rPr>
-        <w:t>Scriptlet Tag</w:t>
+      <w:proofErr w:type="spellStart"/>
+      <w:r>
+        <w:rPr>
+          <w:b/>
+          <w:bCs/>
+        </w:rPr>
+        <w:t>Scriptlet</w:t>
+      </w:r>
+      <w:proofErr w:type="spellEnd"/>
+      <w:r>
+        <w:rPr>
+          <w:b/>
+          <w:bCs/>
+        </w:rPr>
+        <w:t xml:space="preserve"> Tag</w:t>
       </w:r>
     </w:p>
     <w:p>
@@ -2865,7 +3308,15 @@
         </w:numPr>
       </w:pPr>
       <w:r>
-        <w:t>This code is also added within service methos and inside out.print(&lt;expression&gt;)</w:t>
+        <w:t xml:space="preserve">This code is also added within service methos and inside </w:t>
+      </w:r>
+      <w:proofErr w:type="spellStart"/>
+      <w:r>
+        <w:t>out.print</w:t>
+      </w:r>
+      <w:proofErr w:type="spellEnd"/>
+      <w:r>
+        <w:t>(&lt;expression&gt;)</w:t>
       </w:r>
     </w:p>
     <w:p>
@@ -3020,7 +3471,15 @@
         </w:rPr>
       </w:pPr>
       <w:r>
-        <w:t>The object which are readily created on every jsp page.</w:t>
+        <w:t xml:space="preserve">The object which are readily created on every </w:t>
+      </w:r>
+      <w:proofErr w:type="spellStart"/>
+      <w:r>
+        <w:t>jsp</w:t>
+      </w:r>
+      <w:proofErr w:type="spellEnd"/>
+      <w:r>
+        <w:t xml:space="preserve"> page.</w:t>
       </w:r>
     </w:p>
     <w:p>
@@ -3060,7 +3519,28 @@
         </w:rPr>
       </w:pPr>
       <w:r>
-        <w:t xml:space="preserve">These Object are available within Service(_jspService()) method and hence these object </w:t>
+        <w:t>These Object are available within Service(_</w:t>
+      </w:r>
+      <w:proofErr w:type="spellStart"/>
+      <w:proofErr w:type="gramStart"/>
+      <w:r>
+        <w:t>jspService</w:t>
+      </w:r>
+      <w:proofErr w:type="spellEnd"/>
+      <w:r>
+        <w:t>(</w:t>
+      </w:r>
+      <w:proofErr w:type="gramEnd"/>
+      <w:r>
+        <w:t xml:space="preserve">)) method and hence </w:t>
+      </w:r>
+      <w:proofErr w:type="gramStart"/>
+      <w:r>
+        <w:t>these object</w:t>
+      </w:r>
+      <w:proofErr w:type="gramEnd"/>
+      <w:r>
+        <w:t xml:space="preserve"> </w:t>
       </w:r>
       <w:r>
         <w:rPr>
@@ -3068,7 +3548,25 @@
           <w:bCs/>
           <w:highlight w:val="yellow"/>
         </w:rPr>
-        <w:t>can be access on the JSP page only within scriptlet and expression tag</w:t>
+        <w:t xml:space="preserve">can be access on the JSP page only within </w:t>
+      </w:r>
+      <w:proofErr w:type="spellStart"/>
+      <w:r>
+        <w:rPr>
+          <w:b/>
+          <w:bCs/>
+          <w:highlight w:val="yellow"/>
+        </w:rPr>
+        <w:t>scriptlet</w:t>
+      </w:r>
+      <w:proofErr w:type="spellEnd"/>
+      <w:r>
+        <w:rPr>
+          <w:b/>
+          <w:bCs/>
+          <w:highlight w:val="yellow"/>
+        </w:rPr>
+        <w:t xml:space="preserve"> and expression tag</w:t>
       </w:r>
       <w:r>
         <w:t xml:space="preserve">. </w:t>
@@ -3173,9 +3671,11 @@
               <w:pStyle w:val="NoSpacing"/>
               <w:jc w:val="both"/>
             </w:pPr>
+            <w:proofErr w:type="spellStart"/>
             <w:r>
               <w:t>HttpServeltRequest</w:t>
             </w:r>
+            <w:proofErr w:type="spellEnd"/>
           </w:p>
         </w:tc>
       </w:tr>
@@ -3203,9 +3703,11 @@
               <w:pStyle w:val="NoSpacing"/>
               <w:jc w:val="both"/>
             </w:pPr>
+            <w:proofErr w:type="spellStart"/>
             <w:r>
               <w:t>HttpServletResponse</w:t>
             </w:r>
+            <w:proofErr w:type="spellEnd"/>
           </w:p>
         </w:tc>
       </w:tr>
@@ -3233,9 +3735,11 @@
               <w:pStyle w:val="NoSpacing"/>
               <w:jc w:val="both"/>
             </w:pPr>
+            <w:proofErr w:type="spellStart"/>
             <w:r>
               <w:t>HttpSession</w:t>
             </w:r>
+            <w:proofErr w:type="spellEnd"/>
           </w:p>
         </w:tc>
       </w:tr>
@@ -3293,9 +3797,11 @@
               <w:pStyle w:val="NoSpacing"/>
               <w:jc w:val="both"/>
             </w:pPr>
+            <w:proofErr w:type="spellStart"/>
             <w:r>
               <w:t>ServletContext</w:t>
             </w:r>
+            <w:proofErr w:type="spellEnd"/>
           </w:p>
         </w:tc>
       </w:tr>
@@ -3323,9 +3829,11 @@
               <w:pStyle w:val="NoSpacing"/>
               <w:jc w:val="both"/>
             </w:pPr>
+            <w:proofErr w:type="spellStart"/>
             <w:r>
               <w:t>JspWriter</w:t>
             </w:r>
+            <w:proofErr w:type="spellEnd"/>
           </w:p>
         </w:tc>
       </w:tr>
@@ -3339,9 +3847,11 @@
               <w:pStyle w:val="NoSpacing"/>
               <w:jc w:val="both"/>
             </w:pPr>
+            <w:proofErr w:type="spellStart"/>
             <w:r>
               <w:t>pageContext</w:t>
             </w:r>
+            <w:proofErr w:type="spellEnd"/>
           </w:p>
         </w:tc>
         <w:tc>
@@ -3353,9 +3863,11 @@
               <w:pStyle w:val="NoSpacing"/>
               <w:jc w:val="both"/>
             </w:pPr>
+            <w:proofErr w:type="spellStart"/>
             <w:r>
               <w:t>PageContext</w:t>
             </w:r>
+            <w:proofErr w:type="spellEnd"/>
           </w:p>
         </w:tc>
       </w:tr>
@@ -3413,9 +3925,11 @@
               <w:pStyle w:val="NoSpacing"/>
               <w:jc w:val="both"/>
             </w:pPr>
+            <w:proofErr w:type="spellStart"/>
             <w:r>
               <w:t>ServletConfig</w:t>
             </w:r>
+            <w:proofErr w:type="spellEnd"/>
           </w:p>
         </w:tc>
       </w:tr>
@@ -3497,8 +4011,16 @@
           <w:ilvl w:val="1"/>
           <w:numId w:val="17"/>
         </w:numPr>
-      </w:pPr>
-      <w:r>
+        <w:rPr>
+          <w:b/>
+          <w:bCs/>
+        </w:rPr>
+      </w:pPr>
+      <w:r>
+        <w:rPr>
+          <w:b/>
+          <w:bCs/>
+        </w:rPr>
         <w:t>Hidden Form Field</w:t>
       </w:r>
     </w:p>
@@ -3511,7 +4033,13 @@
         </w:numPr>
       </w:pPr>
       <w:r>
-        <w:t>When new request gets generated using Form tab and submit button.</w:t>
+        <w:t>When new request gets generated using Form ta</w:t>
+      </w:r>
+      <w:r>
+        <w:t>g</w:t>
+      </w:r>
+      <w:r>
+        <w:t xml:space="preserve"> and submit button.</w:t>
       </w:r>
     </w:p>
     <w:p>
@@ -3533,8 +4061,16 @@
           <w:ilvl w:val="1"/>
           <w:numId w:val="17"/>
         </w:numPr>
-      </w:pPr>
-      <w:r>
+        <w:rPr>
+          <w:b/>
+          <w:bCs/>
+        </w:rPr>
+      </w:pPr>
+      <w:r>
+        <w:rPr>
+          <w:b/>
+          <w:bCs/>
+        </w:rPr>
         <w:t>URL rewriting</w:t>
       </w:r>
     </w:p>
@@ -3559,7 +4095,15 @@
         </w:numPr>
       </w:pPr>
       <w:r>
-        <w:t>In this case you can add a parameters inside URL manually by rewriting the URL.</w:t>
+        <w:t xml:space="preserve">In this case you can add a </w:t>
+      </w:r>
+      <w:proofErr w:type="gramStart"/>
+      <w:r>
+        <w:t>parameters</w:t>
+      </w:r>
+      <w:proofErr w:type="gramEnd"/>
+      <w:r>
+        <w:t xml:space="preserve"> inside URL manually by rewriting the URL.</w:t>
       </w:r>
     </w:p>
     <w:p>
@@ -3579,8 +4123,16 @@
           <w:ilvl w:val="1"/>
           <w:numId w:val="17"/>
         </w:numPr>
-      </w:pPr>
-      <w:r>
+        <w:rPr>
+          <w:b/>
+          <w:bCs/>
+        </w:rPr>
+      </w:pPr>
+      <w:r>
+        <w:rPr>
+          <w:b/>
+          <w:bCs/>
+        </w:rPr>
         <w:lastRenderedPageBreak/>
         <w:t xml:space="preserve">Cookie </w:t>
       </w:r>
@@ -3604,10 +4156,20 @@
           <w:ilvl w:val="1"/>
           <w:numId w:val="17"/>
         </w:numPr>
-      </w:pPr>
-      <w:r>
+        <w:rPr>
+          <w:b/>
+          <w:bCs/>
+        </w:rPr>
+      </w:pPr>
+      <w:proofErr w:type="spellStart"/>
+      <w:r>
+        <w:rPr>
+          <w:b/>
+          <w:bCs/>
+        </w:rPr>
         <w:t>HttpSession</w:t>
       </w:r>
+      <w:proofErr w:type="spellEnd"/>
     </w:p>
     <w:p>
       <w:pPr>
@@ -3618,7 +4180,15 @@
         </w:numPr>
       </w:pPr>
       <w:r>
-        <w:t>User data will be save at the server side and can be access anytime within session at the server</w:t>
+        <w:t xml:space="preserve">User data will be </w:t>
+      </w:r>
+      <w:proofErr w:type="gramStart"/>
+      <w:r>
+        <w:t>save</w:t>
+      </w:r>
+      <w:proofErr w:type="gramEnd"/>
+      <w:r>
+        <w:t xml:space="preserve"> at the server side and can be access anytime within session at the server</w:t>
       </w:r>
       <w:r>
         <w:t>.</w:t>
@@ -3644,7 +4214,7 @@
           <w:noProof/>
         </w:rPr>
         <w:drawing>
-          <wp:inline distT="0" distB="0" distL="0" distR="0" wp14:anchorId="675713B0" wp14:editId="03698A7A">
+          <wp:inline distT="0" distB="0" distL="0" distR="0" wp14:anchorId="675713B0" wp14:editId="3710D383">
             <wp:extent cx="5943600" cy="2643505"/>
             <wp:effectExtent l="0" t="0" r="0" b="4445"/>
             <wp:docPr id="979730882" name="Picture 1"/>

</xml_diff>

<commit_message>
JSP Servlet MVC Intro
JSP Servlet MVC Intro
</commit_message>
<xml_diff>
--- a/docs/notes/JSP_Servlet.docx
+++ b/docs/notes/JSP_Servlet.docx
@@ -392,8 +392,13 @@
         </w:numPr>
       </w:pPr>
       <w:r>
-        <w:t>Configure tomcat into Intellji</w:t>
-      </w:r>
+        <w:t xml:space="preserve">Configure tomcat into </w:t>
+      </w:r>
+      <w:proofErr w:type="spellStart"/>
+      <w:r>
+        <w:t>Intellji</w:t>
+      </w:r>
+      <w:proofErr w:type="spellEnd"/>
     </w:p>
     <w:p>
       <w:pPr>
@@ -589,7 +594,15 @@
         <w:t xml:space="preserve">right </w:t>
       </w:r>
       <w:r>
-        <w:t>top of the Inteillj. Select “Edit Configuration” Option</w:t>
+        <w:t xml:space="preserve">top of the </w:t>
+      </w:r>
+      <w:proofErr w:type="spellStart"/>
+      <w:r>
+        <w:t>Inteillj</w:t>
+      </w:r>
+      <w:proofErr w:type="spellEnd"/>
+      <w:r>
+        <w:t>. Select “Edit Configuration” Option</w:t>
       </w:r>
     </w:p>
     <w:p>
@@ -622,7 +635,15 @@
         <w:t>n</w:t>
       </w:r>
       <w:r>
-        <w:t xml:space="preserve"> Application name.</w:t>
+        <w:t xml:space="preserve"> </w:t>
+      </w:r>
+      <w:proofErr w:type="gramStart"/>
+      <w:r>
+        <w:t>Application</w:t>
+      </w:r>
+      <w:proofErr w:type="gramEnd"/>
+      <w:r>
+        <w:t xml:space="preserve"> name.</w:t>
       </w:r>
     </w:p>
     <w:p>
@@ -646,7 +667,17 @@
         </w:numPr>
       </w:pPr>
       <w:r>
-        <w:t>Click on ‘+’ button on new window then navigate to a path where you extracted the tomcat server and select a parent folder which has bin,conf folders.</w:t>
+        <w:t xml:space="preserve">Click on ‘+’ button on new window then navigate to a path where you extracted the tomcat server and select a parent folder which has </w:t>
+      </w:r>
+      <w:proofErr w:type="spellStart"/>
+      <w:proofErr w:type="gramStart"/>
+      <w:r>
+        <w:t>bin,conf</w:t>
+      </w:r>
+      <w:proofErr w:type="spellEnd"/>
+      <w:proofErr w:type="gramEnd"/>
+      <w:r>
+        <w:t xml:space="preserve"> folders.</w:t>
       </w:r>
     </w:p>
     <w:p>
@@ -869,13 +900,29 @@
         </w:numPr>
       </w:pPr>
       <w:r>
-        <w:t xml:space="preserve">Servlets gets created </w:t>
+        <w:t xml:space="preserve">Servlets </w:t>
+      </w:r>
+      <w:proofErr w:type="gramStart"/>
+      <w:r>
+        <w:t>gets</w:t>
+      </w:r>
+      <w:proofErr w:type="gramEnd"/>
+      <w:r>
+        <w:t xml:space="preserve"> created </w:t>
       </w:r>
       <w:r>
         <w:t>inside</w:t>
       </w:r>
       <w:r>
-        <w:t xml:space="preserve"> src/main/java</w:t>
+        <w:t xml:space="preserve"> </w:t>
+      </w:r>
+      <w:proofErr w:type="spellStart"/>
+      <w:r>
+        <w:t>src</w:t>
+      </w:r>
+      <w:proofErr w:type="spellEnd"/>
+      <w:r>
+        <w:t>/main/java</w:t>
       </w:r>
     </w:p>
     <w:p>
@@ -937,11 +984,59 @@
       </w:r>
       <w:r>
         <w:br/>
-        <w:t xml:space="preserve">    &lt;groupId&gt;jakarta.servlet&lt;/groupId&gt;</w:t>
+        <w:t xml:space="preserve">    &lt;</w:t>
+      </w:r>
+      <w:proofErr w:type="spellStart"/>
+      <w:r>
+        <w:t>groupId</w:t>
+      </w:r>
+      <w:proofErr w:type="spellEnd"/>
+      <w:r>
+        <w:t>&gt;</w:t>
+      </w:r>
+      <w:proofErr w:type="spellStart"/>
+      <w:r>
+        <w:t>jakarta.servlet</w:t>
+      </w:r>
+      <w:proofErr w:type="spellEnd"/>
+      <w:r>
+        <w:t>&lt;/</w:t>
+      </w:r>
+      <w:proofErr w:type="spellStart"/>
+      <w:r>
+        <w:t>groupId</w:t>
+      </w:r>
+      <w:proofErr w:type="spellEnd"/>
+      <w:r>
+        <w:t>&gt;</w:t>
       </w:r>
       <w:r>
         <w:br/>
-        <w:t xml:space="preserve">    &lt;artifactId&gt;jakarta.servlet-api&lt;/artifactId&gt;</w:t>
+        <w:t xml:space="preserve">    &lt;</w:t>
+      </w:r>
+      <w:proofErr w:type="spellStart"/>
+      <w:r>
+        <w:t>artifactId</w:t>
+      </w:r>
+      <w:proofErr w:type="spellEnd"/>
+      <w:r>
+        <w:t>&gt;</w:t>
+      </w:r>
+      <w:proofErr w:type="spellStart"/>
+      <w:r>
+        <w:t>jakarta.servlet-api</w:t>
+      </w:r>
+      <w:proofErr w:type="spellEnd"/>
+      <w:r>
+        <w:t>&lt;/</w:t>
+      </w:r>
+      <w:proofErr w:type="spellStart"/>
+      <w:r>
+        <w:t>artifactId</w:t>
+      </w:r>
+      <w:proofErr w:type="spellEnd"/>
+      <w:r>
+        <w:t>&gt;</w:t>
       </w:r>
       <w:r>
         <w:br/>
@@ -1016,17 +1111,34 @@
         <w:pStyle w:val="NoSpacing"/>
       </w:pPr>
       <w:r>
-        <w:t>Cleans and Build the application</w:t>
+        <w:t xml:space="preserve">Cleans and </w:t>
+      </w:r>
+      <w:proofErr w:type="gramStart"/>
+      <w:r>
+        <w:t>Build</w:t>
+      </w:r>
+      <w:proofErr w:type="gramEnd"/>
+      <w:r>
+        <w:t xml:space="preserve"> the application</w:t>
       </w:r>
       <w:r>
         <w:t xml:space="preserve"> (</w:t>
       </w:r>
-      <w:r>
-        <w:rPr>
-          <w:b/>
-          <w:bCs/>
-        </w:rPr>
-        <w:t>mvn clean install</w:t>
+      <w:proofErr w:type="spellStart"/>
+      <w:r>
+        <w:rPr>
+          <w:b/>
+          <w:bCs/>
+        </w:rPr>
+        <w:t>mvn</w:t>
+      </w:r>
+      <w:proofErr w:type="spellEnd"/>
+      <w:r>
+        <w:rPr>
+          <w:b/>
+          <w:bCs/>
+        </w:rPr>
+        <w:t xml:space="preserve"> clean install</w:t>
       </w:r>
       <w:r>
         <w:t>)</w:t>
@@ -1125,7 +1237,15 @@
         </w:numPr>
       </w:pPr>
       <w:r>
-        <w:t>Create a Java class (which must not contains main method).</w:t>
+        <w:t xml:space="preserve">Create a Java class (which must not </w:t>
+      </w:r>
+      <w:proofErr w:type="gramStart"/>
+      <w:r>
+        <w:t>contains</w:t>
+      </w:r>
+      <w:proofErr w:type="gramEnd"/>
+      <w:r>
+        <w:t xml:space="preserve"> main method).</w:t>
       </w:r>
     </w:p>
     <w:p>
@@ -1176,6 +1296,7 @@
       <w:r>
         <w:t xml:space="preserve">Extends </w:t>
       </w:r>
+      <w:proofErr w:type="spellStart"/>
       <w:r>
         <w:rPr>
           <w:b/>
@@ -1190,6 +1311,7 @@
         </w:rPr>
         <w:t>Servlet</w:t>
       </w:r>
+      <w:proofErr w:type="spellEnd"/>
       <w:r>
         <w:rPr>
           <w:b/>
@@ -1212,6 +1334,7 @@
       <w:r>
         <w:t xml:space="preserve">Extends </w:t>
       </w:r>
+      <w:proofErr w:type="spellStart"/>
       <w:r>
         <w:rPr>
           <w:b/>
@@ -1228,6 +1351,7 @@
         </w:rPr>
         <w:t>Servlet</w:t>
       </w:r>
+      <w:proofErr w:type="spellEnd"/>
       <w:r>
         <w:rPr>
           <w:b/>
@@ -1297,8 +1421,13 @@
         </w:numPr>
       </w:pPr>
       <w:r>
-        <w:t>Use small cases to define url</w:t>
-      </w:r>
+        <w:t xml:space="preserve">Use small cases to define </w:t>
+      </w:r>
+      <w:proofErr w:type="spellStart"/>
+      <w:r>
+        <w:t>url</w:t>
+      </w:r>
+      <w:proofErr w:type="spellEnd"/>
     </w:p>
     <w:p>
       <w:pPr>
@@ -1434,7 +1563,15 @@
         </w:numPr>
       </w:pPr>
       <w:r>
-        <w:t>Parameters has 2 parts Key and value</w:t>
+        <w:t xml:space="preserve">Parameters </w:t>
+      </w:r>
+      <w:proofErr w:type="gramStart"/>
+      <w:r>
+        <w:t>has</w:t>
+      </w:r>
+      <w:proofErr w:type="gramEnd"/>
+      <w:r>
+        <w:t xml:space="preserve"> 2 parts Key and value</w:t>
       </w:r>
       <w:r>
         <w:br/>
@@ -1454,7 +1591,15 @@
         </w:numPr>
       </w:pPr>
       <w:r>
-        <w:t>There can be more than one parameters present in the URL and those are separated by ‘&amp;’</w:t>
+        <w:t xml:space="preserve">There can be more than one </w:t>
+      </w:r>
+      <w:proofErr w:type="gramStart"/>
+      <w:r>
+        <w:t>parameters</w:t>
+      </w:r>
+      <w:proofErr w:type="gramEnd"/>
+      <w:r>
+        <w:t xml:space="preserve"> present in the URL and those are separated by ‘&amp;’</w:t>
       </w:r>
     </w:p>
     <w:p>
@@ -1513,7 +1658,15 @@
         </w:numPr>
       </w:pPr>
       <w:r>
-        <w:t>Using sendRedirect for servle</w:t>
+        <w:t xml:space="preserve">Using </w:t>
+      </w:r>
+      <w:proofErr w:type="spellStart"/>
+      <w:r>
+        <w:t>sendRedirect</w:t>
+      </w:r>
+      <w:proofErr w:type="spellEnd"/>
+      <w:r>
+        <w:t xml:space="preserve"> for servle</w:t>
       </w:r>
       <w:r>
         <w:t>t</w:t>
@@ -1615,20 +1768,50 @@
         </w:numPr>
       </w:pPr>
       <w:r>
-        <w:t>Can set and get the attribute manually using following  methods</w:t>
-      </w:r>
+        <w:t xml:space="preserve">Can set and get the attribute manually using </w:t>
+      </w:r>
+      <w:proofErr w:type="gramStart"/>
+      <w:r>
+        <w:t>following  methods</w:t>
+      </w:r>
+      <w:proofErr w:type="gramEnd"/>
     </w:p>
     <w:p>
       <w:pPr>
         <w:pStyle w:val="NoSpacing"/>
         <w:ind w:left="720"/>
       </w:pPr>
-      <w:r>
-        <w:t>setAttribute(“KEY”, Object);</w:t>
+      <w:proofErr w:type="spellStart"/>
+      <w:proofErr w:type="gramStart"/>
+      <w:r>
+        <w:t>setAttribute</w:t>
+      </w:r>
+      <w:proofErr w:type="spellEnd"/>
+      <w:r>
+        <w:t>(</w:t>
+      </w:r>
+      <w:proofErr w:type="gramEnd"/>
+      <w:r>
+        <w:t>“KEY”, Object);</w:t>
       </w:r>
       <w:r>
         <w:br/>
-        <w:t>getAttribute(“KEY”) : Object</w:t>
+      </w:r>
+      <w:proofErr w:type="spellStart"/>
+      <w:r>
+        <w:t>getAttribute</w:t>
+      </w:r>
+      <w:proofErr w:type="spellEnd"/>
+      <w:r>
+        <w:t>(“KEY”</w:t>
+      </w:r>
+      <w:proofErr w:type="gramStart"/>
+      <w:r>
+        <w:t>) :</w:t>
+      </w:r>
+      <w:proofErr w:type="gramEnd"/>
+      <w:r>
+        <w:t xml:space="preserve"> Object</w:t>
       </w:r>
       <w:r>
         <w:br/>
@@ -1774,8 +1957,21 @@
         <w:pStyle w:val="NoSpacing"/>
         <w:ind w:left="2160"/>
       </w:pPr>
-      <w:r>
-        <w:t>RequestDispatcher des = requestObj.getRequestDispatcher(“&lt;URL&gt;”);</w:t>
+      <w:proofErr w:type="spellStart"/>
+      <w:r>
+        <w:t>RequestDispatcher</w:t>
+      </w:r>
+      <w:proofErr w:type="spellEnd"/>
+      <w:r>
+        <w:t xml:space="preserve"> des = </w:t>
+      </w:r>
+      <w:proofErr w:type="spellStart"/>
+      <w:r>
+        <w:t>requestObj.getRequestDispatcher</w:t>
+      </w:r>
+      <w:proofErr w:type="spellEnd"/>
+      <w:r>
+        <w:t>(“&lt;URL&gt;”);</w:t>
       </w:r>
     </w:p>
     <w:p>
@@ -1783,8 +1979,34 @@
         <w:pStyle w:val="NoSpacing"/>
         <w:ind w:left="2160"/>
       </w:pPr>
-      <w:r>
-        <w:t>des.forward(requestObj, responseObj);</w:t>
+      <w:proofErr w:type="spellStart"/>
+      <w:r>
+        <w:t>des.</w:t>
+      </w:r>
+      <w:proofErr w:type="gramStart"/>
+      <w:r>
+        <w:t>forward</w:t>
+      </w:r>
+      <w:proofErr w:type="spellEnd"/>
+      <w:r>
+        <w:t>(</w:t>
+      </w:r>
+      <w:proofErr w:type="spellStart"/>
+      <w:proofErr w:type="gramEnd"/>
+      <w:r>
+        <w:t>requestObj</w:t>
+      </w:r>
+      <w:proofErr w:type="spellEnd"/>
+      <w:r>
+        <w:t xml:space="preserve">, </w:t>
+      </w:r>
+      <w:proofErr w:type="spellStart"/>
+      <w:r>
+        <w:t>responseObj</w:t>
+      </w:r>
+      <w:proofErr w:type="spellEnd"/>
+      <w:r>
+        <w:t>);</w:t>
       </w:r>
     </w:p>
     <w:p>
@@ -1792,8 +2014,31 @@
         <w:pStyle w:val="NoSpacing"/>
         <w:ind w:left="2160"/>
       </w:pPr>
-      <w:r>
-        <w:t>des.include(requestObj, responseObj);</w:t>
+      <w:proofErr w:type="spellStart"/>
+      <w:proofErr w:type="gramStart"/>
+      <w:r>
+        <w:t>des.include</w:t>
+      </w:r>
+      <w:proofErr w:type="spellEnd"/>
+      <w:proofErr w:type="gramEnd"/>
+      <w:r>
+        <w:t>(</w:t>
+      </w:r>
+      <w:proofErr w:type="spellStart"/>
+      <w:r>
+        <w:t>requestObj</w:t>
+      </w:r>
+      <w:proofErr w:type="spellEnd"/>
+      <w:r>
+        <w:t xml:space="preserve">, </w:t>
+      </w:r>
+      <w:proofErr w:type="spellStart"/>
+      <w:r>
+        <w:t>responseObj</w:t>
+      </w:r>
+      <w:proofErr w:type="spellEnd"/>
+      <w:r>
+        <w:t>);</w:t>
       </w:r>
     </w:p>
     <w:p>
@@ -1868,7 +2113,14 @@
       </w:r>
       <w:r>
         <w:br/>
-        <w:t>responseObj.sendRedirect(“&lt;URL&gt;”);</w:t>
+      </w:r>
+      <w:proofErr w:type="spellStart"/>
+      <w:r>
+        <w:t>responseObj.sendRedirect</w:t>
+      </w:r>
+      <w:proofErr w:type="spellEnd"/>
+      <w:r>
+        <w:t>(“&lt;URL&gt;”);</w:t>
       </w:r>
     </w:p>
     <w:p>
@@ -1969,7 +2221,15 @@
         </w:numPr>
       </w:pPr>
       <w:r>
-        <w:t>JSP is use to create a dynamic web pages.</w:t>
+        <w:t xml:space="preserve">JSP is use to create a dynamic web </w:t>
+      </w:r>
+      <w:proofErr w:type="gramStart"/>
+      <w:r>
+        <w:t>pages</w:t>
+      </w:r>
+      <w:proofErr w:type="gramEnd"/>
+      <w:r>
+        <w:t>.</w:t>
       </w:r>
     </w:p>
     <w:p>
@@ -2035,7 +2295,15 @@
         </w:numPr>
       </w:pPr>
       <w:r>
-        <w:t>File extension of the JSP page is .jsp.</w:t>
+        <w:t>File extension of the JSP page is .</w:t>
+      </w:r>
+      <w:proofErr w:type="spellStart"/>
+      <w:r>
+        <w:t>jsp</w:t>
+      </w:r>
+      <w:proofErr w:type="spellEnd"/>
+      <w:r>
+        <w:t>.</w:t>
       </w:r>
     </w:p>
     <w:p>
@@ -2047,8 +2315,13 @@
         </w:numPr>
       </w:pPr>
       <w:r>
-        <w:t>Every JSP page has a URL which is by default its /pageName.jsp</w:t>
-      </w:r>
+        <w:t>Every JSP page has a URL which is by default its /</w:t>
+      </w:r>
+      <w:proofErr w:type="spellStart"/>
+      <w:r>
+        <w:t>pageName.jsp</w:t>
+      </w:r>
+      <w:proofErr w:type="spellEnd"/>
     </w:p>
     <w:p>
       <w:pPr>
@@ -2073,8 +2346,13 @@
       <w:r>
         <w:t xml:space="preserve">JSP pages has to create inside </w:t>
       </w:r>
-      <w:r>
-        <w:t>src/main/</w:t>
+      <w:proofErr w:type="spellStart"/>
+      <w:r>
+        <w:t>src</w:t>
+      </w:r>
+      <w:proofErr w:type="spellEnd"/>
+      <w:r>
+        <w:t>/main/</w:t>
       </w:r>
       <w:r>
         <w:t>webapp folder of the application</w:t>
@@ -2173,7 +2451,15 @@
         </w:numPr>
       </w:pPr>
       <w:r>
-        <w:t>Servlet Life cycle will be manage by Servlet Container.</w:t>
+        <w:t xml:space="preserve">Servlet Life cycle will be </w:t>
+      </w:r>
+      <w:proofErr w:type="gramStart"/>
+      <w:r>
+        <w:t>manage</w:t>
+      </w:r>
+      <w:proofErr w:type="gramEnd"/>
+      <w:r>
+        <w:t xml:space="preserve"> by Servlet Container.</w:t>
       </w:r>
     </w:p>
     <w:p>
@@ -2235,13 +2521,43 @@
       <w:r>
         <w:t xml:space="preserve">As part of this stage internally </w:t>
       </w:r>
+      <w:proofErr w:type="spellStart"/>
+      <w:proofErr w:type="gramStart"/>
       <w:r>
         <w:rPr>
           <w:b/>
           <w:bCs/>
           <w:highlight w:val="yellow"/>
         </w:rPr>
-        <w:t>init(ServletConfig)</w:t>
+        <w:t>init</w:t>
+      </w:r>
+      <w:proofErr w:type="spellEnd"/>
+      <w:r>
+        <w:rPr>
+          <w:b/>
+          <w:bCs/>
+          <w:highlight w:val="yellow"/>
+        </w:rPr>
+        <w:t>(</w:t>
+      </w:r>
+      <w:proofErr w:type="spellStart"/>
+      <w:proofErr w:type="gramEnd"/>
+      <w:r>
+        <w:rPr>
+          <w:b/>
+          <w:bCs/>
+          <w:highlight w:val="yellow"/>
+        </w:rPr>
+        <w:t>ServletConfig</w:t>
+      </w:r>
+      <w:proofErr w:type="spellEnd"/>
+      <w:r>
+        <w:rPr>
+          <w:b/>
+          <w:bCs/>
+          <w:highlight w:val="yellow"/>
+        </w:rPr>
+        <w:t>)</w:t>
       </w:r>
       <w:r>
         <w:t xml:space="preserve"> method gets called and it will call while creating an object of servlet after constructor. </w:t>
@@ -2256,7 +2572,23 @@
         </w:numPr>
       </w:pPr>
       <w:r>
-        <w:t xml:space="preserve">There is only one object of the servlet gets created so that init method </w:t>
+        <w:t xml:space="preserve">There </w:t>
+      </w:r>
+      <w:proofErr w:type="gramStart"/>
+      <w:r>
+        <w:t>is</w:t>
+      </w:r>
+      <w:proofErr w:type="gramEnd"/>
+      <w:r>
+        <w:t xml:space="preserve"> only one object of the servlet gets created so that </w:t>
+      </w:r>
+      <w:proofErr w:type="spellStart"/>
+      <w:r>
+        <w:t>init</w:t>
+      </w:r>
+      <w:proofErr w:type="spellEnd"/>
+      <w:r>
+        <w:t xml:space="preserve"> method </w:t>
       </w:r>
       <w:r>
         <w:rPr>
@@ -2333,13 +2665,23 @@
       <w:r>
         <w:t xml:space="preserve">As part of this stage internally </w:t>
       </w:r>
+      <w:proofErr w:type="gramStart"/>
       <w:r>
         <w:rPr>
           <w:b/>
           <w:bCs/>
           <w:highlight w:val="yellow"/>
         </w:rPr>
-        <w:t>service(req, resp)</w:t>
+        <w:t>service(</w:t>
+      </w:r>
+      <w:proofErr w:type="gramEnd"/>
+      <w:r>
+        <w:rPr>
+          <w:b/>
+          <w:bCs/>
+          <w:highlight w:val="yellow"/>
+        </w:rPr>
+        <w:t>req, resp)</w:t>
       </w:r>
       <w:r>
         <w:t xml:space="preserve"> methos gets called.</w:t>
@@ -2416,13 +2758,23 @@
         <w:lastRenderedPageBreak/>
         <w:t xml:space="preserve">As a part of this stage </w:t>
       </w:r>
+      <w:proofErr w:type="gramStart"/>
       <w:r>
         <w:rPr>
           <w:b/>
           <w:bCs/>
           <w:highlight w:val="yellow"/>
         </w:rPr>
-        <w:t>destroy()</w:t>
+        <w:t>destroy(</w:t>
+      </w:r>
+      <w:proofErr w:type="gramEnd"/>
+      <w:r>
+        <w:rPr>
+          <w:b/>
+          <w:bCs/>
+          <w:highlight w:val="yellow"/>
+        </w:rPr>
+        <w:t>)</w:t>
       </w:r>
       <w:r>
         <w:t xml:space="preserve"> methos will be called and it get called when object of the servlet gets deleted.</w:t>
@@ -2477,8 +2829,17 @@
           <w:b/>
           <w:bCs/>
         </w:rPr>
-        <w:t>JSP LifeCycle</w:t>
-      </w:r>
+        <w:t xml:space="preserve">JSP </w:t>
+      </w:r>
+      <w:proofErr w:type="spellStart"/>
+      <w:r>
+        <w:rPr>
+          <w:b/>
+          <w:bCs/>
+        </w:rPr>
+        <w:t>LifeCycle</w:t>
+      </w:r>
+      <w:proofErr w:type="spellEnd"/>
     </w:p>
     <w:p>
       <w:pPr>
@@ -2501,7 +2862,15 @@
         </w:numPr>
       </w:pPr>
       <w:r>
-        <w:t>There are 5 stage in the JSP life cycle</w:t>
+        <w:t xml:space="preserve">There are 5 </w:t>
+      </w:r>
+      <w:proofErr w:type="gramStart"/>
+      <w:r>
+        <w:t>stage</w:t>
+      </w:r>
+      <w:proofErr w:type="gramEnd"/>
+      <w:r>
+        <w:t xml:space="preserve"> in the JSP life cycle</w:t>
       </w:r>
     </w:p>
     <w:p>
@@ -2525,7 +2894,15 @@
         </w:numPr>
       </w:pPr>
       <w:r>
-        <w:t>The JSP Page (.jsp file) get converted into Servlet (.java file) by servlet container.</w:t>
+        <w:t>The JSP Page (.</w:t>
+      </w:r>
+      <w:proofErr w:type="spellStart"/>
+      <w:r>
+        <w:t>jsp</w:t>
+      </w:r>
+      <w:proofErr w:type="spellEnd"/>
+      <w:r>
+        <w:t xml:space="preserve"> file) get converted into Servlet (.java file) by servlet container.</w:t>
       </w:r>
     </w:p>
     <w:p>
@@ -2585,7 +2962,20 @@
         </w:numPr>
       </w:pPr>
       <w:r>
-        <w:t>Internally _jspInit() will be used.</w:t>
+        <w:t>Internally _</w:t>
+      </w:r>
+      <w:proofErr w:type="spellStart"/>
+      <w:proofErr w:type="gramStart"/>
+      <w:r>
+        <w:t>jspInit</w:t>
+      </w:r>
+      <w:proofErr w:type="spellEnd"/>
+      <w:r>
+        <w:t>(</w:t>
+      </w:r>
+      <w:proofErr w:type="gramEnd"/>
+      <w:r>
+        <w:t>) will be used.</w:t>
       </w:r>
     </w:p>
     <w:p>
@@ -2633,7 +3023,20 @@
         </w:numPr>
       </w:pPr>
       <w:r>
-        <w:t>Internally _jspServle() will be used.</w:t>
+        <w:t>Internally _</w:t>
+      </w:r>
+      <w:proofErr w:type="spellStart"/>
+      <w:proofErr w:type="gramStart"/>
+      <w:r>
+        <w:t>jspServle</w:t>
+      </w:r>
+      <w:proofErr w:type="spellEnd"/>
+      <w:r>
+        <w:t>(</w:t>
+      </w:r>
+      <w:proofErr w:type="gramEnd"/>
+      <w:r>
+        <w:t>) will be used.</w:t>
       </w:r>
     </w:p>
     <w:p>
@@ -2684,7 +3087,20 @@
         </w:numPr>
       </w:pPr>
       <w:r>
-        <w:t>Internally _jspDestroy() function gets called.</w:t>
+        <w:t>Internally _</w:t>
+      </w:r>
+      <w:proofErr w:type="spellStart"/>
+      <w:proofErr w:type="gramStart"/>
+      <w:r>
+        <w:t>jspDestroy</w:t>
+      </w:r>
+      <w:proofErr w:type="spellEnd"/>
+      <w:r>
+        <w:t>(</w:t>
+      </w:r>
+      <w:proofErr w:type="gramEnd"/>
+      <w:r>
+        <w:t>) function gets called.</w:t>
       </w:r>
     </w:p>
     <w:p>
@@ -2713,13 +3129,23 @@
           <w:u w:val="single"/>
         </w:rPr>
       </w:pPr>
+      <w:proofErr w:type="spellStart"/>
       <w:r>
         <w:rPr>
           <w:b/>
           <w:bCs/>
           <w:u w:val="single"/>
         </w:rPr>
-        <w:t>Jsp Scripting elements/Tag</w:t>
+        <w:t>Jsp</w:t>
+      </w:r>
+      <w:proofErr w:type="spellEnd"/>
+      <w:r>
+        <w:rPr>
+          <w:b/>
+          <w:bCs/>
+          <w:u w:val="single"/>
+        </w:rPr>
+        <w:t xml:space="preserve"> Scripting elements/Tag</w:t>
       </w:r>
     </w:p>
     <w:p>
@@ -2731,7 +3157,15 @@
         </w:numPr>
       </w:pPr>
       <w:r>
-        <w:t>Using this tags you can write a java code on JSP Page.</w:t>
+        <w:t xml:space="preserve">Using </w:t>
+      </w:r>
+      <w:proofErr w:type="gramStart"/>
+      <w:r>
+        <w:t>this tags</w:t>
+      </w:r>
+      <w:proofErr w:type="gramEnd"/>
+      <w:r>
+        <w:t xml:space="preserve"> you can write a java code on JSP Page.</w:t>
       </w:r>
     </w:p>
     <w:p>
@@ -2770,12 +3204,21 @@
           <w:bCs/>
         </w:rPr>
       </w:pPr>
-      <w:r>
-        <w:rPr>
-          <w:b/>
-          <w:bCs/>
-        </w:rPr>
-        <w:t>Scriptlet Tag</w:t>
+      <w:proofErr w:type="spellStart"/>
+      <w:r>
+        <w:rPr>
+          <w:b/>
+          <w:bCs/>
+        </w:rPr>
+        <w:t>Scriptlet</w:t>
+      </w:r>
+      <w:proofErr w:type="spellEnd"/>
+      <w:r>
+        <w:rPr>
+          <w:b/>
+          <w:bCs/>
+        </w:rPr>
+        <w:t xml:space="preserve"> Tag</w:t>
       </w:r>
     </w:p>
     <w:p>
@@ -2865,7 +3308,15 @@
         </w:numPr>
       </w:pPr>
       <w:r>
-        <w:t>This code is also added within service methos and inside out.print(&lt;expression&gt;)</w:t>
+        <w:t xml:space="preserve">This code is also added within service methos and inside </w:t>
+      </w:r>
+      <w:proofErr w:type="spellStart"/>
+      <w:r>
+        <w:t>out.print</w:t>
+      </w:r>
+      <w:proofErr w:type="spellEnd"/>
+      <w:r>
+        <w:t>(&lt;expression&gt;)</w:t>
       </w:r>
     </w:p>
     <w:p>
@@ -3020,7 +3471,15 @@
         </w:rPr>
       </w:pPr>
       <w:r>
-        <w:t>The object which are readily created on every jsp page.</w:t>
+        <w:t xml:space="preserve">The object which are readily created on every </w:t>
+      </w:r>
+      <w:proofErr w:type="spellStart"/>
+      <w:r>
+        <w:t>jsp</w:t>
+      </w:r>
+      <w:proofErr w:type="spellEnd"/>
+      <w:r>
+        <w:t xml:space="preserve"> page.</w:t>
       </w:r>
     </w:p>
     <w:p>
@@ -3060,7 +3519,28 @@
         </w:rPr>
       </w:pPr>
       <w:r>
-        <w:t xml:space="preserve">These Object are available within Service(_jspService()) method and hence these object </w:t>
+        <w:t>These Object are available within Service(_</w:t>
+      </w:r>
+      <w:proofErr w:type="spellStart"/>
+      <w:proofErr w:type="gramStart"/>
+      <w:r>
+        <w:t>jspService</w:t>
+      </w:r>
+      <w:proofErr w:type="spellEnd"/>
+      <w:r>
+        <w:t>(</w:t>
+      </w:r>
+      <w:proofErr w:type="gramEnd"/>
+      <w:r>
+        <w:t xml:space="preserve">)) method and hence </w:t>
+      </w:r>
+      <w:proofErr w:type="gramStart"/>
+      <w:r>
+        <w:t>these object</w:t>
+      </w:r>
+      <w:proofErr w:type="gramEnd"/>
+      <w:r>
+        <w:t xml:space="preserve"> </w:t>
       </w:r>
       <w:r>
         <w:rPr>
@@ -3068,7 +3548,25 @@
           <w:bCs/>
           <w:highlight w:val="yellow"/>
         </w:rPr>
-        <w:t>can be access on the JSP page only within scriptlet and expression tag</w:t>
+        <w:t xml:space="preserve">can be access on the JSP page only within </w:t>
+      </w:r>
+      <w:proofErr w:type="spellStart"/>
+      <w:r>
+        <w:rPr>
+          <w:b/>
+          <w:bCs/>
+          <w:highlight w:val="yellow"/>
+        </w:rPr>
+        <w:t>scriptlet</w:t>
+      </w:r>
+      <w:proofErr w:type="spellEnd"/>
+      <w:r>
+        <w:rPr>
+          <w:b/>
+          <w:bCs/>
+          <w:highlight w:val="yellow"/>
+        </w:rPr>
+        <w:t xml:space="preserve"> and expression tag</w:t>
       </w:r>
       <w:r>
         <w:t xml:space="preserve">. </w:t>
@@ -3173,9 +3671,11 @@
               <w:pStyle w:val="NoSpacing"/>
               <w:jc w:val="both"/>
             </w:pPr>
+            <w:proofErr w:type="spellStart"/>
             <w:r>
               <w:t>HttpServeltRequest</w:t>
             </w:r>
+            <w:proofErr w:type="spellEnd"/>
           </w:p>
         </w:tc>
       </w:tr>
@@ -3203,9 +3703,11 @@
               <w:pStyle w:val="NoSpacing"/>
               <w:jc w:val="both"/>
             </w:pPr>
+            <w:proofErr w:type="spellStart"/>
             <w:r>
               <w:t>HttpServletResponse</w:t>
             </w:r>
+            <w:proofErr w:type="spellEnd"/>
           </w:p>
         </w:tc>
       </w:tr>
@@ -3233,9 +3735,11 @@
               <w:pStyle w:val="NoSpacing"/>
               <w:jc w:val="both"/>
             </w:pPr>
+            <w:proofErr w:type="spellStart"/>
             <w:r>
               <w:t>HttpSession</w:t>
             </w:r>
+            <w:proofErr w:type="spellEnd"/>
           </w:p>
         </w:tc>
       </w:tr>
@@ -3293,9 +3797,11 @@
               <w:pStyle w:val="NoSpacing"/>
               <w:jc w:val="both"/>
             </w:pPr>
+            <w:proofErr w:type="spellStart"/>
             <w:r>
               <w:t>ServletContext</w:t>
             </w:r>
+            <w:proofErr w:type="spellEnd"/>
           </w:p>
         </w:tc>
       </w:tr>
@@ -3323,9 +3829,11 @@
               <w:pStyle w:val="NoSpacing"/>
               <w:jc w:val="both"/>
             </w:pPr>
+            <w:proofErr w:type="spellStart"/>
             <w:r>
               <w:t>JspWriter</w:t>
             </w:r>
+            <w:proofErr w:type="spellEnd"/>
           </w:p>
         </w:tc>
       </w:tr>
@@ -3339,9 +3847,11 @@
               <w:pStyle w:val="NoSpacing"/>
               <w:jc w:val="both"/>
             </w:pPr>
+            <w:proofErr w:type="spellStart"/>
             <w:r>
               <w:t>pageContext</w:t>
             </w:r>
+            <w:proofErr w:type="spellEnd"/>
           </w:p>
         </w:tc>
         <w:tc>
@@ -3353,9 +3863,11 @@
               <w:pStyle w:val="NoSpacing"/>
               <w:jc w:val="both"/>
             </w:pPr>
+            <w:proofErr w:type="spellStart"/>
             <w:r>
               <w:t>PageContext</w:t>
             </w:r>
+            <w:proofErr w:type="spellEnd"/>
           </w:p>
         </w:tc>
       </w:tr>
@@ -3413,9 +3925,11 @@
               <w:pStyle w:val="NoSpacing"/>
               <w:jc w:val="both"/>
             </w:pPr>
+            <w:proofErr w:type="spellStart"/>
             <w:r>
               <w:t>ServletConfig</w:t>
             </w:r>
+            <w:proofErr w:type="spellEnd"/>
           </w:p>
         </w:tc>
       </w:tr>
@@ -3581,7 +4095,15 @@
         </w:numPr>
       </w:pPr>
       <w:r>
-        <w:t>In this case you can add a parameters inside URL manually by rewriting the URL.</w:t>
+        <w:t xml:space="preserve">In this case you can add a </w:t>
+      </w:r>
+      <w:proofErr w:type="gramStart"/>
+      <w:r>
+        <w:t>parameters</w:t>
+      </w:r>
+      <w:proofErr w:type="gramEnd"/>
+      <w:r>
+        <w:t xml:space="preserve"> inside URL manually by rewriting the URL.</w:t>
       </w:r>
     </w:p>
     <w:p>
@@ -3666,10 +4188,7 @@
         <w:t xml:space="preserve"> </w:t>
       </w:r>
       <w:r>
-        <w:t xml:space="preserve">Persisted </w:t>
-      </w:r>
-      <w:r>
-        <w:t>cookie. Where Persisted cookie has expiry date and non-persisted cookie will be deleted once browser session ends.</w:t>
+        <w:t>Persisted cookie. Where Persisted cookie has expiry date and non-persisted cookie will be deleted once browser session ends.</w:t>
       </w:r>
     </w:p>
     <w:p>
@@ -3749,6 +4268,7 @@
           <w:bCs/>
         </w:rPr>
       </w:pPr>
+      <w:proofErr w:type="spellStart"/>
       <w:r>
         <w:rPr>
           <w:b/>
@@ -3756,6 +4276,7 @@
         </w:rPr>
         <w:t>HttpSession</w:t>
       </w:r>
+      <w:proofErr w:type="spellEnd"/>
     </w:p>
     <w:p>
       <w:pPr>
@@ -3766,7 +4287,15 @@
         </w:numPr>
       </w:pPr>
       <w:r>
-        <w:t>User data will be save at the server side and can be access anytime within session at the server</w:t>
+        <w:t xml:space="preserve">User data will be </w:t>
+      </w:r>
+      <w:proofErr w:type="gramStart"/>
+      <w:r>
+        <w:t>save</w:t>
+      </w:r>
+      <w:proofErr w:type="gramEnd"/>
+      <w:r>
+        <w:t xml:space="preserve"> at the server side and can be access anytime within session at the server</w:t>
       </w:r>
       <w:r>
         <w:t>.</w:t>
@@ -3936,7 +4465,7 @@
           <w:noProof/>
         </w:rPr>
         <w:drawing>
-          <wp:inline distT="0" distB="0" distL="0" distR="0" wp14:anchorId="19C5F174" wp14:editId="19920A57">
+          <wp:inline distT="0" distB="0" distL="0" distR="0" wp14:anchorId="19C5F174" wp14:editId="4E2380F5">
             <wp:extent cx="3720483" cy="1629452"/>
             <wp:effectExtent l="0" t="0" r="0" b="8890"/>
             <wp:docPr id="1910820769" name="Picture 2"/>
@@ -4007,9 +4536,17 @@
           <w:noProof/>
         </w:rPr>
         <w:drawing>
-          <wp:inline distT="0" distB="0" distL="0" distR="0" wp14:anchorId="7BD80DCD" wp14:editId="0593F502">
+          <wp:anchor distT="0" distB="0" distL="114300" distR="114300" simplePos="0" relativeHeight="251658240" behindDoc="0" locked="0" layoutInCell="1" allowOverlap="1" wp14:anchorId="7BD80DCD" wp14:editId="328FB51A">
+            <wp:simplePos x="914400" y="3109865"/>
+            <wp:positionH relativeFrom="column">
+              <wp:align>left</wp:align>
+            </wp:positionH>
+            <wp:positionV relativeFrom="paragraph">
+              <wp:align>top</wp:align>
+            </wp:positionV>
             <wp:extent cx="3711388" cy="1904679"/>
             <wp:effectExtent l="0" t="0" r="3810" b="635"/>
+            <wp:wrapSquare wrapText="bothSides"/>
             <wp:docPr id="225888735" name="Picture 3"/>
             <wp:cNvGraphicFramePr>
               <a:graphicFrameLocks xmlns:a="http://schemas.openxmlformats.org/drawingml/2006/main" noChangeAspect="1"/>
@@ -4039,7 +4576,251 @@
                   <pic:spPr bwMode="auto">
                     <a:xfrm>
                       <a:off x="0" y="0"/>
-                      <a:ext cx="3723551" cy="1910921"/>
+                      <a:ext cx="3711388" cy="1904679"/>
+                    </a:xfrm>
+                    <a:prstGeom prst="rect">
+                      <a:avLst/>
+                    </a:prstGeom>
+                    <a:noFill/>
+                    <a:ln>
+                      <a:noFill/>
+                    </a:ln>
+                  </pic:spPr>
+                </pic:pic>
+              </a:graphicData>
+            </a:graphic>
+          </wp:anchor>
+        </w:drawing>
+      </w:r>
+    </w:p>
+    <w:p/>
+    <w:p/>
+    <w:p/>
+    <w:p/>
+    <w:p>
+      <w:pPr>
+        <w:pStyle w:val="NoSpacing"/>
+      </w:pPr>
+    </w:p>
+    <w:p>
+      <w:pPr>
+        <w:pStyle w:val="NoSpacing"/>
+      </w:pPr>
+    </w:p>
+    <w:p>
+      <w:pPr>
+        <w:pStyle w:val="NoSpacing"/>
+      </w:pPr>
+    </w:p>
+    <w:p>
+      <w:pPr>
+        <w:pStyle w:val="NoSpacing"/>
+      </w:pPr>
+    </w:p>
+    <w:p>
+      <w:pPr>
+        <w:pStyle w:val="NoSpacing"/>
+      </w:pPr>
+    </w:p>
+    <w:p>
+      <w:pPr>
+        <w:pStyle w:val="NoSpacing"/>
+      </w:pPr>
+    </w:p>
+    <w:p>
+      <w:r>
+        <w:br w:type="page"/>
+      </w:r>
+    </w:p>
+    <w:p>
+      <w:pPr>
+        <w:pStyle w:val="NoSpacing"/>
+        <w:rPr>
+          <w:b/>
+          <w:bCs/>
+          <w:u w:val="single"/>
+        </w:rPr>
+      </w:pPr>
+      <w:r>
+        <w:rPr>
+          <w:b/>
+          <w:bCs/>
+          <w:u w:val="single"/>
+        </w:rPr>
+        <w:lastRenderedPageBreak/>
+        <w:t>MVC</w:t>
+      </w:r>
+      <w:r>
+        <w:rPr>
+          <w:b/>
+          <w:bCs/>
+          <w:u w:val="single"/>
+        </w:rPr>
+        <w:t xml:space="preserve"> (Model View Controller)</w:t>
+      </w:r>
+      <w:r>
+        <w:rPr>
+          <w:b/>
+          <w:bCs/>
+          <w:u w:val="single"/>
+        </w:rPr>
+        <w:t xml:space="preserve"> using JSP-servlet</w:t>
+      </w:r>
+    </w:p>
+    <w:p>
+      <w:pPr>
+        <w:pStyle w:val="NoSpacing"/>
+      </w:pPr>
+      <w:r>
+        <w:rPr>
+          <w:b/>
+          <w:bCs/>
+        </w:rPr>
+        <w:t>Model</w:t>
+      </w:r>
+      <w:r>
+        <w:rPr>
+          <w:b/>
+          <w:bCs/>
+        </w:rPr>
+        <w:t xml:space="preserve">: </w:t>
+      </w:r>
+      <w:r>
+        <w:t xml:space="preserve">The business logical can be write inside the model class. Model classes are divided into 2 parts in the higher technology Service (Logical Code) class, repository (DB connection) class. Model classes are written as a </w:t>
+      </w:r>
+      <w:r>
+        <w:rPr>
+          <w:highlight w:val="yellow"/>
+        </w:rPr>
+        <w:t>java</w:t>
+      </w:r>
+      <w:r>
+        <w:t xml:space="preserve"> classes.</w:t>
+      </w:r>
+    </w:p>
+    <w:p>
+      <w:pPr>
+        <w:pStyle w:val="NoSpacing"/>
+      </w:pPr>
+    </w:p>
+    <w:p>
+      <w:pPr>
+        <w:pStyle w:val="NoSpacing"/>
+      </w:pPr>
+      <w:r>
+        <w:rPr>
+          <w:b/>
+          <w:bCs/>
+        </w:rPr>
+        <w:t>View</w:t>
+      </w:r>
+      <w:r>
+        <w:rPr>
+          <w:b/>
+          <w:bCs/>
+        </w:rPr>
+        <w:t xml:space="preserve">: </w:t>
+      </w:r>
+      <w:r>
+        <w:t>This component is use to create a UI/UX. User interacts with the UI and performance action on the UI.</w:t>
+      </w:r>
+      <w:r>
+        <w:t xml:space="preserve"> Here </w:t>
+      </w:r>
+      <w:r>
+        <w:rPr>
+          <w:highlight w:val="yellow"/>
+        </w:rPr>
+        <w:t>JSP</w:t>
+      </w:r>
+      <w:r>
+        <w:t>, HTML, CSS, JS (font end technologies) are used.</w:t>
+      </w:r>
+    </w:p>
+    <w:p>
+      <w:pPr>
+        <w:pStyle w:val="NoSpacing"/>
+      </w:pPr>
+    </w:p>
+    <w:p>
+      <w:pPr>
+        <w:pStyle w:val="NoSpacing"/>
+      </w:pPr>
+      <w:r>
+        <w:rPr>
+          <w:b/>
+          <w:bCs/>
+        </w:rPr>
+        <w:t>Controller</w:t>
+      </w:r>
+      <w:r>
+        <w:rPr>
+          <w:b/>
+          <w:bCs/>
+        </w:rPr>
+        <w:t xml:space="preserve">: </w:t>
+      </w:r>
+      <w:r>
+        <w:t xml:space="preserve">This component is use to handle the event/actions happened on the view and executes the business logical required for that action and redirect back to a View. Controllers are majorly used for redirection. Here, </w:t>
+      </w:r>
+      <w:r>
+        <w:rPr>
+          <w:highlight w:val="yellow"/>
+        </w:rPr>
+        <w:t>servlet</w:t>
+      </w:r>
+      <w:r>
+        <w:t xml:space="preserve"> technology can be used.</w:t>
+      </w:r>
+    </w:p>
+    <w:p>
+      <w:pPr>
+        <w:pStyle w:val="NoSpacing"/>
+      </w:pPr>
+    </w:p>
+    <w:p>
+      <w:pPr>
+        <w:pStyle w:val="NoSpacing"/>
+      </w:pPr>
+      <w:r>
+        <w:rPr>
+          <w:noProof/>
+          <w:color w:val="000000" w:themeColor="text1"/>
+        </w:rPr>
+        <w:drawing>
+          <wp:inline distT="0" distB="0" distL="0" distR="0" wp14:anchorId="070F9B3E" wp14:editId="7CC34773">
+            <wp:extent cx="3553485" cy="2296098"/>
+            <wp:effectExtent l="0" t="0" r="0" b="9525"/>
+            <wp:docPr id="21" name="Picture 21"/>
+            <wp:cNvGraphicFramePr>
+              <a:graphicFrameLocks xmlns:a="http://schemas.openxmlformats.org/drawingml/2006/main" noChangeAspect="1"/>
+            </wp:cNvGraphicFramePr>
+            <a:graphic xmlns:a="http://schemas.openxmlformats.org/drawingml/2006/main">
+              <a:graphicData uri="http://schemas.openxmlformats.org/drawingml/2006/picture">
+                <pic:pic xmlns:pic="http://schemas.openxmlformats.org/drawingml/2006/picture">
+                  <pic:nvPicPr>
+                    <pic:cNvPr id="0" name="Picture 3"/>
+                    <pic:cNvPicPr>
+                      <a:picLocks noChangeAspect="1" noChangeArrowheads="1"/>
+                    </pic:cNvPicPr>
+                  </pic:nvPicPr>
+                  <pic:blipFill>
+                    <a:blip r:embed="rId20" cstate="print">
+                      <a:extLst>
+                        <a:ext uri="{28A0092B-C50C-407E-A947-70E740481C1C}">
+                          <a14:useLocalDpi xmlns:a14="http://schemas.microsoft.com/office/drawing/2010/main" val="0"/>
+                        </a:ext>
+                      </a:extLst>
+                    </a:blip>
+                    <a:srcRect/>
+                    <a:stretch>
+                      <a:fillRect/>
+                    </a:stretch>
+                  </pic:blipFill>
+                  <pic:spPr bwMode="auto">
+                    <a:xfrm>
+                      <a:off x="0" y="0"/>
+                      <a:ext cx="3559742" cy="2300141"/>
                     </a:xfrm>
                     <a:prstGeom prst="rect">
                       <a:avLst/>
@@ -4054,6 +4835,953 @@
             </a:graphic>
           </wp:inline>
         </w:drawing>
+      </w:r>
+    </w:p>
+    <w:p>
+      <w:pPr>
+        <w:pStyle w:val="NoSpacing"/>
+      </w:pPr>
+    </w:p>
+    <w:p>
+      <w:pPr>
+        <w:pStyle w:val="NoSpacing"/>
+      </w:pPr>
+    </w:p>
+    <w:p>
+      <w:r>
+        <w:br w:type="page"/>
+      </w:r>
+    </w:p>
+    <w:p>
+      <w:pPr>
+        <w:pStyle w:val="NoSpacing"/>
+        <w:rPr>
+          <w:b/>
+          <w:bCs/>
+          <w:color w:val="000000" w:themeColor="text1"/>
+          <w:u w:val="single"/>
+        </w:rPr>
+      </w:pPr>
+      <w:r>
+        <w:rPr>
+          <w:b/>
+          <w:bCs/>
+          <w:color w:val="000000" w:themeColor="text1"/>
+          <w:u w:val="single"/>
+        </w:rPr>
+        <w:lastRenderedPageBreak/>
+        <w:t xml:space="preserve">Phone Book Application Using </w:t>
+      </w:r>
+      <w:proofErr w:type="spellStart"/>
+      <w:r>
+        <w:rPr>
+          <w:b/>
+          <w:bCs/>
+          <w:color w:val="000000" w:themeColor="text1"/>
+          <w:u w:val="single"/>
+        </w:rPr>
+        <w:t>Jsp</w:t>
+      </w:r>
+      <w:proofErr w:type="spellEnd"/>
+      <w:r>
+        <w:rPr>
+          <w:b/>
+          <w:bCs/>
+          <w:color w:val="000000" w:themeColor="text1"/>
+          <w:u w:val="single"/>
+        </w:rPr>
+        <w:t>-servlet-java and using MVC structure</w:t>
+      </w:r>
+    </w:p>
+    <w:p>
+      <w:pPr>
+        <w:pStyle w:val="NoSpacing"/>
+        <w:rPr>
+          <w:color w:val="000000" w:themeColor="text1"/>
+        </w:rPr>
+      </w:pPr>
+    </w:p>
+    <w:p>
+      <w:pPr>
+        <w:pStyle w:val="NoSpacing"/>
+        <w:rPr>
+          <w:color w:val="000000" w:themeColor="text1"/>
+        </w:rPr>
+      </w:pPr>
+      <w:r>
+        <w:rPr>
+          <w:color w:val="000000" w:themeColor="text1"/>
+        </w:rPr>
+        <w:t xml:space="preserve">User Can Manage a contact </w:t>
+      </w:r>
+      <w:proofErr w:type="gramStart"/>
+      <w:r>
+        <w:rPr>
+          <w:color w:val="000000" w:themeColor="text1"/>
+        </w:rPr>
+        <w:t>details</w:t>
+      </w:r>
+      <w:proofErr w:type="gramEnd"/>
+      <w:r>
+        <w:rPr>
+          <w:color w:val="000000" w:themeColor="text1"/>
+        </w:rPr>
+        <w:t>.</w:t>
+      </w:r>
+      <w:r>
+        <w:rPr>
+          <w:color w:val="000000" w:themeColor="text1"/>
+        </w:rPr>
+        <w:t xml:space="preserve"> Such as</w:t>
+      </w:r>
+    </w:p>
+    <w:p>
+      <w:pPr>
+        <w:pStyle w:val="NoSpacing"/>
+        <w:numPr>
+          <w:ilvl w:val="0"/>
+          <w:numId w:val="19"/>
+        </w:numPr>
+        <w:rPr>
+          <w:color w:val="000000" w:themeColor="text1"/>
+        </w:rPr>
+      </w:pPr>
+      <w:r>
+        <w:rPr>
+          <w:color w:val="000000" w:themeColor="text1"/>
+        </w:rPr>
+        <w:t>User Can add a new contact detail.</w:t>
+      </w:r>
+    </w:p>
+    <w:p>
+      <w:pPr>
+        <w:pStyle w:val="NoSpacing"/>
+        <w:numPr>
+          <w:ilvl w:val="0"/>
+          <w:numId w:val="19"/>
+        </w:numPr>
+        <w:rPr>
+          <w:color w:val="000000" w:themeColor="text1"/>
+        </w:rPr>
+      </w:pPr>
+      <w:r>
+        <w:rPr>
+          <w:color w:val="000000" w:themeColor="text1"/>
+        </w:rPr>
+        <w:t xml:space="preserve">User can View all the contact list. </w:t>
+      </w:r>
+    </w:p>
+    <w:p>
+      <w:pPr>
+        <w:pStyle w:val="NoSpacing"/>
+        <w:numPr>
+          <w:ilvl w:val="0"/>
+          <w:numId w:val="19"/>
+        </w:numPr>
+        <w:rPr>
+          <w:color w:val="000000" w:themeColor="text1"/>
+        </w:rPr>
+      </w:pPr>
+      <w:r>
+        <w:rPr>
+          <w:color w:val="000000" w:themeColor="text1"/>
+        </w:rPr>
+        <w:t>User Can search contact by Name or number</w:t>
+      </w:r>
+      <w:r>
+        <w:rPr>
+          <w:color w:val="000000" w:themeColor="text1"/>
+        </w:rPr>
+        <w:t>.</w:t>
+      </w:r>
+    </w:p>
+    <w:p>
+      <w:pPr>
+        <w:pStyle w:val="NoSpacing"/>
+        <w:numPr>
+          <w:ilvl w:val="0"/>
+          <w:numId w:val="19"/>
+        </w:numPr>
+        <w:rPr>
+          <w:color w:val="000000" w:themeColor="text1"/>
+        </w:rPr>
+      </w:pPr>
+      <w:r>
+        <w:rPr>
+          <w:color w:val="000000" w:themeColor="text1"/>
+        </w:rPr>
+        <w:t>User can Update the contact details.</w:t>
+      </w:r>
+    </w:p>
+    <w:p>
+      <w:pPr>
+        <w:pStyle w:val="NoSpacing"/>
+        <w:numPr>
+          <w:ilvl w:val="0"/>
+          <w:numId w:val="19"/>
+        </w:numPr>
+        <w:rPr>
+          <w:color w:val="000000" w:themeColor="text1"/>
+        </w:rPr>
+      </w:pPr>
+      <w:r>
+        <w:rPr>
+          <w:color w:val="000000" w:themeColor="text1"/>
+        </w:rPr>
+        <w:t>User Can block a contact number.</w:t>
+      </w:r>
+    </w:p>
+    <w:p>
+      <w:pPr>
+        <w:pStyle w:val="NoSpacing"/>
+        <w:numPr>
+          <w:ilvl w:val="0"/>
+          <w:numId w:val="19"/>
+        </w:numPr>
+        <w:rPr>
+          <w:color w:val="000000" w:themeColor="text1"/>
+        </w:rPr>
+      </w:pPr>
+      <w:r>
+        <w:rPr>
+          <w:color w:val="000000" w:themeColor="text1"/>
+        </w:rPr>
+        <w:t>User Can delete a contact number.</w:t>
+      </w:r>
+      <w:r>
+        <w:rPr>
+          <w:color w:val="000000" w:themeColor="text1"/>
+        </w:rPr>
+        <w:t xml:space="preserve"> </w:t>
+      </w:r>
+    </w:p>
+    <w:p>
+      <w:pPr>
+        <w:pStyle w:val="NoSpacing"/>
+        <w:tabs>
+          <w:tab w:val="left" w:pos="3025"/>
+        </w:tabs>
+        <w:rPr>
+          <w:color w:val="000000" w:themeColor="text1"/>
+          <w:sz w:val="18"/>
+          <w:szCs w:val="18"/>
+        </w:rPr>
+      </w:pPr>
+      <w:r>
+        <w:rPr>
+          <w:color w:val="000000" w:themeColor="text1"/>
+          <w:sz w:val="18"/>
+          <w:szCs w:val="18"/>
+        </w:rPr>
+        <w:tab/>
+      </w:r>
+    </w:p>
+    <w:p>
+      <w:pPr>
+        <w:pStyle w:val="NoSpacing"/>
+        <w:rPr>
+          <w:color w:val="000000" w:themeColor="text1"/>
+        </w:rPr>
+      </w:pPr>
+      <w:r>
+        <w:rPr>
+          <w:color w:val="000000" w:themeColor="text1"/>
+        </w:rPr>
+        <w:t>Contact Details</w:t>
+      </w:r>
+      <w:r>
+        <w:rPr>
+          <w:color w:val="000000" w:themeColor="text1"/>
+        </w:rPr>
+        <w:t xml:space="preserve"> (Table)</w:t>
+      </w:r>
+      <w:r>
+        <w:rPr>
+          <w:color w:val="000000" w:themeColor="text1"/>
+        </w:rPr>
+        <w:t>:</w:t>
+      </w:r>
+    </w:p>
+    <w:p>
+      <w:pPr>
+        <w:pStyle w:val="NoSpacing"/>
+        <w:rPr>
+          <w:color w:val="000000" w:themeColor="text1"/>
+        </w:rPr>
+      </w:pPr>
+      <w:r>
+        <w:rPr>
+          <w:color w:val="000000" w:themeColor="text1"/>
+        </w:rPr>
+        <w:tab/>
+        <w:t xml:space="preserve"> </w:t>
+      </w:r>
+      <w:r>
+        <w:rPr>
+          <w:color w:val="000000" w:themeColor="text1"/>
+        </w:rPr>
+        <w:t xml:space="preserve">Id (PK </w:t>
+      </w:r>
+      <w:proofErr w:type="gramStart"/>
+      <w:r>
+        <w:rPr>
+          <w:color w:val="000000" w:themeColor="text1"/>
+        </w:rPr>
+        <w:t xml:space="preserve">&amp;  </w:t>
+      </w:r>
+      <w:proofErr w:type="spellStart"/>
+      <w:r>
+        <w:rPr>
+          <w:color w:val="000000" w:themeColor="text1"/>
+        </w:rPr>
+        <w:t>Auto</w:t>
+      </w:r>
+      <w:proofErr w:type="gramEnd"/>
+      <w:r>
+        <w:rPr>
+          <w:color w:val="000000" w:themeColor="text1"/>
+        </w:rPr>
+        <w:t>_increment</w:t>
+      </w:r>
+      <w:proofErr w:type="spellEnd"/>
+      <w:r>
+        <w:rPr>
+          <w:color w:val="000000" w:themeColor="text1"/>
+        </w:rPr>
+        <w:t xml:space="preserve">), name, </w:t>
+      </w:r>
+      <w:proofErr w:type="spellStart"/>
+      <w:r>
+        <w:rPr>
+          <w:color w:val="000000" w:themeColor="text1"/>
+        </w:rPr>
+        <w:t>phnumber</w:t>
+      </w:r>
+      <w:proofErr w:type="spellEnd"/>
+      <w:r>
+        <w:rPr>
+          <w:color w:val="000000" w:themeColor="text1"/>
+        </w:rPr>
+        <w:t xml:space="preserve">, </w:t>
+      </w:r>
+      <w:proofErr w:type="spellStart"/>
+      <w:r>
+        <w:rPr>
+          <w:color w:val="000000" w:themeColor="text1"/>
+        </w:rPr>
+        <w:t>blockFlag</w:t>
+      </w:r>
+      <w:proofErr w:type="spellEnd"/>
+      <w:r>
+        <w:rPr>
+          <w:color w:val="000000" w:themeColor="text1"/>
+        </w:rPr>
+        <w:t xml:space="preserve">, </w:t>
+      </w:r>
+      <w:proofErr w:type="spellStart"/>
+      <w:r>
+        <w:rPr>
+          <w:color w:val="000000" w:themeColor="text1"/>
+        </w:rPr>
+        <w:t>createdDate</w:t>
+      </w:r>
+      <w:proofErr w:type="spellEnd"/>
+      <w:r>
+        <w:rPr>
+          <w:color w:val="000000" w:themeColor="text1"/>
+        </w:rPr>
+        <w:t xml:space="preserve">  </w:t>
+      </w:r>
+    </w:p>
+    <w:p>
+      <w:pPr>
+        <w:pStyle w:val="NoSpacing"/>
+        <w:rPr>
+          <w:color w:val="000000" w:themeColor="text1"/>
+        </w:rPr>
+      </w:pPr>
+      <w:r>
+        <w:rPr>
+          <w:color w:val="000000" w:themeColor="text1"/>
+        </w:rPr>
+        <w:tab/>
+      </w:r>
+    </w:p>
+    <w:p>
+      <w:pPr>
+        <w:pStyle w:val="NoSpacing"/>
+        <w:rPr>
+          <w:color w:val="000000" w:themeColor="text1"/>
+        </w:rPr>
+      </w:pPr>
+      <w:r>
+        <w:rPr>
+          <w:color w:val="000000" w:themeColor="text1"/>
+        </w:rPr>
+        <w:tab/>
+      </w:r>
+      <w:r>
+        <w:rPr>
+          <w:color w:val="000000" w:themeColor="text1"/>
+        </w:rPr>
+        <w:t xml:space="preserve">CREATE TABLE </w:t>
+      </w:r>
+      <w:proofErr w:type="spellStart"/>
+      <w:proofErr w:type="gramStart"/>
+      <w:r>
+        <w:rPr>
+          <w:color w:val="000000" w:themeColor="text1"/>
+        </w:rPr>
+        <w:t>phbook</w:t>
+      </w:r>
+      <w:proofErr w:type="spellEnd"/>
+      <w:r>
+        <w:rPr>
+          <w:color w:val="000000" w:themeColor="text1"/>
+        </w:rPr>
+        <w:t>(</w:t>
+      </w:r>
+      <w:proofErr w:type="gramEnd"/>
+      <w:r>
+        <w:rPr>
+          <w:color w:val="000000" w:themeColor="text1"/>
+        </w:rPr>
+        <w:t xml:space="preserve">id int primary key </w:t>
+      </w:r>
+      <w:proofErr w:type="spellStart"/>
+      <w:r>
+        <w:rPr>
+          <w:color w:val="000000" w:themeColor="text1"/>
+        </w:rPr>
+        <w:t>auto_increment</w:t>
+      </w:r>
+      <w:proofErr w:type="spellEnd"/>
+      <w:r>
+        <w:rPr>
+          <w:color w:val="000000" w:themeColor="text1"/>
+        </w:rPr>
+        <w:t xml:space="preserve">, name </w:t>
+      </w:r>
+      <w:proofErr w:type="gramStart"/>
+      <w:r>
+        <w:rPr>
+          <w:color w:val="000000" w:themeColor="text1"/>
+        </w:rPr>
+        <w:t>varchar(</w:t>
+      </w:r>
+      <w:proofErr w:type="gramEnd"/>
+      <w:r>
+        <w:rPr>
+          <w:color w:val="000000" w:themeColor="text1"/>
+        </w:rPr>
+        <w:t xml:space="preserve">80), </w:t>
+      </w:r>
+      <w:proofErr w:type="spellStart"/>
+      <w:r>
+        <w:rPr>
+          <w:color w:val="000000" w:themeColor="text1"/>
+        </w:rPr>
+        <w:t>phnumber</w:t>
+      </w:r>
+      <w:proofErr w:type="spellEnd"/>
+      <w:r>
+        <w:rPr>
+          <w:color w:val="000000" w:themeColor="text1"/>
+        </w:rPr>
+        <w:t xml:space="preserve"> </w:t>
+      </w:r>
+      <w:proofErr w:type="gramStart"/>
+      <w:r>
+        <w:rPr>
+          <w:color w:val="000000" w:themeColor="text1"/>
+        </w:rPr>
+        <w:t>varchar(</w:t>
+      </w:r>
+      <w:proofErr w:type="gramEnd"/>
+      <w:r>
+        <w:rPr>
+          <w:color w:val="000000" w:themeColor="text1"/>
+        </w:rPr>
+        <w:t xml:space="preserve">10), blocked </w:t>
+      </w:r>
+      <w:proofErr w:type="spellStart"/>
+      <w:r>
+        <w:rPr>
+          <w:color w:val="000000" w:themeColor="text1"/>
+        </w:rPr>
+        <w:t>boolean</w:t>
+      </w:r>
+      <w:proofErr w:type="spellEnd"/>
+      <w:r>
+        <w:rPr>
+          <w:color w:val="000000" w:themeColor="text1"/>
+        </w:rPr>
+        <w:t xml:space="preserve">, </w:t>
+      </w:r>
+      <w:proofErr w:type="spellStart"/>
+      <w:r>
+        <w:rPr>
+          <w:color w:val="000000" w:themeColor="text1"/>
+        </w:rPr>
+        <w:t>createdon</w:t>
+      </w:r>
+      <w:proofErr w:type="spellEnd"/>
+      <w:r>
+        <w:rPr>
+          <w:color w:val="000000" w:themeColor="text1"/>
+        </w:rPr>
+        <w:t xml:space="preserve"> timestamp);</w:t>
+      </w:r>
+    </w:p>
+    <w:p>
+      <w:pPr>
+        <w:pStyle w:val="NoSpacing"/>
+        <w:rPr>
+          <w:color w:val="000000" w:themeColor="text1"/>
+        </w:rPr>
+      </w:pPr>
+    </w:p>
+    <w:p>
+      <w:pPr>
+        <w:pStyle w:val="NoSpacing"/>
+        <w:rPr>
+          <w:color w:val="000000" w:themeColor="text1"/>
+        </w:rPr>
+      </w:pPr>
+      <w:r>
+        <w:rPr>
+          <w:noProof/>
+          <w:color w:val="000000" w:themeColor="text1"/>
+        </w:rPr>
+        <w:drawing>
+          <wp:inline distT="0" distB="0" distL="0" distR="0" wp14:anchorId="6A99143D" wp14:editId="0DAA65F8">
+            <wp:extent cx="5930265" cy="2811145"/>
+            <wp:effectExtent l="0" t="0" r="0" b="8255"/>
+            <wp:docPr id="22" name="Picture 22"/>
+            <wp:cNvGraphicFramePr>
+              <a:graphicFrameLocks xmlns:a="http://schemas.openxmlformats.org/drawingml/2006/main" noChangeAspect="1"/>
+            </wp:cNvGraphicFramePr>
+            <a:graphic xmlns:a="http://schemas.openxmlformats.org/drawingml/2006/main">
+              <a:graphicData uri="http://schemas.openxmlformats.org/drawingml/2006/picture">
+                <pic:pic xmlns:pic="http://schemas.openxmlformats.org/drawingml/2006/picture">
+                  <pic:nvPicPr>
+                    <pic:cNvPr id="0" name="Picture 4"/>
+                    <pic:cNvPicPr>
+                      <a:picLocks noChangeAspect="1" noChangeArrowheads="1"/>
+                    </pic:cNvPicPr>
+                  </pic:nvPicPr>
+                  <pic:blipFill>
+                    <a:blip r:embed="rId21" cstate="print">
+                      <a:extLst>
+                        <a:ext uri="{28A0092B-C50C-407E-A947-70E740481C1C}">
+                          <a14:useLocalDpi xmlns:a14="http://schemas.microsoft.com/office/drawing/2010/main" val="0"/>
+                        </a:ext>
+                      </a:extLst>
+                    </a:blip>
+                    <a:srcRect/>
+                    <a:stretch>
+                      <a:fillRect/>
+                    </a:stretch>
+                  </pic:blipFill>
+                  <pic:spPr bwMode="auto">
+                    <a:xfrm>
+                      <a:off x="0" y="0"/>
+                      <a:ext cx="5930265" cy="2811145"/>
+                    </a:xfrm>
+                    <a:prstGeom prst="rect">
+                      <a:avLst/>
+                    </a:prstGeom>
+                    <a:noFill/>
+                    <a:ln>
+                      <a:noFill/>
+                    </a:ln>
+                  </pic:spPr>
+                </pic:pic>
+              </a:graphicData>
+            </a:graphic>
+          </wp:inline>
+        </w:drawing>
+      </w:r>
+    </w:p>
+    <w:p>
+      <w:pPr>
+        <w:pStyle w:val="NoSpacing"/>
+      </w:pPr>
+      <w:proofErr w:type="gramStart"/>
+      <w:r>
+        <w:t>Query :</w:t>
+      </w:r>
+      <w:proofErr w:type="gramEnd"/>
+      <w:r>
+        <w:t xml:space="preserve"> </w:t>
+      </w:r>
+      <w:r>
+        <w:t xml:space="preserve">create table </w:t>
+      </w:r>
+      <w:proofErr w:type="spellStart"/>
+      <w:proofErr w:type="gramStart"/>
+      <w:r>
+        <w:t>phbook</w:t>
+      </w:r>
+      <w:proofErr w:type="spellEnd"/>
+      <w:r>
+        <w:t>(</w:t>
+      </w:r>
+      <w:proofErr w:type="gramEnd"/>
+      <w:r>
+        <w:t xml:space="preserve">id int primary key </w:t>
+      </w:r>
+      <w:proofErr w:type="spellStart"/>
+      <w:r>
+        <w:t>auto_increment</w:t>
+      </w:r>
+      <w:proofErr w:type="spellEnd"/>
+      <w:r>
+        <w:t xml:space="preserve">, </w:t>
+      </w:r>
+      <w:proofErr w:type="spellStart"/>
+      <w:r>
+        <w:t>fname</w:t>
+      </w:r>
+      <w:proofErr w:type="spellEnd"/>
+      <w:r>
+        <w:t xml:space="preserve"> </w:t>
+      </w:r>
+      <w:proofErr w:type="gramStart"/>
+      <w:r>
+        <w:t>varchar(</w:t>
+      </w:r>
+      <w:proofErr w:type="gramEnd"/>
+      <w:r>
+        <w:t xml:space="preserve">20), </w:t>
+      </w:r>
+      <w:proofErr w:type="spellStart"/>
+      <w:r>
+        <w:t>lname</w:t>
+      </w:r>
+      <w:proofErr w:type="spellEnd"/>
+      <w:r>
+        <w:t xml:space="preserve"> </w:t>
+      </w:r>
+      <w:proofErr w:type="gramStart"/>
+      <w:r>
+        <w:t>varchar(</w:t>
+      </w:r>
+      <w:proofErr w:type="gramEnd"/>
+      <w:r>
+        <w:t xml:space="preserve">20), contact </w:t>
+      </w:r>
+      <w:proofErr w:type="gramStart"/>
+      <w:r>
+        <w:t>varchar(</w:t>
+      </w:r>
+      <w:proofErr w:type="gramEnd"/>
+      <w:r>
+        <w:t>10));</w:t>
+      </w:r>
+    </w:p>
+    <w:p>
+      <w:pPr>
+        <w:pStyle w:val="NoSpacing"/>
+      </w:pPr>
+    </w:p>
+    <w:p>
+      <w:pPr>
+        <w:pStyle w:val="NoSpacing"/>
+        <w:rPr>
+          <w:b/>
+          <w:bCs/>
+          <w:u w:val="single"/>
+        </w:rPr>
+      </w:pPr>
+      <w:r>
+        <w:rPr>
+          <w:b/>
+          <w:bCs/>
+          <w:u w:val="single"/>
+        </w:rPr>
+        <w:t>View Contact Functionality</w:t>
+      </w:r>
+    </w:p>
+    <w:p>
+      <w:pPr>
+        <w:pStyle w:val="NoSpacing"/>
+        <w:rPr>
+          <w:b/>
+          <w:bCs/>
+          <w:u w:val="single"/>
+        </w:rPr>
+      </w:pPr>
+      <w:r>
+        <w:rPr>
+          <w:noProof/>
+          <w:color w:val="000000" w:themeColor="text1"/>
+        </w:rPr>
+        <w:lastRenderedPageBreak/>
+        <w:drawing>
+          <wp:inline distT="0" distB="0" distL="0" distR="0" wp14:anchorId="5D168D98" wp14:editId="4542EA64">
+            <wp:extent cx="4822330" cy="1913050"/>
+            <wp:effectExtent l="0" t="0" r="0" b="0"/>
+            <wp:docPr id="23" name="Picture 23"/>
+            <wp:cNvGraphicFramePr>
+              <a:graphicFrameLocks xmlns:a="http://schemas.openxmlformats.org/drawingml/2006/main" noChangeAspect="1"/>
+            </wp:cNvGraphicFramePr>
+            <a:graphic xmlns:a="http://schemas.openxmlformats.org/drawingml/2006/main">
+              <a:graphicData uri="http://schemas.openxmlformats.org/drawingml/2006/picture">
+                <pic:pic xmlns:pic="http://schemas.openxmlformats.org/drawingml/2006/picture">
+                  <pic:nvPicPr>
+                    <pic:cNvPr id="0" name="Picture 1"/>
+                    <pic:cNvPicPr>
+                      <a:picLocks noChangeAspect="1" noChangeArrowheads="1"/>
+                    </pic:cNvPicPr>
+                  </pic:nvPicPr>
+                  <pic:blipFill>
+                    <a:blip r:embed="rId22" cstate="print">
+                      <a:extLst>
+                        <a:ext uri="{28A0092B-C50C-407E-A947-70E740481C1C}">
+                          <a14:useLocalDpi xmlns:a14="http://schemas.microsoft.com/office/drawing/2010/main" val="0"/>
+                        </a:ext>
+                      </a:extLst>
+                    </a:blip>
+                    <a:srcRect/>
+                    <a:stretch>
+                      <a:fillRect/>
+                    </a:stretch>
+                  </pic:blipFill>
+                  <pic:spPr bwMode="auto">
+                    <a:xfrm>
+                      <a:off x="0" y="0"/>
+                      <a:ext cx="4832292" cy="1917002"/>
+                    </a:xfrm>
+                    <a:prstGeom prst="rect">
+                      <a:avLst/>
+                    </a:prstGeom>
+                    <a:noFill/>
+                    <a:ln>
+                      <a:noFill/>
+                    </a:ln>
+                  </pic:spPr>
+                </pic:pic>
+              </a:graphicData>
+            </a:graphic>
+          </wp:inline>
+        </w:drawing>
+      </w:r>
+    </w:p>
+    <w:p>
+      <w:pPr>
+        <w:pStyle w:val="NoSpacing"/>
+        <w:rPr>
+          <w:b/>
+          <w:bCs/>
+          <w:u w:val="single"/>
+        </w:rPr>
+      </w:pPr>
+    </w:p>
+    <w:p>
+      <w:pPr>
+        <w:pStyle w:val="NoSpacing"/>
+        <w:rPr>
+          <w:b/>
+          <w:bCs/>
+          <w:u w:val="single"/>
+        </w:rPr>
+      </w:pPr>
+      <w:r>
+        <w:rPr>
+          <w:b/>
+          <w:bCs/>
+          <w:u w:val="single"/>
+        </w:rPr>
+        <w:t>Delete Contact Functionality</w:t>
+      </w:r>
+    </w:p>
+    <w:p>
+      <w:pPr>
+        <w:pStyle w:val="NoSpacing"/>
+        <w:rPr>
+          <w:b/>
+          <w:bCs/>
+          <w:u w:val="single"/>
+        </w:rPr>
+      </w:pPr>
+      <w:r>
+        <w:rPr>
+          <w:b/>
+          <w:bCs/>
+          <w:noProof/>
+          <w:u w:val="single"/>
+        </w:rPr>
+        <w:drawing>
+          <wp:inline distT="0" distB="0" distL="0" distR="0" wp14:anchorId="3326E6EE" wp14:editId="767601D0">
+            <wp:extent cx="4957938" cy="1730981"/>
+            <wp:effectExtent l="0" t="0" r="0" b="3175"/>
+            <wp:docPr id="24" name="Picture 24"/>
+            <wp:cNvGraphicFramePr>
+              <a:graphicFrameLocks xmlns:a="http://schemas.openxmlformats.org/drawingml/2006/main" noChangeAspect="1"/>
+            </wp:cNvGraphicFramePr>
+            <a:graphic xmlns:a="http://schemas.openxmlformats.org/drawingml/2006/main">
+              <a:graphicData uri="http://schemas.openxmlformats.org/drawingml/2006/picture">
+                <pic:pic xmlns:pic="http://schemas.openxmlformats.org/drawingml/2006/picture">
+                  <pic:nvPicPr>
+                    <pic:cNvPr id="0" name="Picture 1"/>
+                    <pic:cNvPicPr>
+                      <a:picLocks noChangeAspect="1" noChangeArrowheads="1"/>
+                    </pic:cNvPicPr>
+                  </pic:nvPicPr>
+                  <pic:blipFill>
+                    <a:blip r:embed="rId23" cstate="print">
+                      <a:extLst>
+                        <a:ext uri="{28A0092B-C50C-407E-A947-70E740481C1C}">
+                          <a14:useLocalDpi xmlns:a14="http://schemas.microsoft.com/office/drawing/2010/main" val="0"/>
+                        </a:ext>
+                      </a:extLst>
+                    </a:blip>
+                    <a:srcRect/>
+                    <a:stretch>
+                      <a:fillRect/>
+                    </a:stretch>
+                  </pic:blipFill>
+                  <pic:spPr bwMode="auto">
+                    <a:xfrm>
+                      <a:off x="0" y="0"/>
+                      <a:ext cx="4982313" cy="1739491"/>
+                    </a:xfrm>
+                    <a:prstGeom prst="rect">
+                      <a:avLst/>
+                    </a:prstGeom>
+                    <a:noFill/>
+                    <a:ln>
+                      <a:noFill/>
+                    </a:ln>
+                  </pic:spPr>
+                </pic:pic>
+              </a:graphicData>
+            </a:graphic>
+          </wp:inline>
+        </w:drawing>
+      </w:r>
+    </w:p>
+    <w:p>
+      <w:pPr>
+        <w:pStyle w:val="NoSpacing"/>
+        <w:rPr>
+          <w:b/>
+          <w:bCs/>
+          <w:u w:val="single"/>
+        </w:rPr>
+      </w:pPr>
+    </w:p>
+    <w:p>
+      <w:pPr>
+        <w:pStyle w:val="NoSpacing"/>
+        <w:rPr>
+          <w:b/>
+          <w:bCs/>
+          <w:u w:val="single"/>
+        </w:rPr>
+      </w:pPr>
+    </w:p>
+    <w:p>
+      <w:pPr>
+        <w:pStyle w:val="NoSpacing"/>
+        <w:rPr>
+          <w:b/>
+          <w:bCs/>
+          <w:u w:val="single"/>
+        </w:rPr>
+      </w:pPr>
+    </w:p>
+    <w:p>
+      <w:pPr>
+        <w:pStyle w:val="NoSpacing"/>
+        <w:rPr>
+          <w:b/>
+          <w:bCs/>
+          <w:u w:val="single"/>
+        </w:rPr>
+      </w:pPr>
+      <w:r>
+        <w:rPr>
+          <w:b/>
+          <w:bCs/>
+          <w:u w:val="single"/>
+        </w:rPr>
+        <w:t xml:space="preserve">Edit Contact Functionality </w:t>
+      </w:r>
+    </w:p>
+    <w:p>
+      <w:pPr>
+        <w:pStyle w:val="NoSpacing"/>
+        <w:rPr>
+          <w:b/>
+          <w:bCs/>
+          <w:u w:val="single"/>
+        </w:rPr>
+      </w:pPr>
+    </w:p>
+    <w:p>
+      <w:pPr>
+        <w:pStyle w:val="NoSpacing"/>
+      </w:pPr>
+      <w:r>
+        <w:rPr>
+          <w:b/>
+          <w:bCs/>
+          <w:noProof/>
+          <w:u w:val="single"/>
+        </w:rPr>
+        <w:drawing>
+          <wp:inline distT="0" distB="0" distL="0" distR="0" wp14:anchorId="5CADC5C5" wp14:editId="1BBCBC47">
+            <wp:extent cx="5943600" cy="2677795"/>
+            <wp:effectExtent l="0" t="0" r="0" b="8255"/>
+            <wp:docPr id="25" name="Picture 25"/>
+            <wp:cNvGraphicFramePr>
+              <a:graphicFrameLocks xmlns:a="http://schemas.openxmlformats.org/drawingml/2006/main" noChangeAspect="1"/>
+            </wp:cNvGraphicFramePr>
+            <a:graphic xmlns:a="http://schemas.openxmlformats.org/drawingml/2006/main">
+              <a:graphicData uri="http://schemas.openxmlformats.org/drawingml/2006/picture">
+                <pic:pic xmlns:pic="http://schemas.openxmlformats.org/drawingml/2006/picture">
+                  <pic:nvPicPr>
+                    <pic:cNvPr id="0" name="Picture 1"/>
+                    <pic:cNvPicPr>
+                      <a:picLocks noChangeAspect="1" noChangeArrowheads="1"/>
+                    </pic:cNvPicPr>
+                  </pic:nvPicPr>
+                  <pic:blipFill>
+                    <a:blip r:embed="rId24" cstate="print">
+                      <a:extLst>
+                        <a:ext uri="{28A0092B-C50C-407E-A947-70E740481C1C}">
+                          <a14:useLocalDpi xmlns:a14="http://schemas.microsoft.com/office/drawing/2010/main" val="0"/>
+                        </a:ext>
+                      </a:extLst>
+                    </a:blip>
+                    <a:srcRect/>
+                    <a:stretch>
+                      <a:fillRect/>
+                    </a:stretch>
+                  </pic:blipFill>
+                  <pic:spPr bwMode="auto">
+                    <a:xfrm>
+                      <a:off x="0" y="0"/>
+                      <a:ext cx="5943600" cy="2677795"/>
+                    </a:xfrm>
+                    <a:prstGeom prst="rect">
+                      <a:avLst/>
+                    </a:prstGeom>
+                    <a:noFill/>
+                    <a:ln>
+                      <a:noFill/>
+                    </a:ln>
+                  </pic:spPr>
+                </pic:pic>
+              </a:graphicData>
+            </a:graphic>
+          </wp:inline>
+        </w:drawing>
+      </w:r>
+      <w:r>
+        <w:br w:type="textWrapping" w:clear="all"/>
       </w:r>
     </w:p>
     <w:sectPr>
@@ -4605,6 +6333,95 @@
     </w:lvl>
   </w:abstractNum>
   <w:abstractNum w:abstractNumId="6" w15:restartNumberingAfterBreak="0">
+    <w:nsid w:val="20AC24A1"/>
+    <w:multiLevelType w:val="hybridMultilevel"/>
+    <w:tmpl w:val="AE14E636"/>
+    <w:lvl w:ilvl="0" w:tplc="0409000F">
+      <w:start w:val="1"/>
+      <w:numFmt w:val="decimal"/>
+      <w:lvlText w:val="%1."/>
+      <w:lvlJc w:val="left"/>
+      <w:pPr>
+        <w:ind w:left="720" w:hanging="360"/>
+      </w:pPr>
+      <w:rPr>
+        <w:rFonts w:hint="default"/>
+      </w:rPr>
+    </w:lvl>
+    <w:lvl w:ilvl="1" w:tplc="04090019" w:tentative="1">
+      <w:start w:val="1"/>
+      <w:numFmt w:val="lowerLetter"/>
+      <w:lvlText w:val="%2."/>
+      <w:lvlJc w:val="left"/>
+      <w:pPr>
+        <w:ind w:left="1440" w:hanging="360"/>
+      </w:pPr>
+    </w:lvl>
+    <w:lvl w:ilvl="2" w:tplc="0409001B" w:tentative="1">
+      <w:start w:val="1"/>
+      <w:numFmt w:val="lowerRoman"/>
+      <w:lvlText w:val="%3."/>
+      <w:lvlJc w:val="right"/>
+      <w:pPr>
+        <w:ind w:left="2160" w:hanging="180"/>
+      </w:pPr>
+    </w:lvl>
+    <w:lvl w:ilvl="3" w:tplc="0409000F" w:tentative="1">
+      <w:start w:val="1"/>
+      <w:numFmt w:val="decimal"/>
+      <w:lvlText w:val="%4."/>
+      <w:lvlJc w:val="left"/>
+      <w:pPr>
+        <w:ind w:left="2880" w:hanging="360"/>
+      </w:pPr>
+    </w:lvl>
+    <w:lvl w:ilvl="4" w:tplc="04090019" w:tentative="1">
+      <w:start w:val="1"/>
+      <w:numFmt w:val="lowerLetter"/>
+      <w:lvlText w:val="%5."/>
+      <w:lvlJc w:val="left"/>
+      <w:pPr>
+        <w:ind w:left="3600" w:hanging="360"/>
+      </w:pPr>
+    </w:lvl>
+    <w:lvl w:ilvl="5" w:tplc="0409001B" w:tentative="1">
+      <w:start w:val="1"/>
+      <w:numFmt w:val="lowerRoman"/>
+      <w:lvlText w:val="%6."/>
+      <w:lvlJc w:val="right"/>
+      <w:pPr>
+        <w:ind w:left="4320" w:hanging="180"/>
+      </w:pPr>
+    </w:lvl>
+    <w:lvl w:ilvl="6" w:tplc="0409000F" w:tentative="1">
+      <w:start w:val="1"/>
+      <w:numFmt w:val="decimal"/>
+      <w:lvlText w:val="%7."/>
+      <w:lvlJc w:val="left"/>
+      <w:pPr>
+        <w:ind w:left="5040" w:hanging="360"/>
+      </w:pPr>
+    </w:lvl>
+    <w:lvl w:ilvl="7" w:tplc="04090019" w:tentative="1">
+      <w:start w:val="1"/>
+      <w:numFmt w:val="lowerLetter"/>
+      <w:lvlText w:val="%8."/>
+      <w:lvlJc w:val="left"/>
+      <w:pPr>
+        <w:ind w:left="5760" w:hanging="360"/>
+      </w:pPr>
+    </w:lvl>
+    <w:lvl w:ilvl="8" w:tplc="0409001B" w:tentative="1">
+      <w:start w:val="1"/>
+      <w:numFmt w:val="lowerRoman"/>
+      <w:lvlText w:val="%9."/>
+      <w:lvlJc w:val="right"/>
+      <w:pPr>
+        <w:ind w:left="6480" w:hanging="180"/>
+      </w:pPr>
+    </w:lvl>
+  </w:abstractNum>
+  <w:abstractNum w:abstractNumId="7" w15:restartNumberingAfterBreak="0">
     <w:nsid w:val="28AF778B"/>
     <w:multiLevelType w:val="hybridMultilevel"/>
     <w:tmpl w:val="AB36C27A"/>
@@ -4693,7 +6510,7 @@
       </w:pPr>
     </w:lvl>
   </w:abstractNum>
-  <w:abstractNum w:abstractNumId="7" w15:restartNumberingAfterBreak="0">
+  <w:abstractNum w:abstractNumId="8" w15:restartNumberingAfterBreak="0">
     <w:nsid w:val="42AE5063"/>
     <w:multiLevelType w:val="hybridMultilevel"/>
     <w:tmpl w:val="3522B9E4"/>
@@ -4782,7 +6599,7 @@
       </w:pPr>
     </w:lvl>
   </w:abstractNum>
-  <w:abstractNum w:abstractNumId="8" w15:restartNumberingAfterBreak="0">
+  <w:abstractNum w:abstractNumId="9" w15:restartNumberingAfterBreak="0">
     <w:nsid w:val="4EE618A5"/>
     <w:multiLevelType w:val="hybridMultilevel"/>
     <w:tmpl w:val="3CDACF0C"/>
@@ -4873,7 +6690,7 @@
       </w:pPr>
     </w:lvl>
   </w:abstractNum>
-  <w:abstractNum w:abstractNumId="9" w15:restartNumberingAfterBreak="0">
+  <w:abstractNum w:abstractNumId="10" w15:restartNumberingAfterBreak="0">
     <w:nsid w:val="55903A0C"/>
     <w:multiLevelType w:val="hybridMultilevel"/>
     <w:tmpl w:val="F07E99D2"/>
@@ -4962,7 +6779,7 @@
       </w:pPr>
     </w:lvl>
   </w:abstractNum>
-  <w:abstractNum w:abstractNumId="10" w15:restartNumberingAfterBreak="0">
+  <w:abstractNum w:abstractNumId="11" w15:restartNumberingAfterBreak="0">
     <w:nsid w:val="57E779DF"/>
     <w:multiLevelType w:val="hybridMultilevel"/>
     <w:tmpl w:val="8EE2E5DE"/>
@@ -5051,7 +6868,7 @@
       </w:pPr>
     </w:lvl>
   </w:abstractNum>
-  <w:abstractNum w:abstractNumId="11" w15:restartNumberingAfterBreak="0">
+  <w:abstractNum w:abstractNumId="12" w15:restartNumberingAfterBreak="0">
     <w:nsid w:val="5E716773"/>
     <w:multiLevelType w:val="hybridMultilevel"/>
     <w:tmpl w:val="47E23578"/>
@@ -5140,7 +6957,7 @@
       </w:pPr>
     </w:lvl>
   </w:abstractNum>
-  <w:abstractNum w:abstractNumId="12" w15:restartNumberingAfterBreak="0">
+  <w:abstractNum w:abstractNumId="13" w15:restartNumberingAfterBreak="0">
     <w:nsid w:val="60377A17"/>
     <w:multiLevelType w:val="hybridMultilevel"/>
     <w:tmpl w:val="3C226482"/>
@@ -5229,7 +7046,7 @@
       </w:pPr>
     </w:lvl>
   </w:abstractNum>
-  <w:abstractNum w:abstractNumId="13" w15:restartNumberingAfterBreak="0">
+  <w:abstractNum w:abstractNumId="14" w15:restartNumberingAfterBreak="0">
     <w:nsid w:val="60463631"/>
     <w:multiLevelType w:val="hybridMultilevel"/>
     <w:tmpl w:val="247E4798"/>
@@ -5318,7 +7135,7 @@
       </w:pPr>
     </w:lvl>
   </w:abstractNum>
-  <w:abstractNum w:abstractNumId="14" w15:restartNumberingAfterBreak="0">
+  <w:abstractNum w:abstractNumId="15" w15:restartNumberingAfterBreak="0">
     <w:nsid w:val="6454473D"/>
     <w:multiLevelType w:val="hybridMultilevel"/>
     <w:tmpl w:val="6C3A4D82"/>
@@ -5407,7 +7224,7 @@
       </w:pPr>
     </w:lvl>
   </w:abstractNum>
-  <w:abstractNum w:abstractNumId="15" w15:restartNumberingAfterBreak="0">
+  <w:abstractNum w:abstractNumId="16" w15:restartNumberingAfterBreak="0">
     <w:nsid w:val="69E838CE"/>
     <w:multiLevelType w:val="hybridMultilevel"/>
     <w:tmpl w:val="3DDC7BE4"/>
@@ -5496,7 +7313,7 @@
       </w:pPr>
     </w:lvl>
   </w:abstractNum>
-  <w:abstractNum w:abstractNumId="16" w15:restartNumberingAfterBreak="0">
+  <w:abstractNum w:abstractNumId="17" w15:restartNumberingAfterBreak="0">
     <w:nsid w:val="6B932EC3"/>
     <w:multiLevelType w:val="hybridMultilevel"/>
     <w:tmpl w:val="007284BC"/>
@@ -5511,6 +7328,95 @@
       <w:rPr>
         <w:rFonts w:hint="default"/>
         <w:b w:val="0"/>
+      </w:rPr>
+    </w:lvl>
+    <w:lvl w:ilvl="1" w:tplc="04090019" w:tentative="1">
+      <w:start w:val="1"/>
+      <w:numFmt w:val="lowerLetter"/>
+      <w:lvlText w:val="%2."/>
+      <w:lvlJc w:val="left"/>
+      <w:pPr>
+        <w:ind w:left="1440" w:hanging="360"/>
+      </w:pPr>
+    </w:lvl>
+    <w:lvl w:ilvl="2" w:tplc="0409001B" w:tentative="1">
+      <w:start w:val="1"/>
+      <w:numFmt w:val="lowerRoman"/>
+      <w:lvlText w:val="%3."/>
+      <w:lvlJc w:val="right"/>
+      <w:pPr>
+        <w:ind w:left="2160" w:hanging="180"/>
+      </w:pPr>
+    </w:lvl>
+    <w:lvl w:ilvl="3" w:tplc="0409000F" w:tentative="1">
+      <w:start w:val="1"/>
+      <w:numFmt w:val="decimal"/>
+      <w:lvlText w:val="%4."/>
+      <w:lvlJc w:val="left"/>
+      <w:pPr>
+        <w:ind w:left="2880" w:hanging="360"/>
+      </w:pPr>
+    </w:lvl>
+    <w:lvl w:ilvl="4" w:tplc="04090019" w:tentative="1">
+      <w:start w:val="1"/>
+      <w:numFmt w:val="lowerLetter"/>
+      <w:lvlText w:val="%5."/>
+      <w:lvlJc w:val="left"/>
+      <w:pPr>
+        <w:ind w:left="3600" w:hanging="360"/>
+      </w:pPr>
+    </w:lvl>
+    <w:lvl w:ilvl="5" w:tplc="0409001B" w:tentative="1">
+      <w:start w:val="1"/>
+      <w:numFmt w:val="lowerRoman"/>
+      <w:lvlText w:val="%6."/>
+      <w:lvlJc w:val="right"/>
+      <w:pPr>
+        <w:ind w:left="4320" w:hanging="180"/>
+      </w:pPr>
+    </w:lvl>
+    <w:lvl w:ilvl="6" w:tplc="0409000F" w:tentative="1">
+      <w:start w:val="1"/>
+      <w:numFmt w:val="decimal"/>
+      <w:lvlText w:val="%7."/>
+      <w:lvlJc w:val="left"/>
+      <w:pPr>
+        <w:ind w:left="5040" w:hanging="360"/>
+      </w:pPr>
+    </w:lvl>
+    <w:lvl w:ilvl="7" w:tplc="04090019" w:tentative="1">
+      <w:start w:val="1"/>
+      <w:numFmt w:val="lowerLetter"/>
+      <w:lvlText w:val="%8."/>
+      <w:lvlJc w:val="left"/>
+      <w:pPr>
+        <w:ind w:left="5760" w:hanging="360"/>
+      </w:pPr>
+    </w:lvl>
+    <w:lvl w:ilvl="8" w:tplc="0409001B" w:tentative="1">
+      <w:start w:val="1"/>
+      <w:numFmt w:val="lowerRoman"/>
+      <w:lvlText w:val="%9."/>
+      <w:lvlJc w:val="right"/>
+      <w:pPr>
+        <w:ind w:left="6480" w:hanging="180"/>
+      </w:pPr>
+    </w:lvl>
+  </w:abstractNum>
+  <w:abstractNum w:abstractNumId="18" w15:restartNumberingAfterBreak="0">
+    <w:nsid w:val="790471E2"/>
+    <w:multiLevelType w:val="hybridMultilevel"/>
+    <w:tmpl w:val="56149764"/>
+    <w:lvl w:ilvl="0" w:tplc="0409000F">
+      <w:start w:val="1"/>
+      <w:numFmt w:val="decimal"/>
+      <w:lvlText w:val="%1."/>
+      <w:lvlJc w:val="left"/>
+      <w:pPr>
+        <w:ind w:left="720" w:hanging="360"/>
+      </w:pPr>
+      <w:rPr>
+        <w:rFonts w:hint="default"/>
       </w:rPr>
     </w:lvl>
     <w:lvl w:ilvl="1" w:tplc="04090019" w:tentative="1">
@@ -5590,52 +7496,58 @@
     <w:abstractNumId w:val="3"/>
   </w:num>
   <w:num w:numId="2" w16cid:durableId="872888750">
-    <w:abstractNumId w:val="14"/>
+    <w:abstractNumId w:val="15"/>
   </w:num>
   <w:num w:numId="3" w16cid:durableId="175773511">
     <w:abstractNumId w:val="5"/>
   </w:num>
   <w:num w:numId="4" w16cid:durableId="823083781">
-    <w:abstractNumId w:val="6"/>
+    <w:abstractNumId w:val="7"/>
   </w:num>
   <w:num w:numId="5" w16cid:durableId="1610118218">
-    <w:abstractNumId w:val="15"/>
+    <w:abstractNumId w:val="16"/>
   </w:num>
   <w:num w:numId="6" w16cid:durableId="1060402928">
-    <w:abstractNumId w:val="8"/>
+    <w:abstractNumId w:val="9"/>
   </w:num>
   <w:num w:numId="7" w16cid:durableId="1302687035">
     <w:abstractNumId w:val="1"/>
   </w:num>
   <w:num w:numId="8" w16cid:durableId="1153133137">
-    <w:abstractNumId w:val="9"/>
+    <w:abstractNumId w:val="10"/>
   </w:num>
   <w:num w:numId="9" w16cid:durableId="263533625">
-    <w:abstractNumId w:val="11"/>
+    <w:abstractNumId w:val="12"/>
   </w:num>
   <w:num w:numId="10" w16cid:durableId="1376849223">
-    <w:abstractNumId w:val="7"/>
+    <w:abstractNumId w:val="8"/>
   </w:num>
   <w:num w:numId="11" w16cid:durableId="367919416">
-    <w:abstractNumId w:val="16"/>
+    <w:abstractNumId w:val="17"/>
   </w:num>
   <w:num w:numId="12" w16cid:durableId="1661229496">
     <w:abstractNumId w:val="4"/>
   </w:num>
   <w:num w:numId="13" w16cid:durableId="1681470998">
-    <w:abstractNumId w:val="12"/>
+    <w:abstractNumId w:val="13"/>
   </w:num>
   <w:num w:numId="14" w16cid:durableId="820658326">
     <w:abstractNumId w:val="0"/>
   </w:num>
   <w:num w:numId="15" w16cid:durableId="714741776">
-    <w:abstractNumId w:val="10"/>
+    <w:abstractNumId w:val="11"/>
   </w:num>
   <w:num w:numId="16" w16cid:durableId="1940327760">
     <w:abstractNumId w:val="2"/>
   </w:num>
   <w:num w:numId="17" w16cid:durableId="1958759022">
-    <w:abstractNumId w:val="13"/>
+    <w:abstractNumId w:val="14"/>
+  </w:num>
+  <w:num w:numId="18" w16cid:durableId="757139715">
+    <w:abstractNumId w:val="6"/>
+  </w:num>
+  <w:num w:numId="19" w16cid:durableId="1925601316">
+    <w:abstractNumId w:val="18"/>
   </w:num>
 </w:numbering>
 </file>

</xml_diff>

<commit_message>
Jsp Servlet MVC - View Contact Function
Jsp Servlet MVC - View Contact Function
</commit_message>
<xml_diff>
--- a/docs/notes/JSP_Servlet.docx
+++ b/docs/notes/JSP_Servlet.docx
@@ -4465,7 +4465,7 @@
           <w:noProof/>
         </w:rPr>
         <w:drawing>
-          <wp:inline distT="0" distB="0" distL="0" distR="0" wp14:anchorId="19C5F174" wp14:editId="7FC79E79">
+          <wp:inline distT="0" distB="0" distL="0" distR="0" wp14:anchorId="19C5F174" wp14:editId="7C498039">
             <wp:extent cx="3720483" cy="1629452"/>
             <wp:effectExtent l="0" t="0" r="0" b="8890"/>
             <wp:docPr id="1910820769" name="Picture 2"/>
@@ -4536,7 +4536,7 @@
           <w:noProof/>
         </w:rPr>
         <w:drawing>
-          <wp:anchor distT="0" distB="0" distL="114300" distR="114300" simplePos="0" relativeHeight="251658240" behindDoc="0" locked="0" layoutInCell="1" allowOverlap="1" wp14:anchorId="7BD80DCD" wp14:editId="086E0522">
+          <wp:anchor distT="0" distB="0" distL="114300" distR="114300" simplePos="0" relativeHeight="251658240" behindDoc="0" locked="0" layoutInCell="1" allowOverlap="1" wp14:anchorId="7BD80DCD" wp14:editId="5CFD4B95">
             <wp:simplePos x="914400" y="3109865"/>
             <wp:positionH relativeFrom="column">
               <wp:align>left</wp:align>
@@ -4943,12 +4943,12 @@
           <w:numId w:val="19"/>
         </w:numPr>
         <w:rPr>
-          <w:color w:val="000000" w:themeColor="text1"/>
-        </w:rPr>
-      </w:pPr>
-      <w:r>
-        <w:rPr>
-          <w:color w:val="000000" w:themeColor="text1"/>
+          <w:color w:val="70AD47" w:themeColor="accent6"/>
+        </w:rPr>
+      </w:pPr>
+      <w:r>
+        <w:rPr>
+          <w:color w:val="70AD47" w:themeColor="accent6"/>
         </w:rPr>
         <w:t>User Can add a new contact detail.</w:t>
       </w:r>
@@ -4961,12 +4961,12 @@
           <w:numId w:val="19"/>
         </w:numPr>
         <w:rPr>
-          <w:color w:val="000000" w:themeColor="text1"/>
-        </w:rPr>
-      </w:pPr>
-      <w:r>
-        <w:rPr>
-          <w:color w:val="000000" w:themeColor="text1"/>
+          <w:color w:val="70AD47" w:themeColor="accent6"/>
+        </w:rPr>
+      </w:pPr>
+      <w:r>
+        <w:rPr>
+          <w:color w:val="70AD47" w:themeColor="accent6"/>
         </w:rPr>
         <w:t xml:space="preserve">User can View all the contact list. </w:t>
       </w:r>
@@ -5744,7 +5744,7 @@
           <w:u w:val="single"/>
         </w:rPr>
         <w:drawing>
-          <wp:inline distT="0" distB="0" distL="0" distR="0" wp14:anchorId="5CADC5C5" wp14:editId="75B3A92C">
+          <wp:inline distT="0" distB="0" distL="0" distR="0" wp14:anchorId="5CADC5C5" wp14:editId="05425681">
             <wp:extent cx="5943600" cy="2677795"/>
             <wp:effectExtent l="0" t="0" r="0" b="8255"/>
             <wp:docPr id="25" name="Picture 25"/>

</xml_diff>